<commit_message>
plan van aanpak update
</commit_message>
<xml_diff>
--- a/Documents/Plan_van_aanpak_concept.docx
+++ b/Documents/Plan_van_aanpak_concept.docx
@@ -341,7 +341,49 @@
                                     <w:rPr>
                                       <w:lang w:val="nl-NL"/>
                                     </w:rPr>
-                                    <w:t xml:space="preserve">          Joey Oonincx     Kaan Yasar     Kevin Nunes da Silva     Ben Smits     Noël van Pijnen</w:t>
+                                    <w:t xml:space="preserve">          Joey </w:t>
+                                  </w:r>
+                                  <w:proofErr w:type="spellStart"/>
+                                  <w:r>
+                                    <w:rPr>
+                                      <w:lang w:val="nl-NL"/>
+                                    </w:rPr>
+                                    <w:t>Oonincx</w:t>
+                                  </w:r>
+                                  <w:proofErr w:type="spellEnd"/>
+                                  <w:r>
+                                    <w:rPr>
+                                      <w:lang w:val="nl-NL"/>
+                                    </w:rPr>
+                                    <w:t xml:space="preserve">     Kaan </w:t>
+                                  </w:r>
+                                  <w:proofErr w:type="spellStart"/>
+                                  <w:r>
+                                    <w:rPr>
+                                      <w:lang w:val="nl-NL"/>
+                                    </w:rPr>
+                                    <w:t>Yasar</w:t>
+                                  </w:r>
+                                  <w:proofErr w:type="spellEnd"/>
+                                  <w:r>
+                                    <w:rPr>
+                                      <w:lang w:val="nl-NL"/>
+                                    </w:rPr>
+                                    <w:t xml:space="preserve">     Kevin </w:t>
+                                  </w:r>
+                                  <w:proofErr w:type="spellStart"/>
+                                  <w:r>
+                                    <w:rPr>
+                                      <w:lang w:val="nl-NL"/>
+                                    </w:rPr>
+                                    <w:t>Nunes</w:t>
+                                  </w:r>
+                                  <w:proofErr w:type="spellEnd"/>
+                                  <w:r>
+                                    <w:rPr>
+                                      <w:lang w:val="nl-NL"/>
+                                    </w:rPr>
+                                    <w:t xml:space="preserve"> da Silva     Ben Smits     Noël van Pijnen</w:t>
                                   </w:r>
                                 </w:p>
                               </w:txbxContent>
@@ -1530,17 +1572,83 @@
         <w:t>De opdracht bestaat uit een website en een applicatie. Hieronder volgt nog een korte beschrijving daarover.</w:t>
       </w:r>
     </w:p>
-    <w:p>
-      <w:r>
-        <w:t>De Website module: op de website kan je inloggen/registreren, teams maken, bieden en resultaten weergeven.</w:t>
-      </w:r>
-    </w:p>
-    <w:p>
-      <w:r>
-        <w:t>De applicatie module: Verbinden met database, gegevens versturen naar de website, gegevens van de website afhalen, laat de weddenschappen zien.</w:t>
-      </w:r>
-    </w:p>
-    <w:p>
+    <w:p/>
+    <w:p>
+      <w:r>
+        <w:rPr>
+          <w:b/>
+        </w:rPr>
+        <w:t>De Website module:</w:t>
+      </w:r>
+      <w:r>
+        <w:t xml:space="preserve"> op de website kan je inloggen/registreren</w:t>
+      </w:r>
+      <w:r>
+        <w:t xml:space="preserve"> in een daarvoor gemaakte pagina. </w:t>
+      </w:r>
+    </w:p>
+    <w:p>
+      <w:pPr>
+        <w:ind w:left="705"/>
+      </w:pPr>
+      <w:r>
+        <w:t>Teams kunnen worden gemaakt. Je moet kunne</w:t>
+      </w:r>
+      <w:r>
+        <w:t xml:space="preserve"> bieden</w:t>
+      </w:r>
+      <w:r>
+        <w:t>,</w:t>
+      </w:r>
+      <w:r>
+        <w:t xml:space="preserve"> en</w:t>
+      </w:r>
+      <w:r>
+        <w:t xml:space="preserve"> de</w:t>
+      </w:r>
+      <w:r>
+        <w:t xml:space="preserve"> resultaten </w:t>
+      </w:r>
+      <w:r>
+        <w:t xml:space="preserve">moeten worden </w:t>
+      </w:r>
+      <w:r>
+        <w:t>weer</w:t>
+      </w:r>
+      <w:r>
+        <w:t xml:space="preserve"> ge</w:t>
+      </w:r>
+      <w:r>
+        <w:t>geven.</w:t>
+      </w:r>
+      <w:r>
+        <w:t xml:space="preserve"> De applicatie kan worden gedownload via de website. </w:t>
+      </w:r>
+    </w:p>
+    <w:p/>
+    <w:p>
+      <w:r>
+        <w:rPr>
+          <w:b/>
+        </w:rPr>
+        <w:t>De applicatie module:</w:t>
+      </w:r>
+      <w:r>
+        <w:t xml:space="preserve"> Verbinden met database, gegevens versturen naar de website, gegevens van </w:t>
+      </w:r>
+    </w:p>
+    <w:p>
+      <w:r>
+        <w:tab/>
+      </w:r>
+      <w:r>
+        <w:t>de website afhalen, laat de weddenschappen zien.</w:t>
+      </w:r>
+    </w:p>
+    <w:p>
+      <w:pPr>
+        <w:ind w:left="708"/>
+      </w:pPr>
       <w:r>
         <w:t>In week 8 wordt het eindproduct opgeleverd. Dit bestaat uit:  Eerder gemaakte documenten;  Correct werkende en gedocumenteerde applicatie;  Rapportage met uitleg over het ontwerp en de algehele opzet van het programma.</w:t>
       </w:r>
@@ -1549,14 +1657,16 @@
       <w:r>
         <w:br w:type="page"/>
       </w:r>
+      <w:bookmarkStart w:id="3" w:name="_GoBack"/>
       <w:bookmarkEnd w:id="2"/>
+      <w:bookmarkEnd w:id="3"/>
     </w:p>
     <w:p>
       <w:pPr>
         <w:pStyle w:val="Kop1"/>
       </w:pPr>
-      <w:bookmarkStart w:id="3" w:name="_Toc480375770"/>
-      <w:bookmarkStart w:id="4" w:name="_Toc480379995"/>
+      <w:bookmarkStart w:id="4" w:name="_Toc480375770"/>
+      <w:bookmarkStart w:id="5" w:name="_Toc480379995"/>
       <w:r>
         <w:lastRenderedPageBreak/>
         <w:t>Hoofdstuk 2: P</w:t>
@@ -1564,8 +1674,8 @@
       <w:r>
         <w:t>rojectorganisatie</w:t>
       </w:r>
-      <w:bookmarkEnd w:id="3"/>
       <w:bookmarkEnd w:id="4"/>
+      <w:bookmarkEnd w:id="5"/>
     </w:p>
     <w:p/>
     <w:p>
@@ -1577,47 +1687,71 @@
       <w:pPr>
         <w:pStyle w:val="Kop2"/>
       </w:pPr>
-      <w:bookmarkStart w:id="5" w:name="_Toc480375771"/>
-      <w:bookmarkStart w:id="6" w:name="_Toc480379996"/>
+      <w:bookmarkStart w:id="6" w:name="_Toc480375771"/>
+      <w:bookmarkStart w:id="7" w:name="_Toc480379996"/>
       <w:r>
         <w:t>Projectleider</w:t>
       </w:r>
-      <w:bookmarkEnd w:id="5"/>
       <w:bookmarkEnd w:id="6"/>
-    </w:p>
-    <w:p>
-      <w:r>
-        <w:t>Joey Oonincx zal de rol van projectleider op zich nemen. Hij zal daarbij verantwoordelijk zijn voor het project resulataat en is ook de eerste contactpersoon van de groep. Tegelijk zal hij toezicht houden op de kwaliteit van de werkzaamheden en zorgen dat iedereen gemotiveerd blijft om te werken. Als laatste zal hij probleemsituaties met groepsleden bespreken.</w:t>
+      <w:bookmarkEnd w:id="7"/>
+    </w:p>
+    <w:p>
+      <w:r>
+        <w:t xml:space="preserve">Joey </w:t>
+      </w:r>
+      <w:proofErr w:type="spellStart"/>
+      <w:r>
+        <w:t>Oonincx</w:t>
+      </w:r>
+      <w:proofErr w:type="spellEnd"/>
+      <w:r>
+        <w:t xml:space="preserve"> zal de rol van projectleider op zich nemen. Hij zal daarbij verantwoordelijk zijn voor het project </w:t>
+      </w:r>
+      <w:proofErr w:type="spellStart"/>
+      <w:r>
+        <w:t>resulataat</w:t>
+      </w:r>
+      <w:proofErr w:type="spellEnd"/>
+      <w:r>
+        <w:t xml:space="preserve"> en is ook de eerste contactpersoon van de groep. Tegelijk zal hij toezicht houden op de kwaliteit van de werkzaamheden en zorgen dat iedereen gemotiveerd blijft om te werken. Als laatste zal hij probleemsituaties met groepsleden bespreken.</w:t>
       </w:r>
     </w:p>
     <w:p>
       <w:pPr>
         <w:pStyle w:val="Kop2"/>
       </w:pPr>
-      <w:bookmarkStart w:id="7" w:name="_Toc480375772"/>
-      <w:bookmarkStart w:id="8" w:name="_Toc480379997"/>
+      <w:bookmarkStart w:id="8" w:name="_Toc480375772"/>
+      <w:bookmarkStart w:id="9" w:name="_Toc480379997"/>
       <w:r>
         <w:t>Secretaris</w:t>
       </w:r>
-      <w:bookmarkEnd w:id="7"/>
       <w:bookmarkEnd w:id="8"/>
-    </w:p>
-    <w:p>
-      <w:r>
-        <w:t>De rol van secretaris zal op zich genomen worden door Kevin Nunes Des Silva. Het zal dus zijn taak zijn om de nodige contacten met opdrachtgevers te verzorgen. En tenslotte zorg dragen voor een volledige archivering van projectdocumenten.</w:t>
+      <w:bookmarkEnd w:id="9"/>
+    </w:p>
+    <w:p>
+      <w:r>
+        <w:t xml:space="preserve">De rol van secretaris zal op zich genomen worden door Kevin </w:t>
+      </w:r>
+      <w:proofErr w:type="spellStart"/>
+      <w:r>
+        <w:t>Nunes</w:t>
+      </w:r>
+      <w:proofErr w:type="spellEnd"/>
+      <w:r>
+        <w:t xml:space="preserve"> Des Silva. Het zal dus zijn taak zijn om de nodige contacten met opdrachtgevers te verzorgen. En tenslotte zorg dragen voor een volledige archivering van projectdocumenten.</w:t>
       </w:r>
     </w:p>
     <w:p>
       <w:pPr>
         <w:pStyle w:val="Kop2"/>
       </w:pPr>
-      <w:bookmarkStart w:id="9" w:name="_Toc480375773"/>
-      <w:bookmarkStart w:id="10" w:name="_Toc480379998"/>
+      <w:bookmarkStart w:id="10" w:name="_Toc480375773"/>
+      <w:bookmarkStart w:id="11" w:name="_Toc480379998"/>
       <w:r>
         <w:t>Codebeheerder</w:t>
       </w:r>
-      <w:bookmarkEnd w:id="9"/>
       <w:bookmarkEnd w:id="10"/>
+      <w:bookmarkEnd w:id="11"/>
       <w:r>
         <w:t xml:space="preserve"> </w:t>
       </w:r>
@@ -1631,35 +1765,51 @@
       <w:pPr>
         <w:pStyle w:val="Kop2"/>
       </w:pPr>
-      <w:bookmarkStart w:id="11" w:name="_Toc480375774"/>
-      <w:bookmarkStart w:id="12" w:name="_Toc480379999"/>
+      <w:bookmarkStart w:id="12" w:name="_Toc480375774"/>
+      <w:bookmarkStart w:id="13" w:name="_Toc480379999"/>
       <w:r>
         <w:t>Planner</w:t>
       </w:r>
-      <w:bookmarkEnd w:id="11"/>
       <w:bookmarkEnd w:id="12"/>
-    </w:p>
-    <w:p>
-      <w:r>
-        <w:t>Noël van Bijnen zal als planner zorgen voor een globale als ook een detailplanning. Daarbij is het van groot belang dat hij de taken evenwichtig verdeeld over de groepsleden. Tevens zal hij de gerealiseerde activiteiten vergelijken met de geplande activiteiten. En als laatste zal hij de deadlines bewaken.</w:t>
+      <w:bookmarkEnd w:id="13"/>
+    </w:p>
+    <w:p>
+      <w:r>
+        <w:t xml:space="preserve">Noël van </w:t>
+      </w:r>
+      <w:proofErr w:type="spellStart"/>
+      <w:r>
+        <w:t>Bijnen</w:t>
+      </w:r>
+      <w:proofErr w:type="spellEnd"/>
+      <w:r>
+        <w:t xml:space="preserve"> zal als planner zorgen voor een globale als ook een detailplanning. Daarbij is het van groot belang dat hij de taken evenwichtig verdeeld over de groepsleden. Tevens zal hij de gerealiseerde activiteiten vergelijken met de geplande activiteiten. En als laatste zal hij de deadlines bewaken.</w:t>
       </w:r>
     </w:p>
     <w:p>
       <w:pPr>
         <w:pStyle w:val="Kop2"/>
       </w:pPr>
-      <w:bookmarkStart w:id="13" w:name="_Toc480375775"/>
-      <w:bookmarkStart w:id="14" w:name="_Toc480380000"/>
+      <w:bookmarkStart w:id="14" w:name="_Toc480375775"/>
+      <w:bookmarkStart w:id="15" w:name="_Toc480380000"/>
       <w:r>
         <w:t>Evaluator</w:t>
       </w:r>
-      <w:bookmarkEnd w:id="13"/>
       <w:bookmarkEnd w:id="14"/>
-    </w:p>
-    <w:p>
-      <w:bookmarkStart w:id="15" w:name="_Toc442439409"/>
-      <w:r>
-        <w:t>Het observeren van de groep, in de rol van evaluator, zal gebeuren door Kaan Yasrar. Het is daarbij zijn taak om problemen in de groep bespreekbaar te maken. Ook zal hij het initiatief nemen voor de evaluatie van tutorsessies of andere werkvergaderingen.</w:t>
+      <w:bookmarkEnd w:id="15"/>
+    </w:p>
+    <w:p>
+      <w:bookmarkStart w:id="16" w:name="_Toc442439409"/>
+      <w:r>
+        <w:t xml:space="preserve">Het observeren van de groep, in de rol van evaluator, zal gebeuren door Kaan </w:t>
+      </w:r>
+      <w:proofErr w:type="spellStart"/>
+      <w:r>
+        <w:t>Yasrar</w:t>
+      </w:r>
+      <w:proofErr w:type="spellEnd"/>
+      <w:r>
+        <w:t>. Het is daarbij zijn taak om problemen in de groep bespreekbaar te maken. Ook zal hij het initiatief nemen voor de evaluatie van tutorsessies of andere werkvergaderingen.</w:t>
       </w:r>
     </w:p>
     <w:p>
@@ -1679,26 +1829,26 @@
       <w:pPr>
         <w:pStyle w:val="Kop1"/>
       </w:pPr>
-      <w:bookmarkStart w:id="16" w:name="_Toc480375776"/>
-      <w:bookmarkStart w:id="17" w:name="_Toc480380001"/>
-      <w:bookmarkEnd w:id="15"/>
+      <w:bookmarkStart w:id="17" w:name="_Toc480375776"/>
+      <w:bookmarkStart w:id="18" w:name="_Toc480380001"/>
+      <w:bookmarkEnd w:id="16"/>
       <w:r>
         <w:lastRenderedPageBreak/>
         <w:t>Hoofdstuk 3: Kosten en baten</w:t>
       </w:r>
-      <w:bookmarkEnd w:id="16"/>
       <w:bookmarkEnd w:id="17"/>
+      <w:bookmarkEnd w:id="18"/>
     </w:p>
     <w:p/>
     <w:p>
       <w:pPr>
         <w:pStyle w:val="Kop2"/>
       </w:pPr>
-      <w:bookmarkStart w:id="18" w:name="_Toc480380002"/>
+      <w:bookmarkStart w:id="19" w:name="_Toc480380002"/>
       <w:r>
         <w:t>Kosten</w:t>
       </w:r>
-      <w:bookmarkEnd w:id="18"/>
+      <w:bookmarkEnd w:id="19"/>
     </w:p>
     <w:p>
       <w:pPr>
@@ -1781,11 +1931,11 @@
       <w:pPr>
         <w:pStyle w:val="Kop2"/>
       </w:pPr>
-      <w:bookmarkStart w:id="19" w:name="_Toc480380003"/>
+      <w:bookmarkStart w:id="20" w:name="_Toc480380003"/>
       <w:r>
         <w:t>Baten</w:t>
       </w:r>
-      <w:bookmarkEnd w:id="19"/>
+      <w:bookmarkEnd w:id="20"/>
     </w:p>
     <w:p>
       <w:pPr>
@@ -1859,7 +2009,15 @@
         </w:rPr>
       </w:pPr>
       <w:r>
-        <w:t>een form aplicatie waarin de overzichten komen te staan van wie er wint en verliest</w:t>
+        <w:t xml:space="preserve">een form </w:t>
+      </w:r>
+      <w:proofErr w:type="spellStart"/>
+      <w:r>
+        <w:t>aplicatie</w:t>
+      </w:r>
+      <w:proofErr w:type="spellEnd"/>
+      <w:r>
+        <w:t xml:space="preserve"> waarin de overzichten komen te staan van wie er wint en verliest</w:t>
       </w:r>
     </w:p>
     <w:p>
@@ -1879,19 +2037,16 @@
       <w:pPr>
         <w:pStyle w:val="Kop1"/>
       </w:pPr>
-      <w:bookmarkStart w:id="20" w:name="_Toc480375777"/>
-      <w:bookmarkStart w:id="21" w:name="_Toc480380004"/>
+      <w:bookmarkStart w:id="21" w:name="_Toc480375777"/>
+      <w:bookmarkStart w:id="22" w:name="_Toc480380004"/>
       <w:r>
         <w:lastRenderedPageBreak/>
         <w:t>Hoofdstuk 4: Risico’s</w:t>
       </w:r>
-      <w:bookmarkEnd w:id="20"/>
       <w:bookmarkEnd w:id="21"/>
-    </w:p>
-    <w:p>
-      <w:bookmarkStart w:id="22" w:name="_GoBack"/>
       <w:bookmarkEnd w:id="22"/>
     </w:p>
+    <w:p/>
     <w:p>
       <w:r>
         <w:t>Zoals ieder ander project draagt ook dit project een aantal risico’s met zich mee. Deze risico’s zullen we hieronder noemen en kort beli</w:t>
@@ -1923,7 +2078,23 @@
     </w:p>
     <w:p>
       <w:r>
-        <w:t>Ten vierde kunnen er fouten ontstaan doordat code’s niet goed op elkaar aansluiten en er dus code herschreven moet worden. Daarom is het dus van belang dat ieder groepslid zich aan de style/code-guide houdt en goed weet wat daarin staat. En als er onduidelijkheden zijn moeten die zo snel mogelijk in de groep gegooid worden.</w:t>
+        <w:t xml:space="preserve">Ten vierde kunnen er fouten ontstaan doordat </w:t>
+      </w:r>
+      <w:proofErr w:type="spellStart"/>
+      <w:r>
+        <w:t>code’s</w:t>
+      </w:r>
+      <w:proofErr w:type="spellEnd"/>
+      <w:r>
+        <w:t xml:space="preserve"> niet goed op elkaar aansluiten en er dus code herschreven moet worden. Daarom is het dus van belang dat ieder groepslid zich aan de </w:t>
+      </w:r>
+      <w:proofErr w:type="spellStart"/>
+      <w:r>
+        <w:t>style</w:t>
+      </w:r>
+      <w:proofErr w:type="spellEnd"/>
+      <w:r>
+        <w:t>/code-guide houdt en goed weet wat daarin staat. En als er onduidelijkheden zijn moeten die zo snel mogelijk in de groep gegooid worden.</w:t>
       </w:r>
     </w:p>
     <w:p>
@@ -1939,10 +2110,7 @@
       <w:bookmarkStart w:id="24" w:name="_Toc480380005"/>
       <w:r>
         <w:lastRenderedPageBreak/>
-        <w:t>Hoofdstuk 5: P</w:t>
-      </w:r>
-      <w:r>
-        <w:t>lanning</w:t>
+        <w:t>Hoofdstuk 5: Planning</w:t>
       </w:r>
       <w:bookmarkEnd w:id="23"/>
       <w:bookmarkEnd w:id="24"/>
@@ -2075,7 +2243,45 @@
       <w:pStyle w:val="Koptekst"/>
     </w:pPr>
     <w:r>
-      <w:t xml:space="preserve">     Joey Oonincx     Kaan Yasar     Kevin Nunes da Silva     Ben Smits     Noël van Pijnen      Groep 10</w:t>
+      <w:t xml:space="preserve">     Joey </w:t>
+    </w:r>
+    <w:proofErr w:type="spellStart"/>
+    <w:r>
+      <w:t>Oonincx</w:t>
+    </w:r>
+    <w:proofErr w:type="spellEnd"/>
+    <w:r>
+      <w:t xml:space="preserve">     Kaan </w:t>
+    </w:r>
+    <w:proofErr w:type="spellStart"/>
+    <w:r>
+      <w:t>Yasar</w:t>
+    </w:r>
+    <w:proofErr w:type="spellEnd"/>
+    <w:r>
+      <w:t xml:space="preserve">     Kevin </w:t>
+    </w:r>
+    <w:proofErr w:type="spellStart"/>
+    <w:r>
+      <w:t>Nunes</w:t>
+    </w:r>
+    <w:proofErr w:type="spellEnd"/>
+    <w:r>
+      <w:t xml:space="preserve"> da Silva</w:t>
+    </w:r>
+    <w:r>
+      <w:t xml:space="preserve">     Ben Smits     Noël van </w:t>
+    </w:r>
+    <w:proofErr w:type="spellStart"/>
+    <w:r>
+      <w:t>Bijn</w:t>
+    </w:r>
+    <w:r>
+      <w:t>en</w:t>
+    </w:r>
+    <w:proofErr w:type="spellEnd"/>
+    <w:r>
+      <w:t xml:space="preserve">      Groep 10</w:t>
     </w:r>
     <w:r>
       <w:ptab w:relativeTo="margin" w:alignment="center" w:leader="none"/>
@@ -2326,6 +2532,7 @@
     <w:lsdException w:name="HTML Sample" w:semiHidden="1" w:unhideWhenUsed="1"/>
     <w:lsdException w:name="HTML Typewriter" w:semiHidden="1" w:unhideWhenUsed="1"/>
     <w:lsdException w:name="HTML Variable" w:semiHidden="1" w:unhideWhenUsed="1"/>
+    <w:lsdException w:name="Normal Table" w:semiHidden="1" w:unhideWhenUsed="1"/>
     <w:lsdException w:name="annotation subject" w:semiHidden="1" w:unhideWhenUsed="1"/>
     <w:lsdException w:name="No List" w:semiHidden="1" w:unhideWhenUsed="1"/>
     <w:lsdException w:name="Outline List 1" w:semiHidden="1" w:unhideWhenUsed="1"/>
@@ -2370,6 +2577,7 @@
     <w:lsdException w:name="Table Professional" w:semiHidden="1" w:unhideWhenUsed="1"/>
     <w:lsdException w:name="Table Subtle 1" w:semiHidden="1" w:unhideWhenUsed="1"/>
     <w:lsdException w:name="Table Subtle 2" w:semiHidden="1" w:unhideWhenUsed="1"/>
+    <w:lsdException w:name="Table Web 1" w:semiHidden="1" w:unhideWhenUsed="1"/>
     <w:lsdException w:name="Table Web 2" w:semiHidden="1" w:unhideWhenUsed="1"/>
     <w:lsdException w:name="Table Web 3" w:semiHidden="1" w:unhideWhenUsed="1"/>
     <w:lsdException w:name="Balloon Text" w:semiHidden="1" w:unhideWhenUsed="1"/>
@@ -3090,7 +3298,7 @@
 </file>
 
 <file path=customXml/itemProps1.xml><?xml version="1.0" encoding="utf-8"?>
-<ds:datastoreItem xmlns:ds="http://schemas.openxmlformats.org/officeDocument/2006/customXml" ds:itemID="{BB93B113-A824-43FE-894D-4436DAEB128B}">
+<ds:datastoreItem xmlns:ds="http://schemas.openxmlformats.org/officeDocument/2006/customXml" ds:itemID="{B8C8B13B-81AD-4C11-AE86-E0968AF1F4D5}">
   <ds:schemaRefs>
     <ds:schemaRef ds:uri="http://schemas.openxmlformats.org/officeDocument/2006/bibliography"/>
   </ds:schemaRefs>

</xml_diff>

<commit_message>
planning en pva aangepast
</commit_message>
<xml_diff>
--- a/Documents/Plan_van_aanpak_concept.docx
+++ b/Documents/Plan_van_aanpak_concept.docx
@@ -16,7 +16,7 @@
           <w:r>
             <w:rPr>
               <w:noProof/>
-              <w:lang w:val="en-GB" w:eastAsia="en-GB"/>
+              <w:lang w:eastAsia="nl-NL"/>
             </w:rPr>
             <mc:AlternateContent>
               <mc:Choice Requires="wpg">
@@ -298,8 +298,6 @@
                                     </w:rPr>
                                     <w:t>plan van aanpak</w:t>
                                   </w:r>
-                                  <w:bookmarkStart w:id="0" w:name="_GoBack"/>
-                                  <w:bookmarkEnd w:id="0"/>
                                 </w:p>
                                 <w:p>
                                   <w:pPr>
@@ -353,7 +351,49 @@
                                     <w:rPr>
                                       <w:lang w:val="nl-NL"/>
                                     </w:rPr>
-                                    <w:t xml:space="preserve">          Joey Oonincx     Kaan Yasar     Kevin Nunes da Silva     Ben Smits     Noël van Pijnen</w:t>
+                                    <w:t xml:space="preserve">          Joey </w:t>
+                                  </w:r>
+                                  <w:proofErr w:type="spellStart"/>
+                                  <w:r>
+                                    <w:rPr>
+                                      <w:lang w:val="nl-NL"/>
+                                    </w:rPr>
+                                    <w:t>Oonincx</w:t>
+                                  </w:r>
+                                  <w:proofErr w:type="spellEnd"/>
+                                  <w:r>
+                                    <w:rPr>
+                                      <w:lang w:val="nl-NL"/>
+                                    </w:rPr>
+                                    <w:t xml:space="preserve">     Kaan </w:t>
+                                  </w:r>
+                                  <w:proofErr w:type="spellStart"/>
+                                  <w:r>
+                                    <w:rPr>
+                                      <w:lang w:val="nl-NL"/>
+                                    </w:rPr>
+                                    <w:t>Yasar</w:t>
+                                  </w:r>
+                                  <w:proofErr w:type="spellEnd"/>
+                                  <w:r>
+                                    <w:rPr>
+                                      <w:lang w:val="nl-NL"/>
+                                    </w:rPr>
+                                    <w:t xml:space="preserve">     Kevin </w:t>
+                                  </w:r>
+                                  <w:proofErr w:type="spellStart"/>
+                                  <w:r>
+                                    <w:rPr>
+                                      <w:lang w:val="nl-NL"/>
+                                    </w:rPr>
+                                    <w:t>Nunes</w:t>
+                                  </w:r>
+                                  <w:proofErr w:type="spellEnd"/>
+                                  <w:r>
+                                    <w:rPr>
+                                      <w:lang w:val="nl-NL"/>
+                                    </w:rPr>
+                                    <w:t xml:space="preserve"> da Silva     Ben Smits     Noël van Pijnen</w:t>
                                   </w:r>
                                 </w:p>
                               </w:txbxContent>
@@ -525,8 +565,6 @@
                               </w:rPr>
                               <w:t>plan van aanpak</w:t>
                             </w:r>
-                            <w:bookmarkStart w:id="1" w:name="_GoBack"/>
-                            <w:bookmarkEnd w:id="1"/>
                           </w:p>
                           <w:p>
                             <w:pPr>
@@ -580,7 +618,49 @@
                               <w:rPr>
                                 <w:lang w:val="nl-NL"/>
                               </w:rPr>
-                              <w:t xml:space="preserve">          Joey Oonincx     Kaan Yasar     Kevin Nunes da Silva     Ben Smits     Noël van Pijnen</w:t>
+                              <w:t xml:space="preserve">          Joey </w:t>
+                            </w:r>
+                            <w:proofErr w:type="spellStart"/>
+                            <w:r>
+                              <w:rPr>
+                                <w:lang w:val="nl-NL"/>
+                              </w:rPr>
+                              <w:t>Oonincx</w:t>
+                            </w:r>
+                            <w:proofErr w:type="spellEnd"/>
+                            <w:r>
+                              <w:rPr>
+                                <w:lang w:val="nl-NL"/>
+                              </w:rPr>
+                              <w:t xml:space="preserve">     Kaan </w:t>
+                            </w:r>
+                            <w:proofErr w:type="spellStart"/>
+                            <w:r>
+                              <w:rPr>
+                                <w:lang w:val="nl-NL"/>
+                              </w:rPr>
+                              <w:t>Yasar</w:t>
+                            </w:r>
+                            <w:proofErr w:type="spellEnd"/>
+                            <w:r>
+                              <w:rPr>
+                                <w:lang w:val="nl-NL"/>
+                              </w:rPr>
+                              <w:t xml:space="preserve">     Kevin </w:t>
+                            </w:r>
+                            <w:proofErr w:type="spellStart"/>
+                            <w:r>
+                              <w:rPr>
+                                <w:lang w:val="nl-NL"/>
+                              </w:rPr>
+                              <w:t>Nunes</w:t>
+                            </w:r>
+                            <w:proofErr w:type="spellEnd"/>
+                            <w:r>
+                              <w:rPr>
+                                <w:lang w:val="nl-NL"/>
+                              </w:rPr>
+                              <w:t xml:space="preserve"> da Silva     Ben Smits     Noël van Pijnen</w:t>
                             </w:r>
                           </w:p>
                         </w:txbxContent>
@@ -1517,18 +1597,18 @@
       <w:r>
         <w:br w:type="page"/>
       </w:r>
-      <w:bookmarkStart w:id="2" w:name="_Toc480375769"/>
-      <w:bookmarkStart w:id="3" w:name="_Toc480379994"/>
+      <w:bookmarkStart w:id="0" w:name="_Toc480375769"/>
+      <w:bookmarkStart w:id="1" w:name="_Toc480379994"/>
       <w:r>
         <w:lastRenderedPageBreak/>
         <w:t>Hoofdstuk 1: Projectgrenzen</w:t>
       </w:r>
-      <w:bookmarkEnd w:id="2"/>
-      <w:bookmarkEnd w:id="3"/>
+      <w:bookmarkEnd w:id="0"/>
+      <w:bookmarkEnd w:id="1"/>
     </w:p>
     <w:p/>
     <w:p>
-      <w:bookmarkStart w:id="4" w:name="_Toc442439400"/>
+      <w:bookmarkStart w:id="2" w:name="_Toc442439400"/>
       <w:r>
         <w:t>Tijdens dit project hebben we 8 weken om een Voetbalpool applicatie te maken waarin we kunnen gokken op de wedstrijden.</w:t>
       </w:r>
@@ -1623,14 +1703,14 @@
       <w:r>
         <w:br w:type="page"/>
       </w:r>
-      <w:bookmarkEnd w:id="4"/>
+      <w:bookmarkEnd w:id="2"/>
     </w:p>
     <w:p>
       <w:pPr>
         <w:pStyle w:val="Kop1"/>
       </w:pPr>
-      <w:bookmarkStart w:id="5" w:name="_Toc480375770"/>
-      <w:bookmarkStart w:id="6" w:name="_Toc480379995"/>
+      <w:bookmarkStart w:id="3" w:name="_Toc480375770"/>
+      <w:bookmarkStart w:id="4" w:name="_Toc480379995"/>
       <w:r>
         <w:lastRenderedPageBreak/>
         <w:t>Hoofdstuk 2: P</w:t>
@@ -1638,8 +1718,8 @@
       <w:r>
         <w:t>rojectorganisatie</w:t>
       </w:r>
-      <w:bookmarkEnd w:id="5"/>
-      <w:bookmarkEnd w:id="6"/>
+      <w:bookmarkEnd w:id="3"/>
+      <w:bookmarkEnd w:id="4"/>
     </w:p>
     <w:p/>
     <w:p>
@@ -1651,47 +1731,71 @@
       <w:pPr>
         <w:pStyle w:val="Kop2"/>
       </w:pPr>
-      <w:bookmarkStart w:id="7" w:name="_Toc480375771"/>
-      <w:bookmarkStart w:id="8" w:name="_Toc480379996"/>
+      <w:bookmarkStart w:id="5" w:name="_Toc480375771"/>
+      <w:bookmarkStart w:id="6" w:name="_Toc480379996"/>
       <w:r>
         <w:t>Projectleider</w:t>
       </w:r>
-      <w:bookmarkEnd w:id="7"/>
-      <w:bookmarkEnd w:id="8"/>
+      <w:bookmarkEnd w:id="5"/>
+      <w:bookmarkEnd w:id="6"/>
     </w:p>
     <w:p>
       <w:r>
-        <w:t>Joey Oonincx zal de rol van projectleider op zich nemen. Hij zal daarbij verantwoordelijk zijn voor het project resulataat en is ook de eerste contactpersoon van de groep. Tegelijk zal hij toezicht houden op de kwaliteit van de werkzaamheden en zorgen dat iedereen gemotiveerd blijft om te werken. Als laatste zal hij probleemsituaties met groepsleden bespreken.</w:t>
+        <w:t xml:space="preserve">Joey </w:t>
+      </w:r>
+      <w:proofErr w:type="spellStart"/>
+      <w:r>
+        <w:t>Oonincx</w:t>
+      </w:r>
+      <w:proofErr w:type="spellEnd"/>
+      <w:r>
+        <w:t xml:space="preserve"> zal de rol van projectleider op zich nemen. Hij zal daarbij verantwoordelijk zijn voor het project </w:t>
+      </w:r>
+      <w:proofErr w:type="spellStart"/>
+      <w:r>
+        <w:t>resulataat</w:t>
+      </w:r>
+      <w:proofErr w:type="spellEnd"/>
+      <w:r>
+        <w:t xml:space="preserve"> en is ook de eerste contactpersoon van de groep. Tegelijk zal hij toezicht houden op de kwaliteit van de werkzaamheden en zorgen dat iedereen gemotiveerd blijft om te werken. Als laatste zal hij probleemsituaties met groepsleden bespreken.</w:t>
       </w:r>
     </w:p>
     <w:p>
       <w:pPr>
         <w:pStyle w:val="Kop2"/>
       </w:pPr>
-      <w:bookmarkStart w:id="9" w:name="_Toc480375772"/>
-      <w:bookmarkStart w:id="10" w:name="_Toc480379997"/>
+      <w:bookmarkStart w:id="7" w:name="_Toc480375772"/>
+      <w:bookmarkStart w:id="8" w:name="_Toc480379997"/>
       <w:r>
         <w:t>Secretaris</w:t>
       </w:r>
-      <w:bookmarkEnd w:id="9"/>
-      <w:bookmarkEnd w:id="10"/>
+      <w:bookmarkEnd w:id="7"/>
+      <w:bookmarkEnd w:id="8"/>
     </w:p>
     <w:p>
       <w:r>
-        <w:t>De rol van secretaris zal op zich genomen worden door Kevin Nunes Des Silva. Het zal dus zijn taak zijn om de nodige contacten met opdrachtgevers te verzorgen. En tenslotte zorg dragen voor een volledige archivering van projectdocumenten.</w:t>
+        <w:t xml:space="preserve">De rol van secretaris zal op zich genomen worden door Kevin </w:t>
+      </w:r>
+      <w:proofErr w:type="spellStart"/>
+      <w:r>
+        <w:t>Nunes</w:t>
+      </w:r>
+      <w:proofErr w:type="spellEnd"/>
+      <w:r>
+        <w:t xml:space="preserve"> Des Silva. Het zal dus zijn taak zijn om de nodige contacten met opdrachtgevers te verzorgen. En tenslotte zorg dragen voor een volledige archivering van projectdocumenten.</w:t>
       </w:r>
     </w:p>
     <w:p>
       <w:pPr>
         <w:pStyle w:val="Kop2"/>
       </w:pPr>
-      <w:bookmarkStart w:id="11" w:name="_Toc480375773"/>
-      <w:bookmarkStart w:id="12" w:name="_Toc480379998"/>
+      <w:bookmarkStart w:id="9" w:name="_Toc480375773"/>
+      <w:bookmarkStart w:id="10" w:name="_Toc480379998"/>
       <w:r>
         <w:t>Codebeheerder</w:t>
       </w:r>
-      <w:bookmarkEnd w:id="11"/>
-      <w:bookmarkEnd w:id="12"/>
+      <w:bookmarkEnd w:id="9"/>
+      <w:bookmarkEnd w:id="10"/>
       <w:r>
         <w:t xml:space="preserve"> </w:t>
       </w:r>
@@ -1705,35 +1809,51 @@
       <w:pPr>
         <w:pStyle w:val="Kop2"/>
       </w:pPr>
-      <w:bookmarkStart w:id="13" w:name="_Toc480375774"/>
-      <w:bookmarkStart w:id="14" w:name="_Toc480379999"/>
+      <w:bookmarkStart w:id="11" w:name="_Toc480375774"/>
+      <w:bookmarkStart w:id="12" w:name="_Toc480379999"/>
       <w:r>
         <w:t>Planner</w:t>
       </w:r>
-      <w:bookmarkEnd w:id="13"/>
-      <w:bookmarkEnd w:id="14"/>
+      <w:bookmarkEnd w:id="11"/>
+      <w:bookmarkEnd w:id="12"/>
     </w:p>
     <w:p>
       <w:r>
-        <w:t>Noël van Bijnen zal als planner zorgen voor een globale als ook een detailplanning. Daarbij is het van groot belang dat hij de taken evenwichtig verdeeld over de groepsleden. Tevens zal hij de gerealiseerde activiteiten vergelijken met de geplande activiteiten. En als laatste zal hij de deadlines bewaken.</w:t>
+        <w:t xml:space="preserve">Noël van </w:t>
+      </w:r>
+      <w:proofErr w:type="spellStart"/>
+      <w:r>
+        <w:t>Bijnen</w:t>
+      </w:r>
+      <w:proofErr w:type="spellEnd"/>
+      <w:r>
+        <w:t xml:space="preserve"> zal als planner zorgen voor een globale als ook een detailplanning. Daarbij is het van groot belang dat hij de taken evenwichtig verdeeld over de groepsleden. Tevens zal hij de gerealiseerde activiteiten vergelijken met de geplande activiteiten. En als laatste zal hij de deadlines bewaken.</w:t>
       </w:r>
     </w:p>
     <w:p>
       <w:pPr>
         <w:pStyle w:val="Kop2"/>
       </w:pPr>
-      <w:bookmarkStart w:id="15" w:name="_Toc480375775"/>
-      <w:bookmarkStart w:id="16" w:name="_Toc480380000"/>
+      <w:bookmarkStart w:id="13" w:name="_Toc480375775"/>
+      <w:bookmarkStart w:id="14" w:name="_Toc480380000"/>
       <w:r>
         <w:t>Evaluator</w:t>
       </w:r>
-      <w:bookmarkEnd w:id="15"/>
-      <w:bookmarkEnd w:id="16"/>
+      <w:bookmarkEnd w:id="13"/>
+      <w:bookmarkEnd w:id="14"/>
     </w:p>
     <w:p>
-      <w:bookmarkStart w:id="17" w:name="_Toc442439409"/>
-      <w:r>
-        <w:t>Het observeren van de groep, in de rol van evaluator, zal gebeuren door Kaan Yasrar. Het is daarbij zijn taak om problemen in de groep bespreekbaar te maken. Ook zal hij het initiatief nemen voor de evaluatie van tutorsessies of andere werkvergaderingen.</w:t>
+      <w:bookmarkStart w:id="15" w:name="_Toc442439409"/>
+      <w:r>
+        <w:t xml:space="preserve">Het observeren van de groep, in de rol van evaluator, zal gebeuren door Kaan </w:t>
+      </w:r>
+      <w:proofErr w:type="spellStart"/>
+      <w:r>
+        <w:t>Yasrar</w:t>
+      </w:r>
+      <w:proofErr w:type="spellEnd"/>
+      <w:r>
+        <w:t>. Het is daarbij zijn taak om problemen in de groep bespreekbaar te maken. Ook zal hij het initiatief nemen voor de evaluatie van tutorsessies of andere werkvergaderingen.</w:t>
       </w:r>
     </w:p>
     <w:p>
@@ -1753,26 +1873,26 @@
       <w:pPr>
         <w:pStyle w:val="Kop1"/>
       </w:pPr>
-      <w:bookmarkStart w:id="18" w:name="_Toc480375776"/>
-      <w:bookmarkStart w:id="19" w:name="_Toc480380001"/>
-      <w:bookmarkEnd w:id="17"/>
+      <w:bookmarkStart w:id="16" w:name="_Toc480375776"/>
+      <w:bookmarkStart w:id="17" w:name="_Toc480380001"/>
+      <w:bookmarkEnd w:id="15"/>
       <w:r>
         <w:lastRenderedPageBreak/>
         <w:t>Hoofdstuk 3: Kosten en baten</w:t>
       </w:r>
-      <w:bookmarkEnd w:id="18"/>
-      <w:bookmarkEnd w:id="19"/>
+      <w:bookmarkEnd w:id="16"/>
+      <w:bookmarkEnd w:id="17"/>
     </w:p>
     <w:p/>
     <w:p>
       <w:pPr>
         <w:pStyle w:val="Kop2"/>
       </w:pPr>
-      <w:bookmarkStart w:id="20" w:name="_Toc480380002"/>
+      <w:bookmarkStart w:id="18" w:name="_Toc480380002"/>
       <w:r>
         <w:t>Kosten</w:t>
       </w:r>
-      <w:bookmarkEnd w:id="20"/>
+      <w:bookmarkEnd w:id="18"/>
     </w:p>
     <w:p>
       <w:pPr>
@@ -1855,11 +1975,11 @@
       <w:pPr>
         <w:pStyle w:val="Kop2"/>
       </w:pPr>
-      <w:bookmarkStart w:id="21" w:name="_Toc480380003"/>
+      <w:bookmarkStart w:id="19" w:name="_Toc480380003"/>
       <w:r>
         <w:t>Baten</w:t>
       </w:r>
-      <w:bookmarkEnd w:id="21"/>
+      <w:bookmarkEnd w:id="19"/>
     </w:p>
     <w:p>
       <w:pPr>
@@ -1933,7 +2053,15 @@
         </w:rPr>
       </w:pPr>
       <w:r>
-        <w:t>een form aplicatie waarin de overzichten komen te staan van wie er wint en verliest</w:t>
+        <w:t xml:space="preserve">een form </w:t>
+      </w:r>
+      <w:proofErr w:type="spellStart"/>
+      <w:r>
+        <w:t>aplicatie</w:t>
+      </w:r>
+      <w:proofErr w:type="spellEnd"/>
+      <w:r>
+        <w:t xml:space="preserve"> waarin de overzichten komen te staan van wie er wint en verliest</w:t>
       </w:r>
     </w:p>
     <w:p>
@@ -1953,11 +2081,80 @@
       <w:pPr>
         <w:pStyle w:val="Kop1"/>
       </w:pPr>
-      <w:bookmarkStart w:id="22" w:name="_Toc480375777"/>
-      <w:bookmarkStart w:id="23" w:name="_Toc480380004"/>
+      <w:bookmarkStart w:id="20" w:name="_Toc480375777"/>
+      <w:bookmarkStart w:id="21" w:name="_Toc480380004"/>
       <w:r>
         <w:lastRenderedPageBreak/>
         <w:t>Hoofdstuk 4: Risico’s</w:t>
+      </w:r>
+      <w:bookmarkEnd w:id="20"/>
+      <w:bookmarkEnd w:id="21"/>
+    </w:p>
+    <w:p/>
+    <w:p>
+      <w:r>
+        <w:t>Zoals ieder ander project draagt ook dit project een aantal risico’s met zich mee. Deze risico’s zullen we hieronder noemen en kort beli</w:t>
+      </w:r>
+      <w:r>
+        <w:t>chten waarom dit een risico is.</w:t>
+      </w:r>
+    </w:p>
+    <w:p>
+      <w:r>
+        <w:t>Ten eerste kan  er een groepslid wegvallen. Dit is gelijk een van de grootste risico’s omdat de planning in dat geval scherper moet worden en er per persoon meer werk moet worden verricht. We zullen dus heel duidelijk rekening moeten houden met zulk soort tegenslagen en zorgen dat we tijd ‘over’ hebben o</w:t>
+      </w:r>
+      <w:r>
+        <w:t>m zulke situaties op te vangen.</w:t>
+      </w:r>
+    </w:p>
+    <w:p>
+      <w:r>
+        <w:t xml:space="preserve">Ten tweede kan het voorkomen dat één of meerdere groepsleden minder skills hebben in het programmeren o.i.d. in dat geval zal de planner daarmee rekening moeten houden en hen meer tijd geven voor de te maken opdrachten. </w:t>
+      </w:r>
+    </w:p>
+    <w:p>
+      <w:r>
+        <w:t>Ten</w:t>
+      </w:r>
+      <w:r>
+        <w:t xml:space="preserve"> derde kan het zijn dat de communicatie slecht verloopt en er misverstanden ontstaan. In dat geval kan het gebeuren dat er dubbel, of juist geen, werk wordt verricht. We zullen daarom dus extra scherp moeten zijn op de communicatie en onze duidelijkheid naar elkaar toe. </w:t>
+      </w:r>
+    </w:p>
+    <w:p>
+      <w:r>
+        <w:t xml:space="preserve">Ten vierde kunnen er fouten ontstaan doordat </w:t>
+      </w:r>
+      <w:proofErr w:type="spellStart"/>
+      <w:r>
+        <w:t>code’s</w:t>
+      </w:r>
+      <w:proofErr w:type="spellEnd"/>
+      <w:r>
+        <w:t xml:space="preserve"> niet goed op elkaar aansluiten en er dus code herschreven moet worden. Daarom is het dus van belang dat ieder groepslid zich aan de </w:t>
+      </w:r>
+      <w:proofErr w:type="spellStart"/>
+      <w:r>
+        <w:t>style</w:t>
+      </w:r>
+      <w:proofErr w:type="spellEnd"/>
+      <w:r>
+        <w:t>/code-guide houdt en goed weet wat daarin staat. En als er onduidelijkheden zijn moeten die zo snel mogelijk in de groep gegooid worden.</w:t>
+      </w:r>
+    </w:p>
+    <w:p>
+      <w:r>
+        <w:br w:type="page"/>
+      </w:r>
+    </w:p>
+    <w:p>
+      <w:pPr>
+        <w:pStyle w:val="Kop1"/>
+      </w:pPr>
+      <w:bookmarkStart w:id="22" w:name="_Toc480375778"/>
+      <w:bookmarkStart w:id="23" w:name="_Toc480380005"/>
+      <w:r>
+        <w:lastRenderedPageBreak/>
+        <w:t>Hoofdstuk 5: Planning</w:t>
       </w:r>
       <w:bookmarkEnd w:id="22"/>
       <w:bookmarkEnd w:id="23"/>
@@ -1965,58 +2162,3506 @@
     <w:p/>
     <w:p>
       <w:r>
-        <w:t>Zoals ieder ander project draagt ook dit project een aantal risico’s met zich mee. Deze risico’s zullen we hieronder noemen en kort beli</w:t>
-      </w:r>
-      <w:r>
-        <w:t>chten waarom dit een risico is.</w:t>
+        <w:rPr>
+          <w:rFonts w:ascii="Times New Roman" w:eastAsia="Times New Roman" w:hAnsi="Times New Roman" w:cs="Times New Roman"/>
+          <w:noProof/>
+          <w:sz w:val="24"/>
+          <w:szCs w:val="24"/>
+          <w:lang w:eastAsia="nl-NL"/>
+        </w:rPr>
+        <mc:AlternateContent>
+          <mc:Choice Requires="wps">
+            <w:drawing>
+              <wp:inline distT="0" distB="0" distL="0" distR="0">
+                <wp:extent cx="461010" cy="24130"/>
+                <wp:effectExtent l="0" t="0" r="0" b="0"/>
+                <wp:docPr id="1" name="Rechthoek 1"/>
+                <wp:cNvGraphicFramePr>
+                  <a:graphicFrameLocks xmlns:a="http://schemas.openxmlformats.org/drawingml/2006/main" noChangeAspect="1"/>
+                </wp:cNvGraphicFramePr>
+                <a:graphic xmlns:a="http://schemas.openxmlformats.org/drawingml/2006/main">
+                  <a:graphicData uri="http://schemas.microsoft.com/office/word/2010/wordprocessingShape">
+                    <wps:wsp>
+                      <wps:cNvSpPr>
+                        <a:spLocks noChangeAspect="1" noChangeArrowheads="1"/>
+                      </wps:cNvSpPr>
+                      <wps:spPr bwMode="auto">
+                        <a:xfrm>
+                          <a:off x="0" y="0"/>
+                          <a:ext cx="461010" cy="24130"/>
+                        </a:xfrm>
+                        <a:prstGeom prst="rect">
+                          <a:avLst/>
+                        </a:prstGeom>
+                        <a:noFill/>
+                        <a:ln>
+                          <a:noFill/>
+                        </a:ln>
+                        <a:extLst>
+                          <a:ext uri="{909E8E84-426E-40DD-AFC4-6F175D3DCCD1}">
+                            <a14:hiddenFill xmlns:a14="http://schemas.microsoft.com/office/drawing/2010/main">
+                              <a:solidFill>
+                                <a:srgbClr val="FFFFFF"/>
+                              </a:solidFill>
+                            </a14:hiddenFill>
+                          </a:ext>
+                          <a:ext uri="{91240B29-F687-4F45-9708-019B960494DF}">
+                            <a14:hiddenLine xmlns:a14="http://schemas.microsoft.com/office/drawing/2010/main" w="9525">
+                              <a:solidFill>
+                                <a:srgbClr val="000000"/>
+                              </a:solidFill>
+                              <a:miter lim="800000"/>
+                              <a:headEnd/>
+                              <a:tailEnd/>
+                            </a14:hiddenLine>
+                          </a:ext>
+                        </a:extLst>
+                      </wps:spPr>
+                      <wps:bodyPr rot="0" vert="horz" wrap="square" lIns="91440" tIns="45720" rIns="91440" bIns="45720" anchor="t" anchorCtr="0" upright="1">
+                        <a:noAutofit/>
+                      </wps:bodyPr>
+                    </wps:wsp>
+                  </a:graphicData>
+                </a:graphic>
+              </wp:inline>
+            </w:drawing>
+          </mc:Choice>
+          <mc:Fallback>
+            <w:pict>
+              <v:rect w14:anchorId="15B2B432" id="Rechthoek 1" o:spid="_x0000_s1026" style="width:36.3pt;height:1.9pt;visibility:visible;mso-wrap-style:square;mso-left-percent:-10001;mso-top-percent:-10001;mso-position-horizontal:absolute;mso-position-horizontal-relative:char;mso-position-vertical:absolute;mso-position-vertical-relative:line;mso-left-percent:-10001;mso-top-percent:-10001;v-text-anchor:top" o:gfxdata="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" filled="f" stroked="f">
+                <o:lock v:ext="edit" aspectratio="t"/>
+                <w10:anchorlock/>
+              </v:rect>
+            </w:pict>
+          </mc:Fallback>
+        </mc:AlternateContent>
       </w:r>
     </w:p>
+    <w:tbl>
+      <w:tblPr>
+        <w:tblW w:w="0" w:type="auto"/>
+        <w:tblInd w:w="-5" w:type="dxa"/>
+        <w:tblBorders>
+          <w:top w:val="single" w:sz="4" w:space="0" w:color="B1BBCC"/>
+          <w:left w:val="single" w:sz="4" w:space="0" w:color="B1BBCC"/>
+          <w:bottom w:val="single" w:sz="4" w:space="0" w:color="B1BBCC"/>
+          <w:right w:val="single" w:sz="4" w:space="0" w:color="B1BBCC"/>
+        </w:tblBorders>
+        <w:tblCellMar>
+          <w:top w:w="15" w:type="dxa"/>
+          <w:left w:w="15" w:type="dxa"/>
+          <w:bottom w:w="15" w:type="dxa"/>
+          <w:right w:w="15" w:type="dxa"/>
+        </w:tblCellMar>
+        <w:tblLook w:val="04A0" w:firstRow="1" w:lastRow="0" w:firstColumn="1" w:lastColumn="0" w:noHBand="0" w:noVBand="1"/>
+      </w:tblPr>
+      <w:tblGrid>
+        <w:gridCol w:w="1946"/>
+        <w:gridCol w:w="1005"/>
+        <w:gridCol w:w="1068"/>
+        <w:gridCol w:w="996"/>
+      </w:tblGrid>
+      <w:tr>
+        <w:tc>
+          <w:tcPr>
+            <w:tcW w:w="1946" w:type="dxa"/>
+            <w:tcBorders>
+              <w:top w:val="single" w:sz="4" w:space="0" w:color="B1BBCC"/>
+              <w:left w:val="single" w:sz="4" w:space="0" w:color="B1BBCC"/>
+              <w:bottom w:val="single" w:sz="4" w:space="0" w:color="B1BBCC"/>
+              <w:right w:val="single" w:sz="4" w:space="0" w:color="B1BBCC"/>
+            </w:tcBorders>
+            <w:shd w:val="clear" w:color="auto" w:fill="DFE3E8"/>
+            <w:vAlign w:val="center"/>
+            <w:hideMark/>
+          </w:tcPr>
+          <w:p>
+            <w:pPr>
+              <w:rPr>
+                <w:rFonts w:ascii="Segoe UI" w:eastAsia="Times New Roman" w:hAnsi="Segoe UI" w:cs="Segoe UI"/>
+                <w:sz w:val="18"/>
+                <w:szCs w:val="18"/>
+                <w:lang w:eastAsia="nl-NL"/>
+              </w:rPr>
+            </w:pPr>
+            <w:r>
+              <w:rPr>
+                <w:rFonts w:ascii="Segoe UI" w:eastAsia="Times New Roman" w:hAnsi="Segoe UI" w:cs="Segoe UI"/>
+                <w:color w:val="363636"/>
+                <w:sz w:val="18"/>
+                <w:szCs w:val="18"/>
+                <w:shd w:val="clear" w:color="auto" w:fill="DFE3E8"/>
+                <w:lang w:eastAsia="nl-NL"/>
+              </w:rPr>
+              <w:t>Taaknaam</w:t>
+            </w:r>
+          </w:p>
+        </w:tc>
+        <w:tc>
+          <w:tcPr>
+            <w:tcW w:w="1005" w:type="dxa"/>
+            <w:tcBorders>
+              <w:top w:val="single" w:sz="4" w:space="0" w:color="B1BBCC"/>
+              <w:left w:val="single" w:sz="4" w:space="0" w:color="B1BBCC"/>
+              <w:bottom w:val="single" w:sz="4" w:space="0" w:color="B1BBCC"/>
+              <w:right w:val="single" w:sz="4" w:space="0" w:color="B1BBCC"/>
+            </w:tcBorders>
+            <w:shd w:val="clear" w:color="auto" w:fill="DFE3E8"/>
+            <w:vAlign w:val="center"/>
+            <w:hideMark/>
+          </w:tcPr>
+          <w:p>
+            <w:pPr>
+              <w:rPr>
+                <w:rFonts w:ascii="Segoe UI" w:eastAsia="Times New Roman" w:hAnsi="Segoe UI" w:cs="Segoe UI"/>
+                <w:sz w:val="18"/>
+                <w:szCs w:val="18"/>
+                <w:lang w:eastAsia="nl-NL"/>
+              </w:rPr>
+            </w:pPr>
+            <w:r>
+              <w:rPr>
+                <w:rFonts w:ascii="Segoe UI" w:eastAsia="Times New Roman" w:hAnsi="Segoe UI" w:cs="Segoe UI"/>
+                <w:color w:val="363636"/>
+                <w:sz w:val="18"/>
+                <w:szCs w:val="18"/>
+                <w:shd w:val="clear" w:color="auto" w:fill="DFE3E8"/>
+                <w:lang w:eastAsia="nl-NL"/>
+              </w:rPr>
+              <w:t>Duur</w:t>
+            </w:r>
+          </w:p>
+        </w:tc>
+        <w:tc>
+          <w:tcPr>
+            <w:tcW w:w="1068" w:type="dxa"/>
+            <w:tcBorders>
+              <w:top w:val="single" w:sz="4" w:space="0" w:color="B1BBCC"/>
+              <w:left w:val="single" w:sz="4" w:space="0" w:color="B1BBCC"/>
+              <w:bottom w:val="single" w:sz="4" w:space="0" w:color="B1BBCC"/>
+              <w:right w:val="single" w:sz="4" w:space="0" w:color="B1BBCC"/>
+            </w:tcBorders>
+            <w:shd w:val="clear" w:color="auto" w:fill="DFE3E8"/>
+            <w:vAlign w:val="center"/>
+            <w:hideMark/>
+          </w:tcPr>
+          <w:p>
+            <w:pPr>
+              <w:rPr>
+                <w:rFonts w:ascii="Segoe UI" w:eastAsia="Times New Roman" w:hAnsi="Segoe UI" w:cs="Segoe UI"/>
+                <w:sz w:val="18"/>
+                <w:szCs w:val="18"/>
+                <w:lang w:eastAsia="nl-NL"/>
+              </w:rPr>
+            </w:pPr>
+            <w:r>
+              <w:rPr>
+                <w:rFonts w:ascii="Segoe UI" w:eastAsia="Times New Roman" w:hAnsi="Segoe UI" w:cs="Segoe UI"/>
+                <w:color w:val="363636"/>
+                <w:sz w:val="18"/>
+                <w:szCs w:val="18"/>
+                <w:shd w:val="clear" w:color="auto" w:fill="DFE3E8"/>
+                <w:lang w:eastAsia="nl-NL"/>
+              </w:rPr>
+              <w:t>Begindatum</w:t>
+            </w:r>
+          </w:p>
+        </w:tc>
+        <w:tc>
+          <w:tcPr>
+            <w:tcW w:w="996" w:type="dxa"/>
+            <w:tcBorders>
+              <w:top w:val="single" w:sz="4" w:space="0" w:color="B1BBCC"/>
+              <w:left w:val="single" w:sz="4" w:space="0" w:color="B1BBCC"/>
+              <w:bottom w:val="single" w:sz="4" w:space="0" w:color="B1BBCC"/>
+              <w:right w:val="single" w:sz="4" w:space="0" w:color="B1BBCC"/>
+            </w:tcBorders>
+            <w:shd w:val="clear" w:color="auto" w:fill="DFE3E8"/>
+            <w:vAlign w:val="center"/>
+            <w:hideMark/>
+          </w:tcPr>
+          <w:p>
+            <w:pPr>
+              <w:rPr>
+                <w:rFonts w:ascii="Segoe UI" w:eastAsia="Times New Roman" w:hAnsi="Segoe UI" w:cs="Segoe UI"/>
+                <w:sz w:val="18"/>
+                <w:szCs w:val="18"/>
+                <w:lang w:eastAsia="nl-NL"/>
+              </w:rPr>
+            </w:pPr>
+            <w:r>
+              <w:rPr>
+                <w:rFonts w:ascii="Segoe UI" w:eastAsia="Times New Roman" w:hAnsi="Segoe UI" w:cs="Segoe UI"/>
+                <w:color w:val="363636"/>
+                <w:sz w:val="18"/>
+                <w:szCs w:val="18"/>
+                <w:shd w:val="clear" w:color="auto" w:fill="DFE3E8"/>
+                <w:lang w:eastAsia="nl-NL"/>
+              </w:rPr>
+              <w:t>Einddatum</w:t>
+            </w:r>
+          </w:p>
+        </w:tc>
+      </w:tr>
+      <w:tr>
+        <w:tc>
+          <w:tcPr>
+            <w:tcW w:w="1946" w:type="dxa"/>
+            <w:tcBorders>
+              <w:top w:val="single" w:sz="4" w:space="0" w:color="B1BBCC"/>
+              <w:left w:val="single" w:sz="4" w:space="0" w:color="B1BBCC"/>
+              <w:bottom w:val="single" w:sz="4" w:space="0" w:color="B1BBCC"/>
+              <w:right w:val="single" w:sz="4" w:space="0" w:color="B1BBCC"/>
+            </w:tcBorders>
+            <w:shd w:val="clear" w:color="auto" w:fill="FFFFFF"/>
+            <w:vAlign w:val="center"/>
+            <w:hideMark/>
+          </w:tcPr>
+          <w:p>
+            <w:pPr>
+              <w:rPr>
+                <w:rFonts w:ascii="Calibri" w:eastAsia="Times New Roman" w:hAnsi="Calibri" w:cs="Calibri"/>
+                <w:lang w:eastAsia="nl-NL"/>
+              </w:rPr>
+            </w:pPr>
+            <w:r>
+              <w:rPr>
+                <w:rFonts w:ascii="Calibri" w:eastAsia="Times New Roman" w:hAnsi="Calibri" w:cs="Calibri"/>
+                <w:b/>
+                <w:bCs/>
+                <w:color w:val="000000"/>
+                <w:lang w:eastAsia="nl-NL"/>
+              </w:rPr>
+              <w:t>Documentatie</w:t>
+            </w:r>
+          </w:p>
+        </w:tc>
+        <w:tc>
+          <w:tcPr>
+            <w:tcW w:w="1005" w:type="dxa"/>
+            <w:tcBorders>
+              <w:top w:val="single" w:sz="4" w:space="0" w:color="B1BBCC"/>
+              <w:left w:val="single" w:sz="4" w:space="0" w:color="B1BBCC"/>
+              <w:bottom w:val="single" w:sz="4" w:space="0" w:color="B1BBCC"/>
+              <w:right w:val="single" w:sz="4" w:space="0" w:color="B1BBCC"/>
+            </w:tcBorders>
+            <w:shd w:val="clear" w:color="auto" w:fill="FFFFFF"/>
+            <w:vAlign w:val="center"/>
+            <w:hideMark/>
+          </w:tcPr>
+          <w:p>
+            <w:pPr>
+              <w:rPr>
+                <w:rFonts w:ascii="Calibri" w:eastAsia="Times New Roman" w:hAnsi="Calibri" w:cs="Calibri"/>
+                <w:lang w:eastAsia="nl-NL"/>
+              </w:rPr>
+            </w:pPr>
+            <w:r>
+              <w:rPr>
+                <w:rFonts w:ascii="Calibri" w:eastAsia="Times New Roman" w:hAnsi="Calibri" w:cs="Calibri"/>
+                <w:b/>
+                <w:bCs/>
+                <w:color w:val="000000"/>
+                <w:lang w:eastAsia="nl-NL"/>
+              </w:rPr>
+              <w:t>3 dagen</w:t>
+            </w:r>
+          </w:p>
+        </w:tc>
+        <w:tc>
+          <w:tcPr>
+            <w:tcW w:w="1068" w:type="dxa"/>
+            <w:tcBorders>
+              <w:top w:val="single" w:sz="4" w:space="0" w:color="B1BBCC"/>
+              <w:left w:val="single" w:sz="4" w:space="0" w:color="B1BBCC"/>
+              <w:bottom w:val="single" w:sz="4" w:space="0" w:color="B1BBCC"/>
+              <w:right w:val="single" w:sz="4" w:space="0" w:color="B1BBCC"/>
+            </w:tcBorders>
+            <w:shd w:val="clear" w:color="auto" w:fill="FFFFFF"/>
+            <w:vAlign w:val="center"/>
+            <w:hideMark/>
+          </w:tcPr>
+          <w:p>
+            <w:pPr>
+              <w:rPr>
+                <w:rFonts w:ascii="Calibri" w:eastAsia="Times New Roman" w:hAnsi="Calibri" w:cs="Calibri"/>
+                <w:lang w:eastAsia="nl-NL"/>
+              </w:rPr>
+            </w:pPr>
+            <w:proofErr w:type="spellStart"/>
+            <w:r>
+              <w:rPr>
+                <w:rFonts w:ascii="Calibri" w:eastAsia="Times New Roman" w:hAnsi="Calibri" w:cs="Calibri"/>
+                <w:b/>
+                <w:bCs/>
+                <w:color w:val="000000"/>
+                <w:lang w:eastAsia="nl-NL"/>
+              </w:rPr>
+              <w:t>din</w:t>
+            </w:r>
+            <w:proofErr w:type="spellEnd"/>
+            <w:r>
+              <w:rPr>
+                <w:rFonts w:ascii="Calibri" w:eastAsia="Times New Roman" w:hAnsi="Calibri" w:cs="Calibri"/>
+                <w:b/>
+                <w:bCs/>
+                <w:color w:val="000000"/>
+                <w:lang w:eastAsia="nl-NL"/>
+              </w:rPr>
+              <w:t xml:space="preserve"> 18-4-17</w:t>
+            </w:r>
+          </w:p>
+        </w:tc>
+        <w:tc>
+          <w:tcPr>
+            <w:tcW w:w="996" w:type="dxa"/>
+            <w:tcBorders>
+              <w:top w:val="single" w:sz="4" w:space="0" w:color="B1BBCC"/>
+              <w:left w:val="single" w:sz="4" w:space="0" w:color="B1BBCC"/>
+              <w:bottom w:val="single" w:sz="4" w:space="0" w:color="B1BBCC"/>
+              <w:right w:val="single" w:sz="4" w:space="0" w:color="B1BBCC"/>
+            </w:tcBorders>
+            <w:shd w:val="clear" w:color="auto" w:fill="FFFFFF"/>
+            <w:vAlign w:val="center"/>
+            <w:hideMark/>
+          </w:tcPr>
+          <w:p>
+            <w:pPr>
+              <w:rPr>
+                <w:rFonts w:ascii="Calibri" w:eastAsia="Times New Roman" w:hAnsi="Calibri" w:cs="Calibri"/>
+                <w:lang w:eastAsia="nl-NL"/>
+              </w:rPr>
+            </w:pPr>
+            <w:r>
+              <w:rPr>
+                <w:rFonts w:ascii="Calibri" w:eastAsia="Times New Roman" w:hAnsi="Calibri" w:cs="Calibri"/>
+                <w:b/>
+                <w:bCs/>
+                <w:color w:val="000000"/>
+                <w:lang w:eastAsia="nl-NL"/>
+              </w:rPr>
+              <w:t>don 20-4-17</w:t>
+            </w:r>
+          </w:p>
+        </w:tc>
+      </w:tr>
+      <w:tr>
+        <w:tc>
+          <w:tcPr>
+            <w:tcW w:w="1946" w:type="dxa"/>
+            <w:tcBorders>
+              <w:top w:val="single" w:sz="4" w:space="0" w:color="B1BBCC"/>
+              <w:left w:val="single" w:sz="4" w:space="0" w:color="B1BBCC"/>
+              <w:bottom w:val="single" w:sz="4" w:space="0" w:color="B1BBCC"/>
+              <w:right w:val="single" w:sz="4" w:space="0" w:color="B1BBCC"/>
+            </w:tcBorders>
+            <w:shd w:val="clear" w:color="auto" w:fill="FFFFFF"/>
+            <w:vAlign w:val="center"/>
+            <w:hideMark/>
+          </w:tcPr>
+          <w:p>
+            <w:pPr>
+              <w:rPr>
+                <w:rFonts w:ascii="Calibri" w:eastAsia="Times New Roman" w:hAnsi="Calibri" w:cs="Calibri"/>
+                <w:lang w:eastAsia="nl-NL"/>
+              </w:rPr>
+            </w:pPr>
+            <w:r>
+              <w:rPr>
+                <w:rFonts w:ascii="Calibri" w:eastAsia="Times New Roman" w:hAnsi="Calibri" w:cs="Calibri"/>
+                <w:b/>
+                <w:bCs/>
+                <w:color w:val="000000"/>
+                <w:lang w:eastAsia="nl-NL"/>
+              </w:rPr>
+              <w:t>Ontwerpen</w:t>
+            </w:r>
+          </w:p>
+        </w:tc>
+        <w:tc>
+          <w:tcPr>
+            <w:tcW w:w="1005" w:type="dxa"/>
+            <w:tcBorders>
+              <w:top w:val="single" w:sz="4" w:space="0" w:color="B1BBCC"/>
+              <w:left w:val="single" w:sz="4" w:space="0" w:color="B1BBCC"/>
+              <w:bottom w:val="single" w:sz="4" w:space="0" w:color="B1BBCC"/>
+              <w:right w:val="single" w:sz="4" w:space="0" w:color="B1BBCC"/>
+            </w:tcBorders>
+            <w:shd w:val="clear" w:color="auto" w:fill="FFFFFF"/>
+            <w:vAlign w:val="center"/>
+            <w:hideMark/>
+          </w:tcPr>
+          <w:p>
+            <w:pPr>
+              <w:rPr>
+                <w:rFonts w:ascii="Calibri" w:eastAsia="Times New Roman" w:hAnsi="Calibri" w:cs="Calibri"/>
+                <w:lang w:eastAsia="nl-NL"/>
+              </w:rPr>
+            </w:pPr>
+            <w:r>
+              <w:rPr>
+                <w:rFonts w:ascii="Calibri" w:eastAsia="Times New Roman" w:hAnsi="Calibri" w:cs="Calibri"/>
+                <w:b/>
+                <w:bCs/>
+                <w:color w:val="000000"/>
+                <w:lang w:eastAsia="nl-NL"/>
+              </w:rPr>
+              <w:t>1 dag</w:t>
+            </w:r>
+          </w:p>
+        </w:tc>
+        <w:tc>
+          <w:tcPr>
+            <w:tcW w:w="1068" w:type="dxa"/>
+            <w:tcBorders>
+              <w:top w:val="single" w:sz="4" w:space="0" w:color="B1BBCC"/>
+              <w:left w:val="single" w:sz="4" w:space="0" w:color="B1BBCC"/>
+              <w:bottom w:val="single" w:sz="4" w:space="0" w:color="B1BBCC"/>
+              <w:right w:val="single" w:sz="4" w:space="0" w:color="B1BBCC"/>
+            </w:tcBorders>
+            <w:shd w:val="clear" w:color="auto" w:fill="FFFFFF"/>
+            <w:vAlign w:val="center"/>
+            <w:hideMark/>
+          </w:tcPr>
+          <w:p>
+            <w:pPr>
+              <w:rPr>
+                <w:rFonts w:ascii="Calibri" w:eastAsia="Times New Roman" w:hAnsi="Calibri" w:cs="Calibri"/>
+                <w:lang w:eastAsia="nl-NL"/>
+              </w:rPr>
+            </w:pPr>
+            <w:proofErr w:type="spellStart"/>
+            <w:r>
+              <w:rPr>
+                <w:rFonts w:ascii="Calibri" w:eastAsia="Times New Roman" w:hAnsi="Calibri" w:cs="Calibri"/>
+                <w:b/>
+                <w:bCs/>
+                <w:color w:val="000000"/>
+                <w:lang w:eastAsia="nl-NL"/>
+              </w:rPr>
+              <w:t>vri</w:t>
+            </w:r>
+            <w:proofErr w:type="spellEnd"/>
+            <w:r>
+              <w:rPr>
+                <w:rFonts w:ascii="Calibri" w:eastAsia="Times New Roman" w:hAnsi="Calibri" w:cs="Calibri"/>
+                <w:b/>
+                <w:bCs/>
+                <w:color w:val="000000"/>
+                <w:lang w:eastAsia="nl-NL"/>
+              </w:rPr>
+              <w:t xml:space="preserve"> 21-4-17</w:t>
+            </w:r>
+          </w:p>
+        </w:tc>
+        <w:tc>
+          <w:tcPr>
+            <w:tcW w:w="996" w:type="dxa"/>
+            <w:tcBorders>
+              <w:top w:val="single" w:sz="4" w:space="0" w:color="B1BBCC"/>
+              <w:left w:val="single" w:sz="4" w:space="0" w:color="B1BBCC"/>
+              <w:bottom w:val="single" w:sz="4" w:space="0" w:color="B1BBCC"/>
+              <w:right w:val="single" w:sz="4" w:space="0" w:color="B1BBCC"/>
+            </w:tcBorders>
+            <w:shd w:val="clear" w:color="auto" w:fill="FFFFFF"/>
+            <w:vAlign w:val="center"/>
+            <w:hideMark/>
+          </w:tcPr>
+          <w:p>
+            <w:pPr>
+              <w:rPr>
+                <w:rFonts w:ascii="Calibri" w:eastAsia="Times New Roman" w:hAnsi="Calibri" w:cs="Calibri"/>
+                <w:lang w:eastAsia="nl-NL"/>
+              </w:rPr>
+            </w:pPr>
+            <w:proofErr w:type="spellStart"/>
+            <w:r>
+              <w:rPr>
+                <w:rFonts w:ascii="Calibri" w:eastAsia="Times New Roman" w:hAnsi="Calibri" w:cs="Calibri"/>
+                <w:b/>
+                <w:bCs/>
+                <w:color w:val="000000"/>
+                <w:lang w:eastAsia="nl-NL"/>
+              </w:rPr>
+              <w:t>vri</w:t>
+            </w:r>
+            <w:proofErr w:type="spellEnd"/>
+            <w:r>
+              <w:rPr>
+                <w:rFonts w:ascii="Calibri" w:eastAsia="Times New Roman" w:hAnsi="Calibri" w:cs="Calibri"/>
+                <w:b/>
+                <w:bCs/>
+                <w:color w:val="000000"/>
+                <w:lang w:eastAsia="nl-NL"/>
+              </w:rPr>
+              <w:t xml:space="preserve"> 21-4-17</w:t>
+            </w:r>
+          </w:p>
+        </w:tc>
+      </w:tr>
+      <w:tr>
+        <w:tc>
+          <w:tcPr>
+            <w:tcW w:w="1946" w:type="dxa"/>
+            <w:tcBorders>
+              <w:top w:val="single" w:sz="4" w:space="0" w:color="B1BBCC"/>
+              <w:left w:val="single" w:sz="4" w:space="0" w:color="B1BBCC"/>
+              <w:bottom w:val="single" w:sz="4" w:space="0" w:color="B1BBCC"/>
+              <w:right w:val="single" w:sz="4" w:space="0" w:color="B1BBCC"/>
+            </w:tcBorders>
+            <w:shd w:val="clear" w:color="auto" w:fill="FFFFFF"/>
+            <w:vAlign w:val="center"/>
+            <w:hideMark/>
+          </w:tcPr>
+          <w:p>
+            <w:pPr>
+              <w:rPr>
+                <w:rFonts w:ascii="Calibri" w:eastAsia="Times New Roman" w:hAnsi="Calibri" w:cs="Calibri"/>
+                <w:lang w:eastAsia="nl-NL"/>
+              </w:rPr>
+            </w:pPr>
+            <w:r>
+              <w:rPr>
+                <w:rFonts w:ascii="Calibri" w:eastAsia="Times New Roman" w:hAnsi="Calibri" w:cs="Calibri"/>
+                <w:b/>
+                <w:bCs/>
+                <w:color w:val="000000"/>
+                <w:lang w:eastAsia="nl-NL"/>
+              </w:rPr>
+              <w:t>meivakantie</w:t>
+            </w:r>
+          </w:p>
+        </w:tc>
+        <w:tc>
+          <w:tcPr>
+            <w:tcW w:w="1005" w:type="dxa"/>
+            <w:tcBorders>
+              <w:top w:val="single" w:sz="4" w:space="0" w:color="B1BBCC"/>
+              <w:left w:val="single" w:sz="4" w:space="0" w:color="B1BBCC"/>
+              <w:bottom w:val="single" w:sz="4" w:space="0" w:color="B1BBCC"/>
+              <w:right w:val="single" w:sz="4" w:space="0" w:color="B1BBCC"/>
+            </w:tcBorders>
+            <w:shd w:val="clear" w:color="auto" w:fill="FFFFFF"/>
+            <w:vAlign w:val="center"/>
+            <w:hideMark/>
+          </w:tcPr>
+          <w:p>
+            <w:pPr>
+              <w:rPr>
+                <w:rFonts w:ascii="Calibri" w:eastAsia="Times New Roman" w:hAnsi="Calibri" w:cs="Calibri"/>
+                <w:lang w:eastAsia="nl-NL"/>
+              </w:rPr>
+            </w:pPr>
+            <w:r>
+              <w:rPr>
+                <w:rFonts w:ascii="Calibri" w:eastAsia="Times New Roman" w:hAnsi="Calibri" w:cs="Calibri"/>
+                <w:b/>
+                <w:bCs/>
+                <w:color w:val="000000"/>
+                <w:lang w:eastAsia="nl-NL"/>
+              </w:rPr>
+              <w:t>7 dagen</w:t>
+            </w:r>
+          </w:p>
+        </w:tc>
+        <w:tc>
+          <w:tcPr>
+            <w:tcW w:w="1068" w:type="dxa"/>
+            <w:tcBorders>
+              <w:top w:val="single" w:sz="4" w:space="0" w:color="B1BBCC"/>
+              <w:left w:val="single" w:sz="4" w:space="0" w:color="B1BBCC"/>
+              <w:bottom w:val="single" w:sz="4" w:space="0" w:color="B1BBCC"/>
+              <w:right w:val="single" w:sz="4" w:space="0" w:color="B1BBCC"/>
+            </w:tcBorders>
+            <w:shd w:val="clear" w:color="auto" w:fill="FFFFFF"/>
+            <w:vAlign w:val="center"/>
+            <w:hideMark/>
+          </w:tcPr>
+          <w:p>
+            <w:pPr>
+              <w:rPr>
+                <w:rFonts w:ascii="Calibri" w:eastAsia="Times New Roman" w:hAnsi="Calibri" w:cs="Calibri"/>
+                <w:lang w:eastAsia="nl-NL"/>
+              </w:rPr>
+            </w:pPr>
+            <w:r>
+              <w:rPr>
+                <w:rFonts w:ascii="Calibri" w:eastAsia="Times New Roman" w:hAnsi="Calibri" w:cs="Calibri"/>
+                <w:b/>
+                <w:bCs/>
+                <w:color w:val="000000"/>
+                <w:lang w:eastAsia="nl-NL"/>
+              </w:rPr>
+              <w:t>zat 22-4-17</w:t>
+            </w:r>
+          </w:p>
+        </w:tc>
+        <w:tc>
+          <w:tcPr>
+            <w:tcW w:w="996" w:type="dxa"/>
+            <w:tcBorders>
+              <w:top w:val="single" w:sz="4" w:space="0" w:color="B1BBCC"/>
+              <w:left w:val="single" w:sz="4" w:space="0" w:color="B1BBCC"/>
+              <w:bottom w:val="single" w:sz="4" w:space="0" w:color="B1BBCC"/>
+              <w:right w:val="single" w:sz="4" w:space="0" w:color="B1BBCC"/>
+            </w:tcBorders>
+            <w:shd w:val="clear" w:color="auto" w:fill="FFFFFF"/>
+            <w:vAlign w:val="center"/>
+            <w:hideMark/>
+          </w:tcPr>
+          <w:p>
+            <w:pPr>
+              <w:rPr>
+                <w:rFonts w:ascii="Calibri" w:eastAsia="Times New Roman" w:hAnsi="Calibri" w:cs="Calibri"/>
+                <w:lang w:eastAsia="nl-NL"/>
+              </w:rPr>
+            </w:pPr>
+            <w:r>
+              <w:rPr>
+                <w:rFonts w:ascii="Calibri" w:eastAsia="Times New Roman" w:hAnsi="Calibri" w:cs="Calibri"/>
+                <w:b/>
+                <w:bCs/>
+                <w:color w:val="000000"/>
+                <w:lang w:eastAsia="nl-NL"/>
+              </w:rPr>
+              <w:t>zon 30-4-17</w:t>
+            </w:r>
+          </w:p>
+        </w:tc>
+      </w:tr>
+      <w:tr>
+        <w:tc>
+          <w:tcPr>
+            <w:tcW w:w="1946" w:type="dxa"/>
+            <w:tcBorders>
+              <w:top w:val="single" w:sz="4" w:space="0" w:color="B1BBCC"/>
+              <w:left w:val="single" w:sz="4" w:space="0" w:color="B1BBCC"/>
+              <w:bottom w:val="single" w:sz="4" w:space="0" w:color="B1BBCC"/>
+              <w:right w:val="single" w:sz="4" w:space="0" w:color="B1BBCC"/>
+            </w:tcBorders>
+            <w:shd w:val="clear" w:color="auto" w:fill="FFFFFF"/>
+            <w:vAlign w:val="center"/>
+            <w:hideMark/>
+          </w:tcPr>
+          <w:p>
+            <w:pPr>
+              <w:rPr>
+                <w:rFonts w:ascii="Calibri" w:eastAsia="Times New Roman" w:hAnsi="Calibri" w:cs="Calibri"/>
+                <w:lang w:eastAsia="nl-NL"/>
+              </w:rPr>
+            </w:pPr>
+            <w:r>
+              <w:rPr>
+                <w:rFonts w:ascii="Calibri" w:eastAsia="Times New Roman" w:hAnsi="Calibri" w:cs="Calibri"/>
+                <w:b/>
+                <w:bCs/>
+                <w:color w:val="000000"/>
+                <w:lang w:eastAsia="nl-NL"/>
+              </w:rPr>
+              <w:t>Uitvoer</w:t>
+            </w:r>
+          </w:p>
+        </w:tc>
+        <w:tc>
+          <w:tcPr>
+            <w:tcW w:w="1005" w:type="dxa"/>
+            <w:tcBorders>
+              <w:top w:val="single" w:sz="4" w:space="0" w:color="B1BBCC"/>
+              <w:left w:val="single" w:sz="4" w:space="0" w:color="B1BBCC"/>
+              <w:bottom w:val="single" w:sz="4" w:space="0" w:color="B1BBCC"/>
+              <w:right w:val="single" w:sz="4" w:space="0" w:color="B1BBCC"/>
+            </w:tcBorders>
+            <w:shd w:val="clear" w:color="auto" w:fill="FFFFFF"/>
+            <w:vAlign w:val="center"/>
+            <w:hideMark/>
+          </w:tcPr>
+          <w:p>
+            <w:pPr>
+              <w:rPr>
+                <w:rFonts w:ascii="Calibri" w:eastAsia="Times New Roman" w:hAnsi="Calibri" w:cs="Calibri"/>
+                <w:lang w:eastAsia="nl-NL"/>
+              </w:rPr>
+            </w:pPr>
+            <w:r>
+              <w:rPr>
+                <w:rFonts w:ascii="Calibri" w:eastAsia="Times New Roman" w:hAnsi="Calibri" w:cs="Calibri"/>
+                <w:b/>
+                <w:bCs/>
+                <w:color w:val="000000"/>
+                <w:lang w:eastAsia="nl-NL"/>
+              </w:rPr>
+              <w:t>31 dagen</w:t>
+            </w:r>
+          </w:p>
+        </w:tc>
+        <w:tc>
+          <w:tcPr>
+            <w:tcW w:w="1068" w:type="dxa"/>
+            <w:tcBorders>
+              <w:top w:val="single" w:sz="4" w:space="0" w:color="B1BBCC"/>
+              <w:left w:val="single" w:sz="4" w:space="0" w:color="B1BBCC"/>
+              <w:bottom w:val="single" w:sz="4" w:space="0" w:color="B1BBCC"/>
+              <w:right w:val="single" w:sz="4" w:space="0" w:color="B1BBCC"/>
+            </w:tcBorders>
+            <w:shd w:val="clear" w:color="auto" w:fill="FFFFFF"/>
+            <w:vAlign w:val="center"/>
+            <w:hideMark/>
+          </w:tcPr>
+          <w:p>
+            <w:pPr>
+              <w:rPr>
+                <w:rFonts w:ascii="Calibri" w:eastAsia="Times New Roman" w:hAnsi="Calibri" w:cs="Calibri"/>
+                <w:lang w:eastAsia="nl-NL"/>
+              </w:rPr>
+            </w:pPr>
+            <w:proofErr w:type="spellStart"/>
+            <w:r>
+              <w:rPr>
+                <w:rFonts w:ascii="Calibri" w:eastAsia="Times New Roman" w:hAnsi="Calibri" w:cs="Calibri"/>
+                <w:b/>
+                <w:bCs/>
+                <w:color w:val="000000"/>
+                <w:lang w:eastAsia="nl-NL"/>
+              </w:rPr>
+              <w:t>maa</w:t>
+            </w:r>
+            <w:proofErr w:type="spellEnd"/>
+            <w:r>
+              <w:rPr>
+                <w:rFonts w:ascii="Calibri" w:eastAsia="Times New Roman" w:hAnsi="Calibri" w:cs="Calibri"/>
+                <w:b/>
+                <w:bCs/>
+                <w:color w:val="000000"/>
+                <w:lang w:eastAsia="nl-NL"/>
+              </w:rPr>
+              <w:t xml:space="preserve"> 1-5-17</w:t>
+            </w:r>
+          </w:p>
+        </w:tc>
+        <w:tc>
+          <w:tcPr>
+            <w:tcW w:w="996" w:type="dxa"/>
+            <w:tcBorders>
+              <w:top w:val="single" w:sz="4" w:space="0" w:color="B1BBCC"/>
+              <w:left w:val="single" w:sz="4" w:space="0" w:color="B1BBCC"/>
+              <w:bottom w:val="single" w:sz="4" w:space="0" w:color="B1BBCC"/>
+              <w:right w:val="single" w:sz="4" w:space="0" w:color="B1BBCC"/>
+            </w:tcBorders>
+            <w:shd w:val="clear" w:color="auto" w:fill="FFFFFF"/>
+            <w:vAlign w:val="center"/>
+            <w:hideMark/>
+          </w:tcPr>
+          <w:p>
+            <w:pPr>
+              <w:rPr>
+                <w:rFonts w:ascii="Calibri" w:eastAsia="Times New Roman" w:hAnsi="Calibri" w:cs="Calibri"/>
+                <w:lang w:eastAsia="nl-NL"/>
+              </w:rPr>
+            </w:pPr>
+            <w:proofErr w:type="spellStart"/>
+            <w:r>
+              <w:rPr>
+                <w:rFonts w:ascii="Calibri" w:eastAsia="Times New Roman" w:hAnsi="Calibri" w:cs="Calibri"/>
+                <w:b/>
+                <w:bCs/>
+                <w:color w:val="000000"/>
+                <w:lang w:eastAsia="nl-NL"/>
+              </w:rPr>
+              <w:t>maa</w:t>
+            </w:r>
+            <w:proofErr w:type="spellEnd"/>
+            <w:r>
+              <w:rPr>
+                <w:rFonts w:ascii="Calibri" w:eastAsia="Times New Roman" w:hAnsi="Calibri" w:cs="Calibri"/>
+                <w:b/>
+                <w:bCs/>
+                <w:color w:val="000000"/>
+                <w:lang w:eastAsia="nl-NL"/>
+              </w:rPr>
+              <w:t xml:space="preserve"> 12-6-17</w:t>
+            </w:r>
+          </w:p>
+        </w:tc>
+      </w:tr>
+      <w:tr>
+        <w:tc>
+          <w:tcPr>
+            <w:tcW w:w="1946" w:type="dxa"/>
+            <w:tcBorders>
+              <w:top w:val="single" w:sz="4" w:space="0" w:color="B1BBCC"/>
+              <w:left w:val="single" w:sz="4" w:space="0" w:color="B1BBCC"/>
+              <w:bottom w:val="single" w:sz="4" w:space="0" w:color="B1BBCC"/>
+              <w:right w:val="single" w:sz="4" w:space="0" w:color="B1BBCC"/>
+            </w:tcBorders>
+            <w:shd w:val="clear" w:color="auto" w:fill="FFFFFF"/>
+            <w:vAlign w:val="center"/>
+            <w:hideMark/>
+          </w:tcPr>
+          <w:p>
+            <w:pPr>
+              <w:rPr>
+                <w:rFonts w:ascii="Calibri" w:eastAsia="Times New Roman" w:hAnsi="Calibri" w:cs="Calibri"/>
+                <w:lang w:eastAsia="nl-NL"/>
+              </w:rPr>
+            </w:pPr>
+            <w:r>
+              <w:rPr>
+                <w:rFonts w:ascii="Calibri" w:eastAsia="Times New Roman" w:hAnsi="Calibri" w:cs="Calibri"/>
+                <w:b/>
+                <w:bCs/>
+                <w:color w:val="000000"/>
+                <w:lang w:eastAsia="nl-NL"/>
+              </w:rPr>
+              <w:t>Oplevering</w:t>
+            </w:r>
+          </w:p>
+        </w:tc>
+        <w:tc>
+          <w:tcPr>
+            <w:tcW w:w="1005" w:type="dxa"/>
+            <w:tcBorders>
+              <w:top w:val="single" w:sz="4" w:space="0" w:color="B1BBCC"/>
+              <w:left w:val="single" w:sz="4" w:space="0" w:color="B1BBCC"/>
+              <w:bottom w:val="single" w:sz="4" w:space="0" w:color="B1BBCC"/>
+              <w:right w:val="single" w:sz="4" w:space="0" w:color="B1BBCC"/>
+            </w:tcBorders>
+            <w:shd w:val="clear" w:color="auto" w:fill="FFFFFF"/>
+            <w:vAlign w:val="center"/>
+            <w:hideMark/>
+          </w:tcPr>
+          <w:p>
+            <w:pPr>
+              <w:rPr>
+                <w:rFonts w:ascii="Calibri" w:eastAsia="Times New Roman" w:hAnsi="Calibri" w:cs="Calibri"/>
+                <w:lang w:eastAsia="nl-NL"/>
+              </w:rPr>
+            </w:pPr>
+            <w:r>
+              <w:rPr>
+                <w:rFonts w:ascii="Calibri" w:eastAsia="Times New Roman" w:hAnsi="Calibri" w:cs="Calibri"/>
+                <w:b/>
+                <w:bCs/>
+                <w:color w:val="000000"/>
+                <w:lang w:eastAsia="nl-NL"/>
+              </w:rPr>
+              <w:t>1 dag</w:t>
+            </w:r>
+          </w:p>
+        </w:tc>
+        <w:tc>
+          <w:tcPr>
+            <w:tcW w:w="1068" w:type="dxa"/>
+            <w:tcBorders>
+              <w:top w:val="single" w:sz="4" w:space="0" w:color="B1BBCC"/>
+              <w:left w:val="single" w:sz="4" w:space="0" w:color="B1BBCC"/>
+              <w:bottom w:val="single" w:sz="4" w:space="0" w:color="B1BBCC"/>
+              <w:right w:val="single" w:sz="4" w:space="0" w:color="B1BBCC"/>
+            </w:tcBorders>
+            <w:shd w:val="clear" w:color="auto" w:fill="FFFFFF"/>
+            <w:vAlign w:val="center"/>
+            <w:hideMark/>
+          </w:tcPr>
+          <w:p>
+            <w:pPr>
+              <w:rPr>
+                <w:rFonts w:ascii="Calibri" w:eastAsia="Times New Roman" w:hAnsi="Calibri" w:cs="Calibri"/>
+                <w:lang w:eastAsia="nl-NL"/>
+              </w:rPr>
+            </w:pPr>
+            <w:proofErr w:type="spellStart"/>
+            <w:r>
+              <w:rPr>
+                <w:rFonts w:ascii="Calibri" w:eastAsia="Times New Roman" w:hAnsi="Calibri" w:cs="Calibri"/>
+                <w:b/>
+                <w:bCs/>
+                <w:color w:val="000000"/>
+                <w:lang w:eastAsia="nl-NL"/>
+              </w:rPr>
+              <w:t>din</w:t>
+            </w:r>
+            <w:proofErr w:type="spellEnd"/>
+            <w:r>
+              <w:rPr>
+                <w:rFonts w:ascii="Calibri" w:eastAsia="Times New Roman" w:hAnsi="Calibri" w:cs="Calibri"/>
+                <w:b/>
+                <w:bCs/>
+                <w:color w:val="000000"/>
+                <w:lang w:eastAsia="nl-NL"/>
+              </w:rPr>
+              <w:t xml:space="preserve"> 13-6-17</w:t>
+            </w:r>
+          </w:p>
+        </w:tc>
+        <w:tc>
+          <w:tcPr>
+            <w:tcW w:w="996" w:type="dxa"/>
+            <w:tcBorders>
+              <w:top w:val="single" w:sz="4" w:space="0" w:color="B1BBCC"/>
+              <w:left w:val="single" w:sz="4" w:space="0" w:color="B1BBCC"/>
+              <w:bottom w:val="single" w:sz="4" w:space="0" w:color="B1BBCC"/>
+              <w:right w:val="single" w:sz="4" w:space="0" w:color="B1BBCC"/>
+            </w:tcBorders>
+            <w:shd w:val="clear" w:color="auto" w:fill="FFFFFF"/>
+            <w:vAlign w:val="center"/>
+            <w:hideMark/>
+          </w:tcPr>
+          <w:p>
+            <w:pPr>
+              <w:rPr>
+                <w:rFonts w:ascii="Calibri" w:eastAsia="Times New Roman" w:hAnsi="Calibri" w:cs="Calibri"/>
+                <w:lang w:eastAsia="nl-NL"/>
+              </w:rPr>
+            </w:pPr>
+            <w:proofErr w:type="spellStart"/>
+            <w:r>
+              <w:rPr>
+                <w:rFonts w:ascii="Calibri" w:eastAsia="Times New Roman" w:hAnsi="Calibri" w:cs="Calibri"/>
+                <w:b/>
+                <w:bCs/>
+                <w:color w:val="000000"/>
+                <w:lang w:eastAsia="nl-NL"/>
+              </w:rPr>
+              <w:t>din</w:t>
+            </w:r>
+            <w:proofErr w:type="spellEnd"/>
+            <w:r>
+              <w:rPr>
+                <w:rFonts w:ascii="Calibri" w:eastAsia="Times New Roman" w:hAnsi="Calibri" w:cs="Calibri"/>
+                <w:b/>
+                <w:bCs/>
+                <w:color w:val="000000"/>
+                <w:lang w:eastAsia="nl-NL"/>
+              </w:rPr>
+              <w:t xml:space="preserve"> 13-6-17</w:t>
+            </w:r>
+          </w:p>
+        </w:tc>
+      </w:tr>
+      <w:tr>
+        <w:tc>
+          <w:tcPr>
+            <w:tcW w:w="1946" w:type="dxa"/>
+            <w:tcBorders>
+              <w:top w:val="single" w:sz="4" w:space="0" w:color="B1BBCC"/>
+              <w:left w:val="single" w:sz="4" w:space="0" w:color="B1BBCC"/>
+              <w:bottom w:val="single" w:sz="4" w:space="0" w:color="B1BBCC"/>
+              <w:right w:val="single" w:sz="4" w:space="0" w:color="B1BBCC"/>
+            </w:tcBorders>
+            <w:shd w:val="clear" w:color="auto" w:fill="FFFFFF"/>
+            <w:vAlign w:val="center"/>
+            <w:hideMark/>
+          </w:tcPr>
+          <w:p>
+            <w:pPr>
+              <w:rPr>
+                <w:rFonts w:ascii="Calibri" w:eastAsia="Times New Roman" w:hAnsi="Calibri" w:cs="Calibri"/>
+                <w:lang w:eastAsia="nl-NL"/>
+              </w:rPr>
+            </w:pPr>
+            <w:r>
+              <w:rPr>
+                <w:rFonts w:ascii="Calibri" w:eastAsia="Times New Roman" w:hAnsi="Calibri" w:cs="Calibri"/>
+                <w:b/>
+                <w:bCs/>
+                <w:color w:val="000000"/>
+                <w:lang w:eastAsia="nl-NL"/>
+              </w:rPr>
+              <w:t>Evaluatie</w:t>
+            </w:r>
+          </w:p>
+        </w:tc>
+        <w:tc>
+          <w:tcPr>
+            <w:tcW w:w="1005" w:type="dxa"/>
+            <w:tcBorders>
+              <w:top w:val="single" w:sz="4" w:space="0" w:color="B1BBCC"/>
+              <w:left w:val="single" w:sz="4" w:space="0" w:color="B1BBCC"/>
+              <w:bottom w:val="single" w:sz="4" w:space="0" w:color="B1BBCC"/>
+              <w:right w:val="single" w:sz="4" w:space="0" w:color="B1BBCC"/>
+            </w:tcBorders>
+            <w:shd w:val="clear" w:color="auto" w:fill="FFFFFF"/>
+            <w:vAlign w:val="center"/>
+            <w:hideMark/>
+          </w:tcPr>
+          <w:p>
+            <w:pPr>
+              <w:rPr>
+                <w:rFonts w:ascii="Calibri" w:eastAsia="Times New Roman" w:hAnsi="Calibri" w:cs="Calibri"/>
+                <w:lang w:eastAsia="nl-NL"/>
+              </w:rPr>
+            </w:pPr>
+            <w:r>
+              <w:rPr>
+                <w:rFonts w:ascii="Calibri" w:eastAsia="Times New Roman" w:hAnsi="Calibri" w:cs="Calibri"/>
+                <w:b/>
+                <w:bCs/>
+                <w:color w:val="000000"/>
+                <w:lang w:eastAsia="nl-NL"/>
+              </w:rPr>
+              <w:t>1 dag</w:t>
+            </w:r>
+          </w:p>
+        </w:tc>
+        <w:tc>
+          <w:tcPr>
+            <w:tcW w:w="1068" w:type="dxa"/>
+            <w:tcBorders>
+              <w:top w:val="single" w:sz="4" w:space="0" w:color="B1BBCC"/>
+              <w:left w:val="single" w:sz="4" w:space="0" w:color="B1BBCC"/>
+              <w:bottom w:val="single" w:sz="4" w:space="0" w:color="B1BBCC"/>
+              <w:right w:val="single" w:sz="4" w:space="0" w:color="B1BBCC"/>
+            </w:tcBorders>
+            <w:shd w:val="clear" w:color="auto" w:fill="FFFFFF"/>
+            <w:vAlign w:val="center"/>
+            <w:hideMark/>
+          </w:tcPr>
+          <w:p>
+            <w:pPr>
+              <w:rPr>
+                <w:rFonts w:ascii="Calibri" w:eastAsia="Times New Roman" w:hAnsi="Calibri" w:cs="Calibri"/>
+                <w:lang w:eastAsia="nl-NL"/>
+              </w:rPr>
+            </w:pPr>
+            <w:r>
+              <w:rPr>
+                <w:rFonts w:ascii="Calibri" w:eastAsia="Times New Roman" w:hAnsi="Calibri" w:cs="Calibri"/>
+                <w:b/>
+                <w:bCs/>
+                <w:color w:val="000000"/>
+                <w:lang w:eastAsia="nl-NL"/>
+              </w:rPr>
+              <w:t>woe 14-6-17</w:t>
+            </w:r>
+          </w:p>
+        </w:tc>
+        <w:tc>
+          <w:tcPr>
+            <w:tcW w:w="996" w:type="dxa"/>
+            <w:tcBorders>
+              <w:top w:val="single" w:sz="4" w:space="0" w:color="B1BBCC"/>
+              <w:left w:val="single" w:sz="4" w:space="0" w:color="B1BBCC"/>
+              <w:bottom w:val="single" w:sz="4" w:space="0" w:color="B1BBCC"/>
+              <w:right w:val="single" w:sz="4" w:space="0" w:color="B1BBCC"/>
+            </w:tcBorders>
+            <w:shd w:val="clear" w:color="auto" w:fill="FFFFFF"/>
+            <w:vAlign w:val="center"/>
+            <w:hideMark/>
+          </w:tcPr>
+          <w:p>
+            <w:pPr>
+              <w:rPr>
+                <w:rFonts w:ascii="Calibri" w:eastAsia="Times New Roman" w:hAnsi="Calibri" w:cs="Calibri"/>
+                <w:lang w:eastAsia="nl-NL"/>
+              </w:rPr>
+            </w:pPr>
+            <w:r>
+              <w:rPr>
+                <w:rFonts w:ascii="Calibri" w:eastAsia="Times New Roman" w:hAnsi="Calibri" w:cs="Calibri"/>
+                <w:b/>
+                <w:bCs/>
+                <w:color w:val="000000"/>
+                <w:lang w:eastAsia="nl-NL"/>
+              </w:rPr>
+              <w:t>woe 14-6-17</w:t>
+            </w:r>
+          </w:p>
+        </w:tc>
+      </w:tr>
+    </w:tbl>
     <w:p>
-      <w:r>
-        <w:t>Ten eerste kan  er een groepslid wegvallen. Dit is gelijk een van de grootste risico’s omdat de planning in dat geval scherper moet worden en er per persoon meer werk moet worden verricht. We zullen dus heel duidelijk rekening moeten houden met zulk soort tegenslagen en zorgen dat we tijd ‘over’ hebben o</w:t>
-      </w:r>
-      <w:r>
-        <w:t>m zulke situaties op te vangen.</w:t>
+      <w:bookmarkStart w:id="24" w:name="_GoBack"/>
+      <w:r>
+        <w:rPr>
+          <w:rFonts w:ascii="Times New Roman" w:eastAsia="Times New Roman" w:hAnsi="Times New Roman" w:cs="Times New Roman"/>
+          <w:noProof/>
+          <w:sz w:val="24"/>
+          <w:szCs w:val="24"/>
+          <w:lang w:eastAsia="nl-NL"/>
+        </w:rPr>
+        <mc:AlternateContent>
+          <mc:Choice Requires="wpg">
+            <w:drawing>
+              <wp:anchor distT="0" distB="0" distL="114300" distR="114300" simplePos="0" relativeHeight="251660288" behindDoc="0" locked="0" layoutInCell="1" allowOverlap="1">
+                <wp:simplePos x="0" y="0"/>
+                <wp:positionH relativeFrom="page">
+                  <wp:posOffset>15571</wp:posOffset>
+                </wp:positionH>
+                <wp:positionV relativeFrom="paragraph">
+                  <wp:posOffset>1228145</wp:posOffset>
+                </wp:positionV>
+                <wp:extent cx="7481693" cy="2488758"/>
+                <wp:effectExtent l="0" t="0" r="5080" b="6985"/>
+                <wp:wrapNone/>
+                <wp:docPr id="2" name="Groep 2"/>
+                <wp:cNvGraphicFramePr>
+                  <a:graphicFrameLocks xmlns:a="http://schemas.openxmlformats.org/drawingml/2006/main"/>
+                </wp:cNvGraphicFramePr>
+                <a:graphic xmlns:a="http://schemas.openxmlformats.org/drawingml/2006/main">
+                  <a:graphicData uri="http://schemas.microsoft.com/office/word/2010/wordprocessingGroup">
+                    <wpg:wgp>
+                      <wpg:cNvGrpSpPr>
+                        <a:grpSpLocks/>
+                      </wpg:cNvGrpSpPr>
+                      <wpg:grpSpPr bwMode="auto">
+                        <a:xfrm flipV="1">
+                          <a:off x="0" y="0"/>
+                          <a:ext cx="7481693" cy="2488758"/>
+                          <a:chOff x="-57" y="-16"/>
+                          <a:chExt cx="887" cy="63"/>
+                        </a:xfrm>
+                      </wpg:grpSpPr>
+                      <wps:wsp>
+                        <wps:cNvPr id="3" name="Rectangle 3"/>
+                        <wps:cNvSpPr>
+                          <a:spLocks noChangeArrowheads="1"/>
+                        </wps:cNvSpPr>
+                        <wps:spPr bwMode="auto">
+                          <a:xfrm>
+                            <a:off x="26" y="0"/>
+                            <a:ext cx="732" cy="33"/>
+                          </a:xfrm>
+                          <a:prstGeom prst="rect">
+                            <a:avLst/>
+                          </a:prstGeom>
+                          <a:solidFill>
+                            <a:srgbClr val="FFFFFF"/>
+                          </a:solidFill>
+                          <a:ln w="1">
+                            <a:solidFill>
+                              <a:srgbClr val="444444"/>
+                            </a:solidFill>
+                            <a:miter lim="800000"/>
+                            <a:headEnd/>
+                            <a:tailEnd/>
+                          </a:ln>
+                        </wps:spPr>
+                        <wps:bodyPr rot="0" vert="horz" wrap="square" lIns="91440" tIns="45720" rIns="91440" bIns="45720" anchor="t" anchorCtr="0" upright="1">
+                          <a:noAutofit/>
+                        </wps:bodyPr>
+                      </wps:wsp>
+                      <wps:wsp>
+                        <wps:cNvPr id="4" name="Rectangle 4" descr="din 18-4-17"/>
+                        <wps:cNvSpPr>
+                          <a:spLocks noChangeArrowheads="1"/>
+                        </wps:cNvSpPr>
+                        <wps:spPr bwMode="auto">
+                          <a:xfrm>
+                            <a:off x="-57" y="-3"/>
+                            <a:ext cx="77" cy="32"/>
+                          </a:xfrm>
+                          <a:prstGeom prst="rect">
+                            <a:avLst/>
+                          </a:prstGeom>
+                          <a:noFill/>
+                          <a:ln>
+                            <a:noFill/>
+                          </a:ln>
+                          <a:extLst>
+                            <a:ext uri="{909E8E84-426E-40DD-AFC4-6F175D3DCCD1}">
+                              <a14:hiddenFill xmlns:a14="http://schemas.microsoft.com/office/drawing/2010/main">
+                                <a:solidFill>
+                                  <a:srgbClr val="FFFFFF"/>
+                                </a:solidFill>
+                              </a14:hiddenFill>
+                            </a:ext>
+                            <a:ext uri="{91240B29-F687-4F45-9708-019B960494DF}">
+                              <a14:hiddenLine xmlns:a14="http://schemas.microsoft.com/office/drawing/2010/main" w="9525">
+                                <a:solidFill>
+                                  <a:srgbClr val="000000"/>
+                                </a:solidFill>
+                                <a:miter lim="800000"/>
+                                <a:headEnd/>
+                                <a:tailEnd/>
+                              </a14:hiddenLine>
+                            </a:ext>
+                          </a:extLst>
+                        </wps:spPr>
+                        <wps:txbx>
+                          <w:txbxContent>
+                            <w:p>
+                              <w:pPr>
+                                <w:pStyle w:val="Normaalweb"/>
+                                <w:jc w:val="right"/>
+                              </w:pPr>
+                              <w:r>
+                                <w:rPr>
+                                  <w:rFonts w:ascii="Segoe UI" w:hAnsi="Segoe UI" w:cs="Segoe UI"/>
+                                  <w:color w:val="444444"/>
+                                  <w:sz w:val="16"/>
+                                  <w:szCs w:val="16"/>
+                                </w:rPr>
+                                <w:t>Begindatum</w:t>
+                              </w:r>
+                              <w:r>
+                                <w:br/>
+                              </w:r>
+                              <w:proofErr w:type="spellStart"/>
+                              <w:r>
+                                <w:rPr>
+                                  <w:rFonts w:ascii="Segoe UI" w:hAnsi="Segoe UI" w:cs="Segoe UI"/>
+                                  <w:color w:val="444444"/>
+                                  <w:sz w:val="16"/>
+                                  <w:szCs w:val="16"/>
+                                </w:rPr>
+                                <w:t>din</w:t>
+                              </w:r>
+                              <w:proofErr w:type="spellEnd"/>
+                              <w:r>
+                                <w:rPr>
+                                  <w:rFonts w:ascii="Segoe UI" w:hAnsi="Segoe UI" w:cs="Segoe UI"/>
+                                  <w:color w:val="444444"/>
+                                  <w:sz w:val="16"/>
+                                  <w:szCs w:val="16"/>
+                                </w:rPr>
+                                <w:t xml:space="preserve"> 18-4-17</w:t>
+                              </w:r>
+                            </w:p>
+                          </w:txbxContent>
+                        </wps:txbx>
+                        <wps:bodyPr rot="0" vert="horz" wrap="square" lIns="0" tIns="0" rIns="0" bIns="0" anchor="t" anchorCtr="0" upright="1">
+                          <a:noAutofit/>
+                        </wps:bodyPr>
+                      </wps:wsp>
+                      <wps:wsp>
+                        <wps:cNvPr id="5" name="Rectangle 5" descr="woe 14-6-17"/>
+                        <wps:cNvSpPr>
+                          <a:spLocks noChangeArrowheads="1"/>
+                        </wps:cNvSpPr>
+                        <wps:spPr bwMode="auto">
+                          <a:xfrm>
+                            <a:off x="764" y="-3"/>
+                            <a:ext cx="66" cy="32"/>
+                          </a:xfrm>
+                          <a:prstGeom prst="rect">
+                            <a:avLst/>
+                          </a:prstGeom>
+                          <a:noFill/>
+                          <a:ln>
+                            <a:noFill/>
+                          </a:ln>
+                          <a:extLst>
+                            <a:ext uri="{909E8E84-426E-40DD-AFC4-6F175D3DCCD1}">
+                              <a14:hiddenFill xmlns:a14="http://schemas.microsoft.com/office/drawing/2010/main">
+                                <a:solidFill>
+                                  <a:srgbClr val="FFFFFF"/>
+                                </a:solidFill>
+                              </a14:hiddenFill>
+                            </a:ext>
+                            <a:ext uri="{91240B29-F687-4F45-9708-019B960494DF}">
+                              <a14:hiddenLine xmlns:a14="http://schemas.microsoft.com/office/drawing/2010/main" w="9525">
+                                <a:solidFill>
+                                  <a:srgbClr val="000000"/>
+                                </a:solidFill>
+                                <a:miter lim="800000"/>
+                                <a:headEnd/>
+                                <a:tailEnd/>
+                              </a14:hiddenLine>
+                            </a:ext>
+                          </a:extLst>
+                        </wps:spPr>
+                        <wps:txbx>
+                          <w:txbxContent>
+                            <w:p>
+                              <w:pPr>
+                                <w:pStyle w:val="Normaalweb"/>
+                              </w:pPr>
+                              <w:r>
+                                <w:rPr>
+                                  <w:rFonts w:ascii="Segoe UI" w:hAnsi="Segoe UI" w:cs="Segoe UI"/>
+                                  <w:color w:val="444444"/>
+                                  <w:sz w:val="16"/>
+                                  <w:szCs w:val="16"/>
+                                </w:rPr>
+                                <w:t>Einddatum</w:t>
+                              </w:r>
+                              <w:r>
+                                <w:br/>
+                              </w:r>
+                              <w:r>
+                                <w:rPr>
+                                  <w:rFonts w:ascii="Segoe UI" w:hAnsi="Segoe UI" w:cs="Segoe UI"/>
+                                  <w:color w:val="444444"/>
+                                  <w:sz w:val="16"/>
+                                  <w:szCs w:val="16"/>
+                                </w:rPr>
+                                <w:t>woe 14-6-17</w:t>
+                              </w:r>
+                            </w:p>
+                          </w:txbxContent>
+                        </wps:txbx>
+                        <wps:bodyPr rot="0" vert="horz" wrap="square" lIns="0" tIns="0" rIns="0" bIns="0" anchor="t" anchorCtr="0" upright="1">
+                          <a:noAutofit/>
+                        </wps:bodyPr>
+                      </wps:wsp>
+                      <wps:wsp>
+                        <wps:cNvPr id="6" name="Rectangle 6"/>
+                        <wps:cNvSpPr>
+                          <a:spLocks noChangeArrowheads="1"/>
+                        </wps:cNvSpPr>
+                        <wps:spPr bwMode="auto">
+                          <a:xfrm>
+                            <a:off x="26" y="36"/>
+                            <a:ext cx="21" cy="11"/>
+                          </a:xfrm>
+                          <a:prstGeom prst="rect">
+                            <a:avLst/>
+                          </a:prstGeom>
+                          <a:noFill/>
+                          <a:ln>
+                            <a:noFill/>
+                          </a:ln>
+                          <a:extLst>
+                            <a:ext uri="{909E8E84-426E-40DD-AFC4-6F175D3DCCD1}">
+                              <a14:hiddenFill xmlns:a14="http://schemas.microsoft.com/office/drawing/2010/main">
+                                <a:solidFill>
+                                  <a:srgbClr val="FFFFFF"/>
+                                </a:solidFill>
+                              </a14:hiddenFill>
+                            </a:ext>
+                            <a:ext uri="{91240B29-F687-4F45-9708-019B960494DF}">
+                              <a14:hiddenLine xmlns:a14="http://schemas.microsoft.com/office/drawing/2010/main" w="9525">
+                                <a:solidFill>
+                                  <a:srgbClr val="000000"/>
+                                </a:solidFill>
+                                <a:miter lim="800000"/>
+                                <a:headEnd/>
+                                <a:tailEnd/>
+                              </a14:hiddenLine>
+                            </a:ext>
+                          </a:extLst>
+                        </wps:spPr>
+                        <wps:txbx>
+                          <w:txbxContent>
+                            <w:p/>
+                          </w:txbxContent>
+                        </wps:txbx>
+                        <wps:bodyPr rot="0" vert="horz" wrap="square" lIns="91440" tIns="45720" rIns="91440" bIns="45720" anchor="t" anchorCtr="0" upright="1">
+                          <a:noAutofit/>
+                        </wps:bodyPr>
+                      </wps:wsp>
+                      <wps:wsp>
+                        <wps:cNvPr id="7" name="Rectangle 7" descr="23 apr '17"/>
+                        <wps:cNvSpPr>
+                          <a:spLocks noChangeArrowheads="1"/>
+                        </wps:cNvSpPr>
+                        <wps:spPr bwMode="auto">
+                          <a:xfrm>
+                            <a:off x="107" y="-16"/>
+                            <a:ext cx="52" cy="16"/>
+                          </a:xfrm>
+                          <a:prstGeom prst="rect">
+                            <a:avLst/>
+                          </a:prstGeom>
+                          <a:noFill/>
+                          <a:ln>
+                            <a:noFill/>
+                          </a:ln>
+                          <a:extLst>
+                            <a:ext uri="{909E8E84-426E-40DD-AFC4-6F175D3DCCD1}">
+                              <a14:hiddenFill xmlns:a14="http://schemas.microsoft.com/office/drawing/2010/main">
+                                <a:solidFill>
+                                  <a:srgbClr val="FFFFFF"/>
+                                </a:solidFill>
+                              </a14:hiddenFill>
+                            </a:ext>
+                            <a:ext uri="{91240B29-F687-4F45-9708-019B960494DF}">
+                              <a14:hiddenLine xmlns:a14="http://schemas.microsoft.com/office/drawing/2010/main" w="9525">
+                                <a:solidFill>
+                                  <a:srgbClr val="000000"/>
+                                </a:solidFill>
+                                <a:miter lim="800000"/>
+                                <a:headEnd/>
+                                <a:tailEnd/>
+                              </a14:hiddenLine>
+                            </a:ext>
+                          </a:extLst>
+                        </wps:spPr>
+                        <wps:txbx>
+                          <w:txbxContent>
+                            <w:p>
+                              <w:pPr>
+                                <w:pStyle w:val="Normaalweb"/>
+                              </w:pPr>
+                              <w:r>
+                                <w:rPr>
+                                  <w:rFonts w:ascii="Segoe UI" w:hAnsi="Segoe UI" w:cs="Segoe UI"/>
+                                  <w:color w:val="444444"/>
+                                  <w:sz w:val="16"/>
+                                  <w:szCs w:val="16"/>
+                                </w:rPr>
+                                <w:t>23 apr '17</w:t>
+                              </w:r>
+                            </w:p>
+                          </w:txbxContent>
+                        </wps:txbx>
+                        <wps:bodyPr rot="0" vert="horz" wrap="square" lIns="28575" tIns="0" rIns="0" bIns="0" anchor="t" anchorCtr="0" upright="1">
+                          <a:noAutofit/>
+                        </wps:bodyPr>
+                      </wps:wsp>
+                      <wps:wsp>
+                        <wps:cNvPr id="8" name="Freeform 8"/>
+                        <wps:cNvSpPr>
+                          <a:spLocks noChangeArrowheads="1"/>
+                        </wps:cNvSpPr>
+                        <wps:spPr bwMode="auto">
+                          <a:xfrm>
+                            <a:off x="107" y="-14"/>
+                            <a:ext cx="0" cy="14"/>
+                          </a:xfrm>
+                          <a:custGeom>
+                            <a:avLst/>
+                            <a:gdLst>
+                              <a:gd name="T0" fmla="*/ 14 h 14"/>
+                              <a:gd name="T1" fmla="*/ 0 h 14"/>
+                            </a:gdLst>
+                            <a:ahLst/>
+                            <a:cxnLst>
+                              <a:cxn ang="0">
+                                <a:pos x="0" y="T0"/>
+                              </a:cxn>
+                              <a:cxn ang="0">
+                                <a:pos x="0" y="T1"/>
+                              </a:cxn>
+                            </a:cxnLst>
+                            <a:rect l="0" t="0" r="r" b="b"/>
+                            <a:pathLst>
+                              <a:path h="14">
+                                <a:moveTo>
+                                  <a:pt x="0" y="14"/>
+                                </a:moveTo>
+                                <a:lnTo>
+                                  <a:pt x="0" y="0"/>
+                                </a:lnTo>
+                              </a:path>
+                            </a:pathLst>
+                          </a:custGeom>
+                          <a:solidFill>
+                            <a:srgbClr val="FFFFFF"/>
+                          </a:solidFill>
+                          <a:ln w="1">
+                            <a:solidFill>
+                              <a:srgbClr val="444444"/>
+                            </a:solidFill>
+                            <a:prstDash val="solid"/>
+                            <a:round/>
+                            <a:headEnd/>
+                            <a:tailEnd/>
+                          </a:ln>
+                        </wps:spPr>
+                        <wps:bodyPr rot="0" vert="horz" wrap="square" lIns="91440" tIns="45720" rIns="91440" bIns="45720" anchor="t" anchorCtr="0" upright="1">
+                          <a:noAutofit/>
+                        </wps:bodyPr>
+                      </wps:wsp>
+                      <wps:wsp>
+                        <wps:cNvPr id="9" name="Rectangle 9" descr="30 apr '17"/>
+                        <wps:cNvSpPr>
+                          <a:spLocks noChangeArrowheads="1"/>
+                        </wps:cNvSpPr>
+                        <wps:spPr bwMode="auto">
+                          <a:xfrm>
+                            <a:off x="195" y="-16"/>
+                            <a:ext cx="53" cy="16"/>
+                          </a:xfrm>
+                          <a:prstGeom prst="rect">
+                            <a:avLst/>
+                          </a:prstGeom>
+                          <a:noFill/>
+                          <a:ln>
+                            <a:noFill/>
+                          </a:ln>
+                          <a:extLst>
+                            <a:ext uri="{909E8E84-426E-40DD-AFC4-6F175D3DCCD1}">
+                              <a14:hiddenFill xmlns:a14="http://schemas.microsoft.com/office/drawing/2010/main">
+                                <a:solidFill>
+                                  <a:srgbClr val="FFFFFF"/>
+                                </a:solidFill>
+                              </a14:hiddenFill>
+                            </a:ext>
+                            <a:ext uri="{91240B29-F687-4F45-9708-019B960494DF}">
+                              <a14:hiddenLine xmlns:a14="http://schemas.microsoft.com/office/drawing/2010/main" w="9525">
+                                <a:solidFill>
+                                  <a:srgbClr val="000000"/>
+                                </a:solidFill>
+                                <a:miter lim="800000"/>
+                                <a:headEnd/>
+                                <a:tailEnd/>
+                              </a14:hiddenLine>
+                            </a:ext>
+                          </a:extLst>
+                        </wps:spPr>
+                        <wps:txbx>
+                          <w:txbxContent>
+                            <w:p>
+                              <w:pPr>
+                                <w:pStyle w:val="Normaalweb"/>
+                              </w:pPr>
+                              <w:r>
+                                <w:rPr>
+                                  <w:rFonts w:ascii="Segoe UI" w:hAnsi="Segoe UI" w:cs="Segoe UI"/>
+                                  <w:color w:val="444444"/>
+                                  <w:sz w:val="16"/>
+                                  <w:szCs w:val="16"/>
+                                </w:rPr>
+                                <w:t>30 apr '17</w:t>
+                              </w:r>
+                            </w:p>
+                          </w:txbxContent>
+                        </wps:txbx>
+                        <wps:bodyPr rot="0" vert="horz" wrap="square" lIns="28575" tIns="0" rIns="0" bIns="0" anchor="t" anchorCtr="0" upright="1">
+                          <a:noAutofit/>
+                        </wps:bodyPr>
+                      </wps:wsp>
+                      <wps:wsp>
+                        <wps:cNvPr id="10" name="Freeform 10"/>
+                        <wps:cNvSpPr>
+                          <a:spLocks noChangeArrowheads="1"/>
+                        </wps:cNvSpPr>
+                        <wps:spPr bwMode="auto">
+                          <a:xfrm>
+                            <a:off x="195" y="-14"/>
+                            <a:ext cx="0" cy="14"/>
+                          </a:xfrm>
+                          <a:custGeom>
+                            <a:avLst/>
+                            <a:gdLst>
+                              <a:gd name="T0" fmla="*/ 14 h 14"/>
+                              <a:gd name="T1" fmla="*/ 0 h 14"/>
+                            </a:gdLst>
+                            <a:ahLst/>
+                            <a:cxnLst>
+                              <a:cxn ang="0">
+                                <a:pos x="0" y="T0"/>
+                              </a:cxn>
+                              <a:cxn ang="0">
+                                <a:pos x="0" y="T1"/>
+                              </a:cxn>
+                            </a:cxnLst>
+                            <a:rect l="0" t="0" r="r" b="b"/>
+                            <a:pathLst>
+                              <a:path h="14">
+                                <a:moveTo>
+                                  <a:pt x="0" y="14"/>
+                                </a:moveTo>
+                                <a:lnTo>
+                                  <a:pt x="0" y="0"/>
+                                </a:lnTo>
+                              </a:path>
+                            </a:pathLst>
+                          </a:custGeom>
+                          <a:solidFill>
+                            <a:srgbClr val="FFFFFF"/>
+                          </a:solidFill>
+                          <a:ln w="1">
+                            <a:solidFill>
+                              <a:srgbClr val="444444"/>
+                            </a:solidFill>
+                            <a:prstDash val="solid"/>
+                            <a:round/>
+                            <a:headEnd/>
+                            <a:tailEnd/>
+                          </a:ln>
+                        </wps:spPr>
+                        <wps:bodyPr rot="0" vert="horz" wrap="square" lIns="91440" tIns="45720" rIns="91440" bIns="45720" anchor="t" anchorCtr="0" upright="1">
+                          <a:noAutofit/>
+                        </wps:bodyPr>
+                      </wps:wsp>
+                      <wps:wsp>
+                        <wps:cNvPr id="11" name="Rectangle 11" descr="7 mei '17"/>
+                        <wps:cNvSpPr>
+                          <a:spLocks noChangeArrowheads="1"/>
+                        </wps:cNvSpPr>
+                        <wps:spPr bwMode="auto">
+                          <a:xfrm>
+                            <a:off x="286" y="-16"/>
+                            <a:ext cx="48" cy="16"/>
+                          </a:xfrm>
+                          <a:prstGeom prst="rect">
+                            <a:avLst/>
+                          </a:prstGeom>
+                          <a:noFill/>
+                          <a:ln>
+                            <a:noFill/>
+                          </a:ln>
+                          <a:extLst>
+                            <a:ext uri="{909E8E84-426E-40DD-AFC4-6F175D3DCCD1}">
+                              <a14:hiddenFill xmlns:a14="http://schemas.microsoft.com/office/drawing/2010/main">
+                                <a:solidFill>
+                                  <a:srgbClr val="FFFFFF"/>
+                                </a:solidFill>
+                              </a14:hiddenFill>
+                            </a:ext>
+                            <a:ext uri="{91240B29-F687-4F45-9708-019B960494DF}">
+                              <a14:hiddenLine xmlns:a14="http://schemas.microsoft.com/office/drawing/2010/main" w="9525">
+                                <a:solidFill>
+                                  <a:srgbClr val="000000"/>
+                                </a:solidFill>
+                                <a:miter lim="800000"/>
+                                <a:headEnd/>
+                                <a:tailEnd/>
+                              </a14:hiddenLine>
+                            </a:ext>
+                          </a:extLst>
+                        </wps:spPr>
+                        <wps:txbx>
+                          <w:txbxContent>
+                            <w:p>
+                              <w:pPr>
+                                <w:pStyle w:val="Normaalweb"/>
+                              </w:pPr>
+                              <w:r>
+                                <w:rPr>
+                                  <w:rFonts w:ascii="Segoe UI" w:hAnsi="Segoe UI" w:cs="Segoe UI"/>
+                                  <w:color w:val="444444"/>
+                                  <w:sz w:val="16"/>
+                                  <w:szCs w:val="16"/>
+                                </w:rPr>
+                                <w:t>7 mei '17</w:t>
+                              </w:r>
+                            </w:p>
+                          </w:txbxContent>
+                        </wps:txbx>
+                        <wps:bodyPr rot="0" vert="horz" wrap="square" lIns="28575" tIns="0" rIns="0" bIns="0" anchor="t" anchorCtr="0" upright="1">
+                          <a:noAutofit/>
+                        </wps:bodyPr>
+                      </wps:wsp>
+                      <wps:wsp>
+                        <wps:cNvPr id="12" name="Freeform 12"/>
+                        <wps:cNvSpPr>
+                          <a:spLocks noChangeArrowheads="1"/>
+                        </wps:cNvSpPr>
+                        <wps:spPr bwMode="auto">
+                          <a:xfrm>
+                            <a:off x="286" y="-14"/>
+                            <a:ext cx="0" cy="14"/>
+                          </a:xfrm>
+                          <a:custGeom>
+                            <a:avLst/>
+                            <a:gdLst>
+                              <a:gd name="T0" fmla="*/ 14 h 14"/>
+                              <a:gd name="T1" fmla="*/ 0 h 14"/>
+                            </a:gdLst>
+                            <a:ahLst/>
+                            <a:cxnLst>
+                              <a:cxn ang="0">
+                                <a:pos x="0" y="T0"/>
+                              </a:cxn>
+                              <a:cxn ang="0">
+                                <a:pos x="0" y="T1"/>
+                              </a:cxn>
+                            </a:cxnLst>
+                            <a:rect l="0" t="0" r="r" b="b"/>
+                            <a:pathLst>
+                              <a:path h="14">
+                                <a:moveTo>
+                                  <a:pt x="0" y="14"/>
+                                </a:moveTo>
+                                <a:lnTo>
+                                  <a:pt x="0" y="0"/>
+                                </a:lnTo>
+                              </a:path>
+                            </a:pathLst>
+                          </a:custGeom>
+                          <a:solidFill>
+                            <a:srgbClr val="FFFFFF"/>
+                          </a:solidFill>
+                          <a:ln w="1">
+                            <a:solidFill>
+                              <a:srgbClr val="444444"/>
+                            </a:solidFill>
+                            <a:prstDash val="solid"/>
+                            <a:round/>
+                            <a:headEnd/>
+                            <a:tailEnd/>
+                          </a:ln>
+                        </wps:spPr>
+                        <wps:bodyPr rot="0" vert="horz" wrap="square" lIns="91440" tIns="45720" rIns="91440" bIns="45720" anchor="t" anchorCtr="0" upright="1">
+                          <a:noAutofit/>
+                        </wps:bodyPr>
+                      </wps:wsp>
+                      <wps:wsp>
+                        <wps:cNvPr id="13" name="Rectangle 13" descr="14 mei '17"/>
+                        <wps:cNvSpPr>
+                          <a:spLocks noChangeArrowheads="1"/>
+                        </wps:cNvSpPr>
+                        <wps:spPr bwMode="auto">
+                          <a:xfrm>
+                            <a:off x="371" y="-16"/>
+                            <a:ext cx="55" cy="16"/>
+                          </a:xfrm>
+                          <a:prstGeom prst="rect">
+                            <a:avLst/>
+                          </a:prstGeom>
+                          <a:noFill/>
+                          <a:ln>
+                            <a:noFill/>
+                          </a:ln>
+                          <a:extLst>
+                            <a:ext uri="{909E8E84-426E-40DD-AFC4-6F175D3DCCD1}">
+                              <a14:hiddenFill xmlns:a14="http://schemas.microsoft.com/office/drawing/2010/main">
+                                <a:solidFill>
+                                  <a:srgbClr val="FFFFFF"/>
+                                </a:solidFill>
+                              </a14:hiddenFill>
+                            </a:ext>
+                            <a:ext uri="{91240B29-F687-4F45-9708-019B960494DF}">
+                              <a14:hiddenLine xmlns:a14="http://schemas.microsoft.com/office/drawing/2010/main" w="9525">
+                                <a:solidFill>
+                                  <a:srgbClr val="000000"/>
+                                </a:solidFill>
+                                <a:miter lim="800000"/>
+                                <a:headEnd/>
+                                <a:tailEnd/>
+                              </a14:hiddenLine>
+                            </a:ext>
+                          </a:extLst>
+                        </wps:spPr>
+                        <wps:txbx>
+                          <w:txbxContent>
+                            <w:p>
+                              <w:pPr>
+                                <w:pStyle w:val="Normaalweb"/>
+                              </w:pPr>
+                              <w:r>
+                                <w:rPr>
+                                  <w:rFonts w:ascii="Segoe UI" w:hAnsi="Segoe UI" w:cs="Segoe UI"/>
+                                  <w:color w:val="444444"/>
+                                  <w:sz w:val="16"/>
+                                  <w:szCs w:val="16"/>
+                                </w:rPr>
+                                <w:t>14 mei '17</w:t>
+                              </w:r>
+                            </w:p>
+                          </w:txbxContent>
+                        </wps:txbx>
+                        <wps:bodyPr rot="0" vert="horz" wrap="square" lIns="28575" tIns="0" rIns="0" bIns="0" anchor="t" anchorCtr="0" upright="1">
+                          <a:noAutofit/>
+                        </wps:bodyPr>
+                      </wps:wsp>
+                      <wps:wsp>
+                        <wps:cNvPr id="14" name="Freeform 14"/>
+                        <wps:cNvSpPr>
+                          <a:spLocks noChangeArrowheads="1"/>
+                        </wps:cNvSpPr>
+                        <wps:spPr bwMode="auto">
+                          <a:xfrm>
+                            <a:off x="371" y="-14"/>
+                            <a:ext cx="0" cy="14"/>
+                          </a:xfrm>
+                          <a:custGeom>
+                            <a:avLst/>
+                            <a:gdLst>
+                              <a:gd name="T0" fmla="*/ 14 h 14"/>
+                              <a:gd name="T1" fmla="*/ 0 h 14"/>
+                            </a:gdLst>
+                            <a:ahLst/>
+                            <a:cxnLst>
+                              <a:cxn ang="0">
+                                <a:pos x="0" y="T0"/>
+                              </a:cxn>
+                              <a:cxn ang="0">
+                                <a:pos x="0" y="T1"/>
+                              </a:cxn>
+                            </a:cxnLst>
+                            <a:rect l="0" t="0" r="r" b="b"/>
+                            <a:pathLst>
+                              <a:path h="14">
+                                <a:moveTo>
+                                  <a:pt x="0" y="14"/>
+                                </a:moveTo>
+                                <a:lnTo>
+                                  <a:pt x="0" y="0"/>
+                                </a:lnTo>
+                              </a:path>
+                            </a:pathLst>
+                          </a:custGeom>
+                          <a:solidFill>
+                            <a:srgbClr val="FFFFFF"/>
+                          </a:solidFill>
+                          <a:ln w="1">
+                            <a:solidFill>
+                              <a:srgbClr val="444444"/>
+                            </a:solidFill>
+                            <a:prstDash val="solid"/>
+                            <a:round/>
+                            <a:headEnd/>
+                            <a:tailEnd/>
+                          </a:ln>
+                        </wps:spPr>
+                        <wps:bodyPr rot="0" vert="horz" wrap="square" lIns="91440" tIns="45720" rIns="91440" bIns="45720" anchor="t" anchorCtr="0" upright="1">
+                          <a:noAutofit/>
+                        </wps:bodyPr>
+                      </wps:wsp>
+                      <wps:wsp>
+                        <wps:cNvPr id="15" name="Rectangle 15" descr="21 mei '17"/>
+                        <wps:cNvSpPr>
+                          <a:spLocks noChangeArrowheads="1"/>
+                        </wps:cNvSpPr>
+                        <wps:spPr bwMode="auto">
+                          <a:xfrm>
+                            <a:off x="460" y="-16"/>
+                            <a:ext cx="54" cy="16"/>
+                          </a:xfrm>
+                          <a:prstGeom prst="rect">
+                            <a:avLst/>
+                          </a:prstGeom>
+                          <a:noFill/>
+                          <a:ln>
+                            <a:noFill/>
+                          </a:ln>
+                          <a:extLst>
+                            <a:ext uri="{909E8E84-426E-40DD-AFC4-6F175D3DCCD1}">
+                              <a14:hiddenFill xmlns:a14="http://schemas.microsoft.com/office/drawing/2010/main">
+                                <a:solidFill>
+                                  <a:srgbClr val="FFFFFF"/>
+                                </a:solidFill>
+                              </a14:hiddenFill>
+                            </a:ext>
+                            <a:ext uri="{91240B29-F687-4F45-9708-019B960494DF}">
+                              <a14:hiddenLine xmlns:a14="http://schemas.microsoft.com/office/drawing/2010/main" w="9525">
+                                <a:solidFill>
+                                  <a:srgbClr val="000000"/>
+                                </a:solidFill>
+                                <a:miter lim="800000"/>
+                                <a:headEnd/>
+                                <a:tailEnd/>
+                              </a14:hiddenLine>
+                            </a:ext>
+                          </a:extLst>
+                        </wps:spPr>
+                        <wps:txbx>
+                          <w:txbxContent>
+                            <w:p>
+                              <w:pPr>
+                                <w:pStyle w:val="Normaalweb"/>
+                              </w:pPr>
+                              <w:r>
+                                <w:rPr>
+                                  <w:rFonts w:ascii="Segoe UI" w:hAnsi="Segoe UI" w:cs="Segoe UI"/>
+                                  <w:color w:val="444444"/>
+                                  <w:sz w:val="16"/>
+                                  <w:szCs w:val="16"/>
+                                </w:rPr>
+                                <w:t>21 mei '17</w:t>
+                              </w:r>
+                            </w:p>
+                          </w:txbxContent>
+                        </wps:txbx>
+                        <wps:bodyPr rot="0" vert="horz" wrap="square" lIns="28575" tIns="0" rIns="0" bIns="0" anchor="t" anchorCtr="0" upright="1">
+                          <a:noAutofit/>
+                        </wps:bodyPr>
+                      </wps:wsp>
+                      <wps:wsp>
+                        <wps:cNvPr id="16" name="Freeform 16"/>
+                        <wps:cNvSpPr>
+                          <a:spLocks noChangeArrowheads="1"/>
+                        </wps:cNvSpPr>
+                        <wps:spPr bwMode="auto">
+                          <a:xfrm>
+                            <a:off x="460" y="-14"/>
+                            <a:ext cx="0" cy="14"/>
+                          </a:xfrm>
+                          <a:custGeom>
+                            <a:avLst/>
+                            <a:gdLst>
+                              <a:gd name="T0" fmla="*/ 14 h 14"/>
+                              <a:gd name="T1" fmla="*/ 0 h 14"/>
+                            </a:gdLst>
+                            <a:ahLst/>
+                            <a:cxnLst>
+                              <a:cxn ang="0">
+                                <a:pos x="0" y="T0"/>
+                              </a:cxn>
+                              <a:cxn ang="0">
+                                <a:pos x="0" y="T1"/>
+                              </a:cxn>
+                            </a:cxnLst>
+                            <a:rect l="0" t="0" r="r" b="b"/>
+                            <a:pathLst>
+                              <a:path h="14">
+                                <a:moveTo>
+                                  <a:pt x="0" y="14"/>
+                                </a:moveTo>
+                                <a:lnTo>
+                                  <a:pt x="0" y="0"/>
+                                </a:lnTo>
+                              </a:path>
+                            </a:pathLst>
+                          </a:custGeom>
+                          <a:solidFill>
+                            <a:srgbClr val="FFFFFF"/>
+                          </a:solidFill>
+                          <a:ln w="1">
+                            <a:solidFill>
+                              <a:srgbClr val="444444"/>
+                            </a:solidFill>
+                            <a:prstDash val="solid"/>
+                            <a:round/>
+                            <a:headEnd/>
+                            <a:tailEnd/>
+                          </a:ln>
+                        </wps:spPr>
+                        <wps:bodyPr rot="0" vert="horz" wrap="square" lIns="91440" tIns="45720" rIns="91440" bIns="45720" anchor="t" anchorCtr="0" upright="1">
+                          <a:noAutofit/>
+                        </wps:bodyPr>
+                      </wps:wsp>
+                      <wps:wsp>
+                        <wps:cNvPr id="17" name="Rectangle 17" descr="28 mei '17"/>
+                        <wps:cNvSpPr>
+                          <a:spLocks noChangeArrowheads="1"/>
+                        </wps:cNvSpPr>
+                        <wps:spPr bwMode="auto">
+                          <a:xfrm>
+                            <a:off x="548" y="-16"/>
+                            <a:ext cx="54" cy="16"/>
+                          </a:xfrm>
+                          <a:prstGeom prst="rect">
+                            <a:avLst/>
+                          </a:prstGeom>
+                          <a:noFill/>
+                          <a:ln>
+                            <a:noFill/>
+                          </a:ln>
+                          <a:extLst>
+                            <a:ext uri="{909E8E84-426E-40DD-AFC4-6F175D3DCCD1}">
+                              <a14:hiddenFill xmlns:a14="http://schemas.microsoft.com/office/drawing/2010/main">
+                                <a:solidFill>
+                                  <a:srgbClr val="FFFFFF"/>
+                                </a:solidFill>
+                              </a14:hiddenFill>
+                            </a:ext>
+                            <a:ext uri="{91240B29-F687-4F45-9708-019B960494DF}">
+                              <a14:hiddenLine xmlns:a14="http://schemas.microsoft.com/office/drawing/2010/main" w="9525">
+                                <a:solidFill>
+                                  <a:srgbClr val="000000"/>
+                                </a:solidFill>
+                                <a:miter lim="800000"/>
+                                <a:headEnd/>
+                                <a:tailEnd/>
+                              </a14:hiddenLine>
+                            </a:ext>
+                          </a:extLst>
+                        </wps:spPr>
+                        <wps:txbx>
+                          <w:txbxContent>
+                            <w:p>
+                              <w:pPr>
+                                <w:pStyle w:val="Normaalweb"/>
+                              </w:pPr>
+                              <w:r>
+                                <w:rPr>
+                                  <w:rFonts w:ascii="Segoe UI" w:hAnsi="Segoe UI" w:cs="Segoe UI"/>
+                                  <w:color w:val="444444"/>
+                                  <w:sz w:val="16"/>
+                                  <w:szCs w:val="16"/>
+                                </w:rPr>
+                                <w:t>28 mei '17</w:t>
+                              </w:r>
+                            </w:p>
+                          </w:txbxContent>
+                        </wps:txbx>
+                        <wps:bodyPr rot="0" vert="horz" wrap="square" lIns="28575" tIns="0" rIns="0" bIns="0" anchor="t" anchorCtr="0" upright="1">
+                          <a:noAutofit/>
+                        </wps:bodyPr>
+                      </wps:wsp>
+                      <wps:wsp>
+                        <wps:cNvPr id="18" name="Freeform 18"/>
+                        <wps:cNvSpPr>
+                          <a:spLocks noChangeArrowheads="1"/>
+                        </wps:cNvSpPr>
+                        <wps:spPr bwMode="auto">
+                          <a:xfrm>
+                            <a:off x="548" y="-14"/>
+                            <a:ext cx="0" cy="14"/>
+                          </a:xfrm>
+                          <a:custGeom>
+                            <a:avLst/>
+                            <a:gdLst>
+                              <a:gd name="T0" fmla="*/ 14 h 14"/>
+                              <a:gd name="T1" fmla="*/ 0 h 14"/>
+                            </a:gdLst>
+                            <a:ahLst/>
+                            <a:cxnLst>
+                              <a:cxn ang="0">
+                                <a:pos x="0" y="T0"/>
+                              </a:cxn>
+                              <a:cxn ang="0">
+                                <a:pos x="0" y="T1"/>
+                              </a:cxn>
+                            </a:cxnLst>
+                            <a:rect l="0" t="0" r="r" b="b"/>
+                            <a:pathLst>
+                              <a:path h="14">
+                                <a:moveTo>
+                                  <a:pt x="0" y="14"/>
+                                </a:moveTo>
+                                <a:lnTo>
+                                  <a:pt x="0" y="0"/>
+                                </a:lnTo>
+                              </a:path>
+                            </a:pathLst>
+                          </a:custGeom>
+                          <a:solidFill>
+                            <a:srgbClr val="FFFFFF"/>
+                          </a:solidFill>
+                          <a:ln w="1">
+                            <a:solidFill>
+                              <a:srgbClr val="444444"/>
+                            </a:solidFill>
+                            <a:prstDash val="solid"/>
+                            <a:round/>
+                            <a:headEnd/>
+                            <a:tailEnd/>
+                          </a:ln>
+                        </wps:spPr>
+                        <wps:bodyPr rot="0" vert="horz" wrap="square" lIns="91440" tIns="45720" rIns="91440" bIns="45720" anchor="t" anchorCtr="0" upright="1">
+                          <a:noAutofit/>
+                        </wps:bodyPr>
+                      </wps:wsp>
+                      <wps:wsp>
+                        <wps:cNvPr id="19" name="Rectangle 19" descr="4 jun '17"/>
+                        <wps:cNvSpPr>
+                          <a:spLocks noChangeArrowheads="1"/>
+                        </wps:cNvSpPr>
+                        <wps:spPr bwMode="auto">
+                          <a:xfrm>
+                            <a:off x="641" y="-16"/>
+                            <a:ext cx="45" cy="16"/>
+                          </a:xfrm>
+                          <a:prstGeom prst="rect">
+                            <a:avLst/>
+                          </a:prstGeom>
+                          <a:noFill/>
+                          <a:ln>
+                            <a:noFill/>
+                          </a:ln>
+                          <a:extLst>
+                            <a:ext uri="{909E8E84-426E-40DD-AFC4-6F175D3DCCD1}">
+                              <a14:hiddenFill xmlns:a14="http://schemas.microsoft.com/office/drawing/2010/main">
+                                <a:solidFill>
+                                  <a:srgbClr val="FFFFFF"/>
+                                </a:solidFill>
+                              </a14:hiddenFill>
+                            </a:ext>
+                            <a:ext uri="{91240B29-F687-4F45-9708-019B960494DF}">
+                              <a14:hiddenLine xmlns:a14="http://schemas.microsoft.com/office/drawing/2010/main" w="9525">
+                                <a:solidFill>
+                                  <a:srgbClr val="000000"/>
+                                </a:solidFill>
+                                <a:miter lim="800000"/>
+                                <a:headEnd/>
+                                <a:tailEnd/>
+                              </a14:hiddenLine>
+                            </a:ext>
+                          </a:extLst>
+                        </wps:spPr>
+                        <wps:txbx>
+                          <w:txbxContent>
+                            <w:p>
+                              <w:pPr>
+                                <w:pStyle w:val="Normaalweb"/>
+                              </w:pPr>
+                              <w:r>
+                                <w:rPr>
+                                  <w:rFonts w:ascii="Segoe UI" w:hAnsi="Segoe UI" w:cs="Segoe UI"/>
+                                  <w:color w:val="444444"/>
+                                  <w:sz w:val="16"/>
+                                  <w:szCs w:val="16"/>
+                                </w:rPr>
+                                <w:t>4 jun '17</w:t>
+                              </w:r>
+                            </w:p>
+                          </w:txbxContent>
+                        </wps:txbx>
+                        <wps:bodyPr rot="0" vert="horz" wrap="square" lIns="28575" tIns="0" rIns="0" bIns="0" anchor="t" anchorCtr="0" upright="1">
+                          <a:noAutofit/>
+                        </wps:bodyPr>
+                      </wps:wsp>
+                      <wps:wsp>
+                        <wps:cNvPr id="20" name="Freeform 20"/>
+                        <wps:cNvSpPr>
+                          <a:spLocks noChangeArrowheads="1"/>
+                        </wps:cNvSpPr>
+                        <wps:spPr bwMode="auto">
+                          <a:xfrm>
+                            <a:off x="641" y="-14"/>
+                            <a:ext cx="0" cy="14"/>
+                          </a:xfrm>
+                          <a:custGeom>
+                            <a:avLst/>
+                            <a:gdLst>
+                              <a:gd name="T0" fmla="*/ 14 h 14"/>
+                              <a:gd name="T1" fmla="*/ 0 h 14"/>
+                            </a:gdLst>
+                            <a:ahLst/>
+                            <a:cxnLst>
+                              <a:cxn ang="0">
+                                <a:pos x="0" y="T0"/>
+                              </a:cxn>
+                              <a:cxn ang="0">
+                                <a:pos x="0" y="T1"/>
+                              </a:cxn>
+                            </a:cxnLst>
+                            <a:rect l="0" t="0" r="r" b="b"/>
+                            <a:pathLst>
+                              <a:path h="14">
+                                <a:moveTo>
+                                  <a:pt x="0" y="14"/>
+                                </a:moveTo>
+                                <a:lnTo>
+                                  <a:pt x="0" y="0"/>
+                                </a:lnTo>
+                              </a:path>
+                            </a:pathLst>
+                          </a:custGeom>
+                          <a:solidFill>
+                            <a:srgbClr val="FFFFFF"/>
+                          </a:solidFill>
+                          <a:ln w="1">
+                            <a:solidFill>
+                              <a:srgbClr val="444444"/>
+                            </a:solidFill>
+                            <a:prstDash val="solid"/>
+                            <a:round/>
+                            <a:headEnd/>
+                            <a:tailEnd/>
+                          </a:ln>
+                        </wps:spPr>
+                        <wps:bodyPr rot="0" vert="horz" wrap="square" lIns="91440" tIns="45720" rIns="91440" bIns="45720" anchor="t" anchorCtr="0" upright="1">
+                          <a:noAutofit/>
+                        </wps:bodyPr>
+                      </wps:wsp>
+                      <wps:wsp>
+                        <wps:cNvPr id="21" name="Rectangle 21" descr="11 jun '17"/>
+                        <wps:cNvSpPr>
+                          <a:spLocks noChangeArrowheads="1"/>
+                        </wps:cNvSpPr>
+                        <wps:spPr bwMode="auto">
+                          <a:xfrm>
+                            <a:off x="726" y="-16"/>
+                            <a:ext cx="52" cy="16"/>
+                          </a:xfrm>
+                          <a:prstGeom prst="rect">
+                            <a:avLst/>
+                          </a:prstGeom>
+                          <a:noFill/>
+                          <a:ln>
+                            <a:noFill/>
+                          </a:ln>
+                          <a:extLst>
+                            <a:ext uri="{909E8E84-426E-40DD-AFC4-6F175D3DCCD1}">
+                              <a14:hiddenFill xmlns:a14="http://schemas.microsoft.com/office/drawing/2010/main">
+                                <a:solidFill>
+                                  <a:srgbClr val="FFFFFF"/>
+                                </a:solidFill>
+                              </a14:hiddenFill>
+                            </a:ext>
+                            <a:ext uri="{91240B29-F687-4F45-9708-019B960494DF}">
+                              <a14:hiddenLine xmlns:a14="http://schemas.microsoft.com/office/drawing/2010/main" w="9525">
+                                <a:solidFill>
+                                  <a:srgbClr val="000000"/>
+                                </a:solidFill>
+                                <a:miter lim="800000"/>
+                                <a:headEnd/>
+                                <a:tailEnd/>
+                              </a14:hiddenLine>
+                            </a:ext>
+                          </a:extLst>
+                        </wps:spPr>
+                        <wps:txbx>
+                          <w:txbxContent>
+                            <w:p>
+                              <w:pPr>
+                                <w:pStyle w:val="Normaalweb"/>
+                              </w:pPr>
+                              <w:r>
+                                <w:rPr>
+                                  <w:rFonts w:ascii="Segoe UI" w:hAnsi="Segoe UI" w:cs="Segoe UI"/>
+                                  <w:color w:val="444444"/>
+                                  <w:sz w:val="16"/>
+                                  <w:szCs w:val="16"/>
+                                </w:rPr>
+                                <w:t>11 jun '17</w:t>
+                              </w:r>
+                            </w:p>
+                          </w:txbxContent>
+                        </wps:txbx>
+                        <wps:bodyPr rot="0" vert="horz" wrap="square" lIns="28575" tIns="0" rIns="0" bIns="0" anchor="t" anchorCtr="0" upright="1">
+                          <a:noAutofit/>
+                        </wps:bodyPr>
+                      </wps:wsp>
+                      <wps:wsp>
+                        <wps:cNvPr id="22" name="Freeform 22"/>
+                        <wps:cNvSpPr>
+                          <a:spLocks noChangeArrowheads="1"/>
+                        </wps:cNvSpPr>
+                        <wps:spPr bwMode="auto">
+                          <a:xfrm>
+                            <a:off x="726" y="-14"/>
+                            <a:ext cx="0" cy="14"/>
+                          </a:xfrm>
+                          <a:custGeom>
+                            <a:avLst/>
+                            <a:gdLst>
+                              <a:gd name="T0" fmla="*/ 14 h 14"/>
+                              <a:gd name="T1" fmla="*/ 0 h 14"/>
+                            </a:gdLst>
+                            <a:ahLst/>
+                            <a:cxnLst>
+                              <a:cxn ang="0">
+                                <a:pos x="0" y="T0"/>
+                              </a:cxn>
+                              <a:cxn ang="0">
+                                <a:pos x="0" y="T1"/>
+                              </a:cxn>
+                            </a:cxnLst>
+                            <a:rect l="0" t="0" r="r" b="b"/>
+                            <a:pathLst>
+                              <a:path h="14">
+                                <a:moveTo>
+                                  <a:pt x="0" y="14"/>
+                                </a:moveTo>
+                                <a:lnTo>
+                                  <a:pt x="0" y="0"/>
+                                </a:lnTo>
+                              </a:path>
+                            </a:pathLst>
+                          </a:custGeom>
+                          <a:solidFill>
+                            <a:srgbClr val="FFFFFF"/>
+                          </a:solidFill>
+                          <a:ln w="1">
+                            <a:solidFill>
+                              <a:srgbClr val="444444"/>
+                            </a:solidFill>
+                            <a:prstDash val="solid"/>
+                            <a:round/>
+                            <a:headEnd/>
+                            <a:tailEnd/>
+                          </a:ln>
+                        </wps:spPr>
+                        <wps:bodyPr rot="0" vert="horz" wrap="square" lIns="91440" tIns="45720" rIns="91440" bIns="45720" anchor="t" anchorCtr="0" upright="1">
+                          <a:noAutofit/>
+                        </wps:bodyPr>
+                      </wps:wsp>
+                      <wps:wsp>
+                        <wps:cNvPr id="23" name="Rectangle 23" descr="Documentatie&#10;din 18-4-17 - don 20-4-17"/>
+                        <wps:cNvSpPr>
+                          <a:spLocks noChangeArrowheads="1"/>
+                        </wps:cNvSpPr>
+                        <wps:spPr bwMode="auto">
+                          <a:xfrm>
+                            <a:off x="27" y="1"/>
+                            <a:ext cx="36" cy="32"/>
+                          </a:xfrm>
+                          <a:prstGeom prst="rect">
+                            <a:avLst/>
+                          </a:prstGeom>
+                          <a:solidFill>
+                            <a:srgbClr val="BFBFBF"/>
+                          </a:solidFill>
+                          <a:ln>
+                            <a:noFill/>
+                          </a:ln>
+                          <a:extLst>
+                            <a:ext uri="{91240B29-F687-4F45-9708-019B960494DF}">
+                              <a14:hiddenLine xmlns:a14="http://schemas.microsoft.com/office/drawing/2010/main" w="9525">
+                                <a:solidFill>
+                                  <a:srgbClr val="000000"/>
+                                </a:solidFill>
+                                <a:miter lim="800000"/>
+                                <a:headEnd/>
+                                <a:tailEnd/>
+                              </a14:hiddenLine>
+                            </a:ext>
+                          </a:extLst>
+                        </wps:spPr>
+                        <wps:bodyPr rot="0" vert="horz" wrap="square" lIns="91440" tIns="45720" rIns="91440" bIns="45720" anchor="t" anchorCtr="0" upright="1">
+                          <a:noAutofit/>
+                        </wps:bodyPr>
+                      </wps:wsp>
+                      <wps:wsp>
+                        <wps:cNvPr id="24" name="Rectangle 24" descr="Documentatie&#10;din 18-4-17 - don 20-4-17"/>
+                        <wps:cNvSpPr>
+                          <a:spLocks noChangeArrowheads="1"/>
+                        </wps:cNvSpPr>
+                        <wps:spPr bwMode="auto">
+                          <a:xfrm>
+                            <a:off x="27" y="1"/>
+                            <a:ext cx="0" cy="32"/>
+                          </a:xfrm>
+                          <a:prstGeom prst="rect">
+                            <a:avLst/>
+                          </a:prstGeom>
+                          <a:solidFill>
+                            <a:srgbClr val="9C9C9C"/>
+                          </a:solidFill>
+                          <a:ln>
+                            <a:noFill/>
+                          </a:ln>
+                          <a:extLst>
+                            <a:ext uri="{91240B29-F687-4F45-9708-019B960494DF}">
+                              <a14:hiddenLine xmlns:a14="http://schemas.microsoft.com/office/drawing/2010/main" w="9525">
+                                <a:solidFill>
+                                  <a:srgbClr val="000000"/>
+                                </a:solidFill>
+                                <a:miter lim="800000"/>
+                                <a:headEnd/>
+                                <a:tailEnd/>
+                              </a14:hiddenLine>
+                            </a:ext>
+                          </a:extLst>
+                        </wps:spPr>
+                        <wps:bodyPr rot="0" vert="horz" wrap="square" lIns="91440" tIns="45720" rIns="91440" bIns="45720" anchor="t" anchorCtr="0" upright="1">
+                          <a:noAutofit/>
+                        </wps:bodyPr>
+                      </wps:wsp>
+                      <wps:wsp>
+                        <wps:cNvPr id="25" name="Rectangle 25" descr="Documentatie&#10;din 18-4-17 - don 20-4-17"/>
+                        <wps:cNvSpPr>
+                          <a:spLocks noChangeArrowheads="1"/>
+                        </wps:cNvSpPr>
+                        <wps:spPr bwMode="auto">
+                          <a:xfrm>
+                            <a:off x="27" y="1"/>
+                            <a:ext cx="36" cy="32"/>
+                          </a:xfrm>
+                          <a:prstGeom prst="rect">
+                            <a:avLst/>
+                          </a:prstGeom>
+                          <a:noFill/>
+                          <a:ln>
+                            <a:noFill/>
+                          </a:ln>
+                          <a:extLst>
+                            <a:ext uri="{909E8E84-426E-40DD-AFC4-6F175D3DCCD1}">
+                              <a14:hiddenFill xmlns:a14="http://schemas.microsoft.com/office/drawing/2010/main">
+                                <a:solidFill>
+                                  <a:srgbClr val="FFFFFF"/>
+                                </a:solidFill>
+                              </a14:hiddenFill>
+                            </a:ext>
+                            <a:ext uri="{91240B29-F687-4F45-9708-019B960494DF}">
+                              <a14:hiddenLine xmlns:a14="http://schemas.microsoft.com/office/drawing/2010/main" w="9525">
+                                <a:solidFill>
+                                  <a:srgbClr val="000000"/>
+                                </a:solidFill>
+                                <a:miter lim="800000"/>
+                                <a:headEnd/>
+                                <a:tailEnd/>
+                              </a14:hiddenLine>
+                            </a:ext>
+                          </a:extLst>
+                        </wps:spPr>
+                        <wps:txbx>
+                          <w:txbxContent>
+                            <w:p>
+                              <w:pPr>
+                                <w:pStyle w:val="Normaalweb"/>
+                              </w:pPr>
+                              <w:r>
+                                <w:rPr>
+                                  <w:rFonts w:ascii="Segoe UI" w:hAnsi="Segoe UI" w:cs="Segoe UI"/>
+                                  <w:b/>
+                                  <w:bCs/>
+                                  <w:color w:val="444444"/>
+                                  <w:sz w:val="16"/>
+                                  <w:szCs w:val="16"/>
+                                </w:rPr>
+                                <w:t>Documentatie</w:t>
+                              </w:r>
+                              <w:r>
+                                <w:br/>
+                              </w:r>
+                              <w:proofErr w:type="spellStart"/>
+                              <w:r>
+                                <w:rPr>
+                                  <w:rFonts w:ascii="Segoe UI" w:hAnsi="Segoe UI" w:cs="Segoe UI"/>
+                                  <w:color w:val="444444"/>
+                                  <w:sz w:val="16"/>
+                                  <w:szCs w:val="16"/>
+                                </w:rPr>
+                                <w:t>din</w:t>
+                              </w:r>
+                              <w:proofErr w:type="spellEnd"/>
+                              <w:r>
+                                <w:rPr>
+                                  <w:rFonts w:ascii="Segoe UI" w:hAnsi="Segoe UI" w:cs="Segoe UI"/>
+                                  <w:color w:val="444444"/>
+                                  <w:sz w:val="16"/>
+                                  <w:szCs w:val="16"/>
+                                </w:rPr>
+                                <w:t xml:space="preserve"> 18-4-17 - don 20-4-17</w:t>
+                              </w:r>
+                            </w:p>
+                          </w:txbxContent>
+                        </wps:txbx>
+                        <wps:bodyPr rot="0" vert="horz" wrap="square" lIns="0" tIns="0" rIns="0" bIns="0" anchor="t" anchorCtr="0" upright="1">
+                          <a:noAutofit/>
+                        </wps:bodyPr>
+                      </wps:wsp>
+                      <wps:wsp>
+                        <wps:cNvPr id="26" name="Rectangle 26" descr="Ontwerpen&#10;vri 21-4-17"/>
+                        <wps:cNvSpPr>
+                          <a:spLocks noChangeArrowheads="1"/>
+                        </wps:cNvSpPr>
+                        <wps:spPr bwMode="auto">
+                          <a:xfrm>
+                            <a:off x="64" y="1"/>
+                            <a:ext cx="12" cy="32"/>
+                          </a:xfrm>
+                          <a:prstGeom prst="rect">
+                            <a:avLst/>
+                          </a:prstGeom>
+                          <a:solidFill>
+                            <a:srgbClr val="DFEBF7"/>
+                          </a:solidFill>
+                          <a:ln>
+                            <a:noFill/>
+                          </a:ln>
+                          <a:extLst>
+                            <a:ext uri="{91240B29-F687-4F45-9708-019B960494DF}">
+                              <a14:hiddenLine xmlns:a14="http://schemas.microsoft.com/office/drawing/2010/main" w="9525">
+                                <a:solidFill>
+                                  <a:srgbClr val="000000"/>
+                                </a:solidFill>
+                                <a:miter lim="800000"/>
+                                <a:headEnd/>
+                                <a:tailEnd/>
+                              </a14:hiddenLine>
+                            </a:ext>
+                          </a:extLst>
+                        </wps:spPr>
+                        <wps:bodyPr rot="0" vert="horz" wrap="square" lIns="91440" tIns="45720" rIns="91440" bIns="45720" anchor="t" anchorCtr="0" upright="1">
+                          <a:noAutofit/>
+                        </wps:bodyPr>
+                      </wps:wsp>
+                      <wps:wsp>
+                        <wps:cNvPr id="27" name="Rectangle 27" descr="Ontwerpen&#10;vri 21-4-17"/>
+                        <wps:cNvSpPr>
+                          <a:spLocks noChangeArrowheads="1"/>
+                        </wps:cNvSpPr>
+                        <wps:spPr bwMode="auto">
+                          <a:xfrm>
+                            <a:off x="64" y="1"/>
+                            <a:ext cx="0" cy="32"/>
+                          </a:xfrm>
+                          <a:prstGeom prst="rect">
+                            <a:avLst/>
+                          </a:prstGeom>
+                          <a:solidFill>
+                            <a:srgbClr val="A8C9E9"/>
+                          </a:solidFill>
+                          <a:ln>
+                            <a:noFill/>
+                          </a:ln>
+                          <a:extLst>
+                            <a:ext uri="{91240B29-F687-4F45-9708-019B960494DF}">
+                              <a14:hiddenLine xmlns:a14="http://schemas.microsoft.com/office/drawing/2010/main" w="9525">
+                                <a:solidFill>
+                                  <a:srgbClr val="000000"/>
+                                </a:solidFill>
+                                <a:miter lim="800000"/>
+                                <a:headEnd/>
+                                <a:tailEnd/>
+                              </a14:hiddenLine>
+                            </a:ext>
+                          </a:extLst>
+                        </wps:spPr>
+                        <wps:bodyPr rot="0" vert="horz" wrap="square" lIns="91440" tIns="45720" rIns="91440" bIns="45720" anchor="t" anchorCtr="0" upright="1">
+                          <a:noAutofit/>
+                        </wps:bodyPr>
+                      </wps:wsp>
+                      <wps:wsp>
+                        <wps:cNvPr id="28" name="Rectangle 28" descr="Uitvoer&#10;maa 1-5-17 - maa 12-6-17"/>
+                        <wps:cNvSpPr>
+                          <a:spLocks noChangeArrowheads="1"/>
+                        </wps:cNvSpPr>
+                        <wps:spPr bwMode="auto">
+                          <a:xfrm>
+                            <a:off x="191" y="1"/>
+                            <a:ext cx="542" cy="32"/>
+                          </a:xfrm>
+                          <a:prstGeom prst="rect">
+                            <a:avLst/>
+                          </a:prstGeom>
+                          <a:solidFill>
+                            <a:srgbClr val="FEE599"/>
+                          </a:solidFill>
+                          <a:ln>
+                            <a:noFill/>
+                          </a:ln>
+                          <a:extLst>
+                            <a:ext uri="{91240B29-F687-4F45-9708-019B960494DF}">
+                              <a14:hiddenLine xmlns:a14="http://schemas.microsoft.com/office/drawing/2010/main" w="9525">
+                                <a:solidFill>
+                                  <a:srgbClr val="000000"/>
+                                </a:solidFill>
+                                <a:miter lim="800000"/>
+                                <a:headEnd/>
+                                <a:tailEnd/>
+                              </a14:hiddenLine>
+                            </a:ext>
+                          </a:extLst>
+                        </wps:spPr>
+                        <wps:bodyPr rot="0" vert="horz" wrap="square" lIns="91440" tIns="45720" rIns="91440" bIns="45720" anchor="t" anchorCtr="0" upright="1">
+                          <a:noAutofit/>
+                        </wps:bodyPr>
+                      </wps:wsp>
+                      <wps:wsp>
+                        <wps:cNvPr id="29" name="Rectangle 29" descr="Uitvoer&#10;maa 1-5-17 - maa 12-6-17"/>
+                        <wps:cNvSpPr>
+                          <a:spLocks noChangeArrowheads="1"/>
+                        </wps:cNvSpPr>
+                        <wps:spPr bwMode="auto">
+                          <a:xfrm>
+                            <a:off x="191" y="1"/>
+                            <a:ext cx="0" cy="32"/>
+                          </a:xfrm>
+                          <a:prstGeom prst="rect">
+                            <a:avLst/>
+                          </a:prstGeom>
+                          <a:solidFill>
+                            <a:srgbClr val="FDD355"/>
+                          </a:solidFill>
+                          <a:ln>
+                            <a:noFill/>
+                          </a:ln>
+                          <a:extLst>
+                            <a:ext uri="{91240B29-F687-4F45-9708-019B960494DF}">
+                              <a14:hiddenLine xmlns:a14="http://schemas.microsoft.com/office/drawing/2010/main" w="9525">
+                                <a:solidFill>
+                                  <a:srgbClr val="000000"/>
+                                </a:solidFill>
+                                <a:miter lim="800000"/>
+                                <a:headEnd/>
+                                <a:tailEnd/>
+                              </a14:hiddenLine>
+                            </a:ext>
+                          </a:extLst>
+                        </wps:spPr>
+                        <wps:bodyPr rot="0" vert="horz" wrap="square" lIns="91440" tIns="45720" rIns="91440" bIns="45720" anchor="t" anchorCtr="0" upright="1">
+                          <a:noAutofit/>
+                        </wps:bodyPr>
+                      </wps:wsp>
+                      <wps:wsp>
+                        <wps:cNvPr id="30" name="Rectangle 30" descr="Uitvoer&#10;maa 1-5-17 - maa 12-6-17"/>
+                        <wps:cNvSpPr>
+                          <a:spLocks noChangeArrowheads="1"/>
+                        </wps:cNvSpPr>
+                        <wps:spPr bwMode="auto">
+                          <a:xfrm>
+                            <a:off x="191" y="1"/>
+                            <a:ext cx="133" cy="32"/>
+                          </a:xfrm>
+                          <a:prstGeom prst="rect">
+                            <a:avLst/>
+                          </a:prstGeom>
+                          <a:noFill/>
+                          <a:ln>
+                            <a:noFill/>
+                          </a:ln>
+                          <a:extLst>
+                            <a:ext uri="{909E8E84-426E-40DD-AFC4-6F175D3DCCD1}">
+                              <a14:hiddenFill xmlns:a14="http://schemas.microsoft.com/office/drawing/2010/main">
+                                <a:solidFill>
+                                  <a:srgbClr val="FFFFFF"/>
+                                </a:solidFill>
+                              </a14:hiddenFill>
+                            </a:ext>
+                            <a:ext uri="{91240B29-F687-4F45-9708-019B960494DF}">
+                              <a14:hiddenLine xmlns:a14="http://schemas.microsoft.com/office/drawing/2010/main" w="9525">
+                                <a:solidFill>
+                                  <a:srgbClr val="000000"/>
+                                </a:solidFill>
+                                <a:miter lim="800000"/>
+                                <a:headEnd/>
+                                <a:tailEnd/>
+                              </a14:hiddenLine>
+                            </a:ext>
+                          </a:extLst>
+                        </wps:spPr>
+                        <wps:txbx>
+                          <w:txbxContent>
+                            <w:p>
+                              <w:pPr>
+                                <w:pStyle w:val="Normaalweb"/>
+                              </w:pPr>
+                              <w:r>
+                                <w:rPr>
+                                  <w:rFonts w:ascii="Segoe UI" w:hAnsi="Segoe UI" w:cs="Segoe UI"/>
+                                  <w:b/>
+                                  <w:bCs/>
+                                  <w:color w:val="444444"/>
+                                  <w:sz w:val="16"/>
+                                  <w:szCs w:val="16"/>
+                                </w:rPr>
+                                <w:t>Uitvoer</w:t>
+                              </w:r>
+                              <w:r>
+                                <w:br/>
+                              </w:r>
+                              <w:proofErr w:type="spellStart"/>
+                              <w:r>
+                                <w:rPr>
+                                  <w:rFonts w:ascii="Segoe UI" w:hAnsi="Segoe UI" w:cs="Segoe UI"/>
+                                  <w:color w:val="444444"/>
+                                  <w:sz w:val="16"/>
+                                  <w:szCs w:val="16"/>
+                                </w:rPr>
+                                <w:t>maa</w:t>
+                              </w:r>
+                              <w:proofErr w:type="spellEnd"/>
+                              <w:r>
+                                <w:rPr>
+                                  <w:rFonts w:ascii="Segoe UI" w:hAnsi="Segoe UI" w:cs="Segoe UI"/>
+                                  <w:color w:val="444444"/>
+                                  <w:sz w:val="16"/>
+                                  <w:szCs w:val="16"/>
+                                </w:rPr>
+                                <w:t xml:space="preserve"> 1-5-17 - </w:t>
+                              </w:r>
+                              <w:proofErr w:type="spellStart"/>
+                              <w:r>
+                                <w:rPr>
+                                  <w:rFonts w:ascii="Segoe UI" w:hAnsi="Segoe UI" w:cs="Segoe UI"/>
+                                  <w:color w:val="444444"/>
+                                  <w:sz w:val="16"/>
+                                  <w:szCs w:val="16"/>
+                                </w:rPr>
+                                <w:t>maa</w:t>
+                              </w:r>
+                              <w:proofErr w:type="spellEnd"/>
+                              <w:r>
+                                <w:rPr>
+                                  <w:rFonts w:ascii="Segoe UI" w:hAnsi="Segoe UI" w:cs="Segoe UI"/>
+                                  <w:color w:val="444444"/>
+                                  <w:sz w:val="16"/>
+                                  <w:szCs w:val="16"/>
+                                </w:rPr>
+                                <w:t xml:space="preserve"> 12-6-17</w:t>
+                              </w:r>
+                            </w:p>
+                          </w:txbxContent>
+                        </wps:txbx>
+                        <wps:bodyPr rot="0" vert="horz" wrap="square" lIns="0" tIns="0" rIns="0" bIns="0" anchor="t" anchorCtr="0" upright="1">
+                          <a:noAutofit/>
+                        </wps:bodyPr>
+                      </wps:wsp>
+                      <wps:wsp>
+                        <wps:cNvPr id="31" name="Rectangle 31" descr="meivakantie&#10;zat 22-4-17 - zon 30-4-17"/>
+                        <wps:cNvSpPr>
+                          <a:spLocks noChangeArrowheads="1"/>
+                        </wps:cNvSpPr>
+                        <wps:spPr bwMode="auto">
+                          <a:xfrm>
+                            <a:off x="77" y="1"/>
+                            <a:ext cx="113" cy="32"/>
+                          </a:xfrm>
+                          <a:prstGeom prst="rect">
+                            <a:avLst/>
+                          </a:prstGeom>
+                          <a:solidFill>
+                            <a:srgbClr val="FF0000"/>
+                          </a:solidFill>
+                          <a:ln>
+                            <a:noFill/>
+                          </a:ln>
+                          <a:extLst>
+                            <a:ext uri="{91240B29-F687-4F45-9708-019B960494DF}">
+                              <a14:hiddenLine xmlns:a14="http://schemas.microsoft.com/office/drawing/2010/main" w="9525">
+                                <a:solidFill>
+                                  <a:srgbClr val="000000"/>
+                                </a:solidFill>
+                                <a:miter lim="800000"/>
+                                <a:headEnd/>
+                                <a:tailEnd/>
+                              </a14:hiddenLine>
+                            </a:ext>
+                          </a:extLst>
+                        </wps:spPr>
+                        <wps:bodyPr rot="0" vert="horz" wrap="square" lIns="91440" tIns="45720" rIns="91440" bIns="45720" anchor="t" anchorCtr="0" upright="1">
+                          <a:noAutofit/>
+                        </wps:bodyPr>
+                      </wps:wsp>
+                      <wps:wsp>
+                        <wps:cNvPr id="32" name="Rectangle 32" descr="meivakantie&#10;zat 22-4-17 - zon 30-4-17"/>
+                        <wps:cNvSpPr>
+                          <a:spLocks noChangeArrowheads="1"/>
+                        </wps:cNvSpPr>
+                        <wps:spPr bwMode="auto">
+                          <a:xfrm>
+                            <a:off x="77" y="1"/>
+                            <a:ext cx="0" cy="32"/>
+                          </a:xfrm>
+                          <a:prstGeom prst="rect">
+                            <a:avLst/>
+                          </a:prstGeom>
+                          <a:solidFill>
+                            <a:srgbClr val="BB0000"/>
+                          </a:solidFill>
+                          <a:ln>
+                            <a:noFill/>
+                          </a:ln>
+                          <a:extLst>
+                            <a:ext uri="{91240B29-F687-4F45-9708-019B960494DF}">
+                              <a14:hiddenLine xmlns:a14="http://schemas.microsoft.com/office/drawing/2010/main" w="9525">
+                                <a:solidFill>
+                                  <a:srgbClr val="000000"/>
+                                </a:solidFill>
+                                <a:miter lim="800000"/>
+                                <a:headEnd/>
+                                <a:tailEnd/>
+                              </a14:hiddenLine>
+                            </a:ext>
+                          </a:extLst>
+                        </wps:spPr>
+                        <wps:bodyPr rot="0" vert="horz" wrap="square" lIns="91440" tIns="45720" rIns="91440" bIns="45720" anchor="t" anchorCtr="0" upright="1">
+                          <a:noAutofit/>
+                        </wps:bodyPr>
+                      </wps:wsp>
+                      <wps:wsp>
+                        <wps:cNvPr id="33" name="Rectangle 33" descr="meivakantie&#10;zat 22-4-17 - zon 30-4-17"/>
+                        <wps:cNvSpPr>
+                          <a:spLocks noChangeArrowheads="1"/>
+                        </wps:cNvSpPr>
+                        <wps:spPr bwMode="auto">
+                          <a:xfrm>
+                            <a:off x="77" y="1"/>
+                            <a:ext cx="113" cy="32"/>
+                          </a:xfrm>
+                          <a:prstGeom prst="rect">
+                            <a:avLst/>
+                          </a:prstGeom>
+                          <a:noFill/>
+                          <a:ln>
+                            <a:noFill/>
+                          </a:ln>
+                          <a:extLst>
+                            <a:ext uri="{909E8E84-426E-40DD-AFC4-6F175D3DCCD1}">
+                              <a14:hiddenFill xmlns:a14="http://schemas.microsoft.com/office/drawing/2010/main">
+                                <a:solidFill>
+                                  <a:srgbClr val="FFFFFF"/>
+                                </a:solidFill>
+                              </a14:hiddenFill>
+                            </a:ext>
+                            <a:ext uri="{91240B29-F687-4F45-9708-019B960494DF}">
+                              <a14:hiddenLine xmlns:a14="http://schemas.microsoft.com/office/drawing/2010/main" w="9525">
+                                <a:solidFill>
+                                  <a:srgbClr val="000000"/>
+                                </a:solidFill>
+                                <a:miter lim="800000"/>
+                                <a:headEnd/>
+                                <a:tailEnd/>
+                              </a14:hiddenLine>
+                            </a:ext>
+                          </a:extLst>
+                        </wps:spPr>
+                        <wps:txbx>
+                          <w:txbxContent>
+                            <w:p>
+                              <w:pPr>
+                                <w:pStyle w:val="Normaalweb"/>
+                              </w:pPr>
+                              <w:r>
+                                <w:rPr>
+                                  <w:rFonts w:ascii="Segoe UI" w:hAnsi="Segoe UI" w:cs="Segoe UI"/>
+                                  <w:b/>
+                                  <w:bCs/>
+                                  <w:color w:val="000000"/>
+                                  <w:sz w:val="16"/>
+                                  <w:szCs w:val="16"/>
+                                </w:rPr>
+                                <w:t>meivakantie</w:t>
+                              </w:r>
+                              <w:r>
+                                <w:br/>
+                              </w:r>
+                              <w:r>
+                                <w:rPr>
+                                  <w:rFonts w:ascii="Segoe UI" w:hAnsi="Segoe UI" w:cs="Segoe UI"/>
+                                  <w:b/>
+                                  <w:bCs/>
+                                  <w:color w:val="000000"/>
+                                  <w:sz w:val="16"/>
+                                  <w:szCs w:val="16"/>
+                                </w:rPr>
+                                <w:t>zat 22-4-17 - zon 30-4-17</w:t>
+                              </w:r>
+                            </w:p>
+                          </w:txbxContent>
+                        </wps:txbx>
+                        <wps:bodyPr rot="0" vert="horz" wrap="square" lIns="0" tIns="0" rIns="0" bIns="0" anchor="t" anchorCtr="0" upright="1">
+                          <a:noAutofit/>
+                        </wps:bodyPr>
+                      </wps:wsp>
+                      <wps:wsp>
+                        <wps:cNvPr id="34" name="Rectangle 34" descr="Oplevering&#10;din 13-6-17"/>
+                        <wps:cNvSpPr>
+                          <a:spLocks noChangeArrowheads="1"/>
+                        </wps:cNvSpPr>
+                        <wps:spPr bwMode="auto">
+                          <a:xfrm>
+                            <a:off x="734" y="1"/>
+                            <a:ext cx="12" cy="32"/>
+                          </a:xfrm>
+                          <a:prstGeom prst="rect">
+                            <a:avLst/>
+                          </a:prstGeom>
+                          <a:solidFill>
+                            <a:srgbClr val="DFEBF7"/>
+                          </a:solidFill>
+                          <a:ln>
+                            <a:noFill/>
+                          </a:ln>
+                          <a:extLst>
+                            <a:ext uri="{91240B29-F687-4F45-9708-019B960494DF}">
+                              <a14:hiddenLine xmlns:a14="http://schemas.microsoft.com/office/drawing/2010/main" w="9525">
+                                <a:solidFill>
+                                  <a:srgbClr val="000000"/>
+                                </a:solidFill>
+                                <a:miter lim="800000"/>
+                                <a:headEnd/>
+                                <a:tailEnd/>
+                              </a14:hiddenLine>
+                            </a:ext>
+                          </a:extLst>
+                        </wps:spPr>
+                        <wps:bodyPr rot="0" vert="horz" wrap="square" lIns="91440" tIns="45720" rIns="91440" bIns="45720" anchor="t" anchorCtr="0" upright="1">
+                          <a:noAutofit/>
+                        </wps:bodyPr>
+                      </wps:wsp>
+                      <wps:wsp>
+                        <wps:cNvPr id="35" name="Rectangle 35" descr="Oplevering&#10;din 13-6-17"/>
+                        <wps:cNvSpPr>
+                          <a:spLocks noChangeArrowheads="1"/>
+                        </wps:cNvSpPr>
+                        <wps:spPr bwMode="auto">
+                          <a:xfrm>
+                            <a:off x="734" y="1"/>
+                            <a:ext cx="0" cy="32"/>
+                          </a:xfrm>
+                          <a:prstGeom prst="rect">
+                            <a:avLst/>
+                          </a:prstGeom>
+                          <a:solidFill>
+                            <a:srgbClr val="A8C9E9"/>
+                          </a:solidFill>
+                          <a:ln>
+                            <a:noFill/>
+                          </a:ln>
+                          <a:extLst>
+                            <a:ext uri="{91240B29-F687-4F45-9708-019B960494DF}">
+                              <a14:hiddenLine xmlns:a14="http://schemas.microsoft.com/office/drawing/2010/main" w="9525">
+                                <a:solidFill>
+                                  <a:srgbClr val="000000"/>
+                                </a:solidFill>
+                                <a:miter lim="800000"/>
+                                <a:headEnd/>
+                                <a:tailEnd/>
+                              </a14:hiddenLine>
+                            </a:ext>
+                          </a:extLst>
+                        </wps:spPr>
+                        <wps:bodyPr rot="0" vert="horz" wrap="square" lIns="91440" tIns="45720" rIns="91440" bIns="45720" anchor="t" anchorCtr="0" upright="1">
+                          <a:noAutofit/>
+                        </wps:bodyPr>
+                      </wps:wsp>
+                      <wps:wsp>
+                        <wps:cNvPr id="36" name="Rectangle 36" descr="Evaluatie&#10;woe 14-6-17"/>
+                        <wps:cNvSpPr>
+                          <a:spLocks noChangeArrowheads="1"/>
+                        </wps:cNvSpPr>
+                        <wps:spPr bwMode="auto">
+                          <a:xfrm>
+                            <a:off x="747" y="1"/>
+                            <a:ext cx="11" cy="32"/>
+                          </a:xfrm>
+                          <a:prstGeom prst="rect">
+                            <a:avLst/>
+                          </a:prstGeom>
+                          <a:solidFill>
+                            <a:srgbClr val="DFEBF7"/>
+                          </a:solidFill>
+                          <a:ln>
+                            <a:noFill/>
+                          </a:ln>
+                          <a:extLst>
+                            <a:ext uri="{91240B29-F687-4F45-9708-019B960494DF}">
+                              <a14:hiddenLine xmlns:a14="http://schemas.microsoft.com/office/drawing/2010/main" w="9525">
+                                <a:solidFill>
+                                  <a:srgbClr val="000000"/>
+                                </a:solidFill>
+                                <a:miter lim="800000"/>
+                                <a:headEnd/>
+                                <a:tailEnd/>
+                              </a14:hiddenLine>
+                            </a:ext>
+                          </a:extLst>
+                        </wps:spPr>
+                        <wps:bodyPr rot="0" vert="horz" wrap="square" lIns="91440" tIns="45720" rIns="91440" bIns="45720" anchor="t" anchorCtr="0" upright="1">
+                          <a:noAutofit/>
+                        </wps:bodyPr>
+                      </wps:wsp>
+                      <wps:wsp>
+                        <wps:cNvPr id="37" name="Rectangle 37" descr="Evaluatie&#10;woe 14-6-17"/>
+                        <wps:cNvSpPr>
+                          <a:spLocks noChangeArrowheads="1"/>
+                        </wps:cNvSpPr>
+                        <wps:spPr bwMode="auto">
+                          <a:xfrm>
+                            <a:off x="747" y="1"/>
+                            <a:ext cx="0" cy="32"/>
+                          </a:xfrm>
+                          <a:prstGeom prst="rect">
+                            <a:avLst/>
+                          </a:prstGeom>
+                          <a:solidFill>
+                            <a:srgbClr val="A8C9E9"/>
+                          </a:solidFill>
+                          <a:ln>
+                            <a:noFill/>
+                          </a:ln>
+                          <a:extLst>
+                            <a:ext uri="{91240B29-F687-4F45-9708-019B960494DF}">
+                              <a14:hiddenLine xmlns:a14="http://schemas.microsoft.com/office/drawing/2010/main" w="9525">
+                                <a:solidFill>
+                                  <a:srgbClr val="000000"/>
+                                </a:solidFill>
+                                <a:miter lim="800000"/>
+                                <a:headEnd/>
+                                <a:tailEnd/>
+                              </a14:hiddenLine>
+                            </a:ext>
+                          </a:extLst>
+                        </wps:spPr>
+                        <wps:bodyPr rot="0" vert="horz" wrap="square" lIns="91440" tIns="45720" rIns="91440" bIns="45720" anchor="t" anchorCtr="0" upright="1">
+                          <a:noAutofit/>
+                        </wps:bodyPr>
+                      </wps:wsp>
+                    </wpg:wgp>
+                  </a:graphicData>
+                </a:graphic>
+                <wp14:sizeRelH relativeFrom="margin">
+                  <wp14:pctWidth>0</wp14:pctWidth>
+                </wp14:sizeRelH>
+                <wp14:sizeRelV relativeFrom="margin">
+                  <wp14:pctHeight>0</wp14:pctHeight>
+                </wp14:sizeRelV>
+              </wp:anchor>
+            </w:drawing>
+          </mc:Choice>
+          <mc:Fallback>
+            <w:pict>
+              <v:group id="Groep 2" o:spid="_x0000_s1030" style="position:absolute;margin-left:1.25pt;margin-top:96.7pt;width:589.1pt;height:195.95pt;flip:y;z-index:251660288;mso-position-horizontal-relative:page;mso-width-relative:margin;mso-height-relative:margin" coordorigin="-57,-16" coordsize="887,63" o:gfxdata="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">
+                <v:rect id="Rectangle 3" o:spid="_x0000_s1031" style="position:absolute;left:26;width:732;height:33;visibility:visible;mso-wrap-style:square;v-text-anchor:top" o:gfxdata="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" strokecolor="#444" strokeweight="3e-5mm"/>
+                <v:rect id="Rectangle 4" o:spid="_x0000_s1032" alt="din 18-4-17" style="position:absolute;left:-57;top:-3;width:77;height:32;visibility:visible;mso-wrap-style:square;v-text-anchor:top" o:gfxdata="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" filled="f" stroked="f">
+                  <v:textbox inset="0,0,0,0">
+                    <w:txbxContent>
+                      <w:p>
+                        <w:pPr>
+                          <w:pStyle w:val="Normaalweb"/>
+                          <w:jc w:val="right"/>
+                        </w:pPr>
+                        <w:r>
+                          <w:rPr>
+                            <w:rFonts w:ascii="Segoe UI" w:hAnsi="Segoe UI" w:cs="Segoe UI"/>
+                            <w:color w:val="444444"/>
+                            <w:sz w:val="16"/>
+                            <w:szCs w:val="16"/>
+                          </w:rPr>
+                          <w:t>Begindatum</w:t>
+                        </w:r>
+                        <w:r>
+                          <w:br/>
+                        </w:r>
+                        <w:proofErr w:type="spellStart"/>
+                        <w:r>
+                          <w:rPr>
+                            <w:rFonts w:ascii="Segoe UI" w:hAnsi="Segoe UI" w:cs="Segoe UI"/>
+                            <w:color w:val="444444"/>
+                            <w:sz w:val="16"/>
+                            <w:szCs w:val="16"/>
+                          </w:rPr>
+                          <w:t>din</w:t>
+                        </w:r>
+                        <w:proofErr w:type="spellEnd"/>
+                        <w:r>
+                          <w:rPr>
+                            <w:rFonts w:ascii="Segoe UI" w:hAnsi="Segoe UI" w:cs="Segoe UI"/>
+                            <w:color w:val="444444"/>
+                            <w:sz w:val="16"/>
+                            <w:szCs w:val="16"/>
+                          </w:rPr>
+                          <w:t xml:space="preserve"> 18-4-17</w:t>
+                        </w:r>
+                      </w:p>
+                    </w:txbxContent>
+                  </v:textbox>
+                </v:rect>
+                <v:rect id="Rectangle 5" o:spid="_x0000_s1033" alt="woe 14-6-17" style="position:absolute;left:764;top:-3;width:66;height:32;visibility:visible;mso-wrap-style:square;v-text-anchor:top" o:gfxdata="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" filled="f" stroked="f">
+                  <v:textbox inset="0,0,0,0">
+                    <w:txbxContent>
+                      <w:p>
+                        <w:pPr>
+                          <w:pStyle w:val="Normaalweb"/>
+                        </w:pPr>
+                        <w:r>
+                          <w:rPr>
+                            <w:rFonts w:ascii="Segoe UI" w:hAnsi="Segoe UI" w:cs="Segoe UI"/>
+                            <w:color w:val="444444"/>
+                            <w:sz w:val="16"/>
+                            <w:szCs w:val="16"/>
+                          </w:rPr>
+                          <w:t>Einddatum</w:t>
+                        </w:r>
+                        <w:r>
+                          <w:br/>
+                        </w:r>
+                        <w:r>
+                          <w:rPr>
+                            <w:rFonts w:ascii="Segoe UI" w:hAnsi="Segoe UI" w:cs="Segoe UI"/>
+                            <w:color w:val="444444"/>
+                            <w:sz w:val="16"/>
+                            <w:szCs w:val="16"/>
+                          </w:rPr>
+                          <w:t>woe 14-6-17</w:t>
+                        </w:r>
+                      </w:p>
+                    </w:txbxContent>
+                  </v:textbox>
+                </v:rect>
+                <v:rect id="Rectangle 6" o:spid="_x0000_s1034" style="position:absolute;left:26;top:36;width:21;height:11;visibility:visible;mso-wrap-style:square;v-text-anchor:top" o:gfxdata="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" filled="f" stroked="f">
+                  <v:textbox>
+                    <w:txbxContent>
+                      <w:p/>
+                    </w:txbxContent>
+                  </v:textbox>
+                </v:rect>
+                <v:rect id="Rectangle 7" o:spid="_x0000_s1035" alt="23 apr '17" style="position:absolute;left:107;top:-16;width:52;height:16;visibility:visible;mso-wrap-style:square;v-text-anchor:top" o:gfxdata="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" filled="f" stroked="f">
+                  <v:textbox inset="2.25pt,0,0,0">
+                    <w:txbxContent>
+                      <w:p>
+                        <w:pPr>
+                          <w:pStyle w:val="Normaalweb"/>
+                        </w:pPr>
+                        <w:r>
+                          <w:rPr>
+                            <w:rFonts w:ascii="Segoe UI" w:hAnsi="Segoe UI" w:cs="Segoe UI"/>
+                            <w:color w:val="444444"/>
+                            <w:sz w:val="16"/>
+                            <w:szCs w:val="16"/>
+                          </w:rPr>
+                          <w:t>23 apr '17</w:t>
+                        </w:r>
+                      </w:p>
+                    </w:txbxContent>
+                  </v:textbox>
+                </v:rect>
+                <v:shape id="Freeform 8" o:spid="_x0000_s1036" style="position:absolute;left:107;top:-14;width:0;height:14;visibility:visible;mso-wrap-style:square;v-text-anchor:top" coordsize="0,14" o:gfxdata="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" path="m,14l,e" strokecolor="#444" strokeweight="3e-5mm">
+                  <v:path o:connecttype="custom" o:connectlocs="0,14;0,0" o:connectangles="0,0"/>
+                </v:shape>
+                <v:rect id="Rectangle 9" o:spid="_x0000_s1037" alt="30 apr '17" style="position:absolute;left:195;top:-16;width:53;height:16;visibility:visible;mso-wrap-style:square;v-text-anchor:top" o:gfxdata="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" filled="f" stroked="f">
+                  <v:textbox inset="2.25pt,0,0,0">
+                    <w:txbxContent>
+                      <w:p>
+                        <w:pPr>
+                          <w:pStyle w:val="Normaalweb"/>
+                        </w:pPr>
+                        <w:r>
+                          <w:rPr>
+                            <w:rFonts w:ascii="Segoe UI" w:hAnsi="Segoe UI" w:cs="Segoe UI"/>
+                            <w:color w:val="444444"/>
+                            <w:sz w:val="16"/>
+                            <w:szCs w:val="16"/>
+                          </w:rPr>
+                          <w:t>30 apr '17</w:t>
+                        </w:r>
+                      </w:p>
+                    </w:txbxContent>
+                  </v:textbox>
+                </v:rect>
+                <v:shape id="Freeform 10" o:spid="_x0000_s1038" style="position:absolute;left:195;top:-14;width:0;height:14;visibility:visible;mso-wrap-style:square;v-text-anchor:top" coordsize="0,14" o:gfxdata="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" path="m,14l,e" strokecolor="#444" strokeweight="3e-5mm">
+                  <v:path o:connecttype="custom" o:connectlocs="0,14;0,0" o:connectangles="0,0"/>
+                </v:shape>
+                <v:rect id="Rectangle 11" o:spid="_x0000_s1039" alt="7 mei '17" style="position:absolute;left:286;top:-16;width:48;height:16;visibility:visible;mso-wrap-style:square;v-text-anchor:top" o:gfxdata="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" filled="f" stroked="f">
+                  <v:textbox inset="2.25pt,0,0,0">
+                    <w:txbxContent>
+                      <w:p>
+                        <w:pPr>
+                          <w:pStyle w:val="Normaalweb"/>
+                        </w:pPr>
+                        <w:r>
+                          <w:rPr>
+                            <w:rFonts w:ascii="Segoe UI" w:hAnsi="Segoe UI" w:cs="Segoe UI"/>
+                            <w:color w:val="444444"/>
+                            <w:sz w:val="16"/>
+                            <w:szCs w:val="16"/>
+                          </w:rPr>
+                          <w:t>7 mei '17</w:t>
+                        </w:r>
+                      </w:p>
+                    </w:txbxContent>
+                  </v:textbox>
+                </v:rect>
+                <v:shape id="Freeform 12" o:spid="_x0000_s1040" style="position:absolute;left:286;top:-14;width:0;height:14;visibility:visible;mso-wrap-style:square;v-text-anchor:top" coordsize="0,14" o:gfxdata="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" path="m,14l,e" strokecolor="#444" strokeweight="3e-5mm">
+                  <v:path o:connecttype="custom" o:connectlocs="0,14;0,0" o:connectangles="0,0"/>
+                </v:shape>
+                <v:rect id="Rectangle 13" o:spid="_x0000_s1041" alt="14 mei '17" style="position:absolute;left:371;top:-16;width:55;height:16;visibility:visible;mso-wrap-style:square;v-text-anchor:top" o:gfxdata="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" filled="f" stroked="f">
+                  <v:textbox inset="2.25pt,0,0,0">
+                    <w:txbxContent>
+                      <w:p>
+                        <w:pPr>
+                          <w:pStyle w:val="Normaalweb"/>
+                        </w:pPr>
+                        <w:r>
+                          <w:rPr>
+                            <w:rFonts w:ascii="Segoe UI" w:hAnsi="Segoe UI" w:cs="Segoe UI"/>
+                            <w:color w:val="444444"/>
+                            <w:sz w:val="16"/>
+                            <w:szCs w:val="16"/>
+                          </w:rPr>
+                          <w:t>14 mei '17</w:t>
+                        </w:r>
+                      </w:p>
+                    </w:txbxContent>
+                  </v:textbox>
+                </v:rect>
+                <v:shape id="Freeform 14" o:spid="_x0000_s1042" style="position:absolute;left:371;top:-14;width:0;height:14;visibility:visible;mso-wrap-style:square;v-text-anchor:top" coordsize="0,14" o:gfxdata="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" path="m,14l,e" strokecolor="#444" strokeweight="3e-5mm">
+                  <v:path o:connecttype="custom" o:connectlocs="0,14;0,0" o:connectangles="0,0"/>
+                </v:shape>
+                <v:rect id="Rectangle 15" o:spid="_x0000_s1043" alt="21 mei '17" style="position:absolute;left:460;top:-16;width:54;height:16;visibility:visible;mso-wrap-style:square;v-text-anchor:top" o:gfxdata="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" filled="f" stroked="f">
+                  <v:textbox inset="2.25pt,0,0,0">
+                    <w:txbxContent>
+                      <w:p>
+                        <w:pPr>
+                          <w:pStyle w:val="Normaalweb"/>
+                        </w:pPr>
+                        <w:r>
+                          <w:rPr>
+                            <w:rFonts w:ascii="Segoe UI" w:hAnsi="Segoe UI" w:cs="Segoe UI"/>
+                            <w:color w:val="444444"/>
+                            <w:sz w:val="16"/>
+                            <w:szCs w:val="16"/>
+                          </w:rPr>
+                          <w:t>21 mei '17</w:t>
+                        </w:r>
+                      </w:p>
+                    </w:txbxContent>
+                  </v:textbox>
+                </v:rect>
+                <v:shape id="Freeform 16" o:spid="_x0000_s1044" style="position:absolute;left:460;top:-14;width:0;height:14;visibility:visible;mso-wrap-style:square;v-text-anchor:top" coordsize="0,14" o:gfxdata="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" path="m,14l,e" strokecolor="#444" strokeweight="3e-5mm">
+                  <v:path o:connecttype="custom" o:connectlocs="0,14;0,0" o:connectangles="0,0"/>
+                </v:shape>
+                <v:rect id="Rectangle 17" o:spid="_x0000_s1045" alt="28 mei '17" style="position:absolute;left:548;top:-16;width:54;height:16;visibility:visible;mso-wrap-style:square;v-text-anchor:top" o:gfxdata="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" filled="f" stroked="f">
+                  <v:textbox inset="2.25pt,0,0,0">
+                    <w:txbxContent>
+                      <w:p>
+                        <w:pPr>
+                          <w:pStyle w:val="Normaalweb"/>
+                        </w:pPr>
+                        <w:r>
+                          <w:rPr>
+                            <w:rFonts w:ascii="Segoe UI" w:hAnsi="Segoe UI" w:cs="Segoe UI"/>
+                            <w:color w:val="444444"/>
+                            <w:sz w:val="16"/>
+                            <w:szCs w:val="16"/>
+                          </w:rPr>
+                          <w:t>28 mei '17</w:t>
+                        </w:r>
+                      </w:p>
+                    </w:txbxContent>
+                  </v:textbox>
+                </v:rect>
+                <v:shape id="Freeform 18" o:spid="_x0000_s1046" style="position:absolute;left:548;top:-14;width:0;height:14;visibility:visible;mso-wrap-style:square;v-text-anchor:top" coordsize="0,14" o:gfxdata="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" path="m,14l,e" strokecolor="#444" strokeweight="3e-5mm">
+                  <v:path o:connecttype="custom" o:connectlocs="0,14;0,0" o:connectangles="0,0"/>
+                </v:shape>
+                <v:rect id="Rectangle 19" o:spid="_x0000_s1047" alt="4 jun '17" style="position:absolute;left:641;top:-16;width:45;height:16;visibility:visible;mso-wrap-style:square;v-text-anchor:top" o:gfxdata="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" filled="f" stroked="f">
+                  <v:textbox inset="2.25pt,0,0,0">
+                    <w:txbxContent>
+                      <w:p>
+                        <w:pPr>
+                          <w:pStyle w:val="Normaalweb"/>
+                        </w:pPr>
+                        <w:r>
+                          <w:rPr>
+                            <w:rFonts w:ascii="Segoe UI" w:hAnsi="Segoe UI" w:cs="Segoe UI"/>
+                            <w:color w:val="444444"/>
+                            <w:sz w:val="16"/>
+                            <w:szCs w:val="16"/>
+                          </w:rPr>
+                          <w:t>4 jun '17</w:t>
+                        </w:r>
+                      </w:p>
+                    </w:txbxContent>
+                  </v:textbox>
+                </v:rect>
+                <v:shape id="Freeform 20" o:spid="_x0000_s1048" style="position:absolute;left:641;top:-14;width:0;height:14;visibility:visible;mso-wrap-style:square;v-text-anchor:top" coordsize="0,14" o:gfxdata="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" path="m,14l,e" strokecolor="#444" strokeweight="3e-5mm">
+                  <v:path o:connecttype="custom" o:connectlocs="0,14;0,0" o:connectangles="0,0"/>
+                </v:shape>
+                <v:rect id="Rectangle 21" o:spid="_x0000_s1049" alt="11 jun '17" style="position:absolute;left:726;top:-16;width:52;height:16;visibility:visible;mso-wrap-style:square;v-text-anchor:top" o:gfxdata="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" filled="f" stroked="f">
+                  <v:textbox inset="2.25pt,0,0,0">
+                    <w:txbxContent>
+                      <w:p>
+                        <w:pPr>
+                          <w:pStyle w:val="Normaalweb"/>
+                        </w:pPr>
+                        <w:r>
+                          <w:rPr>
+                            <w:rFonts w:ascii="Segoe UI" w:hAnsi="Segoe UI" w:cs="Segoe UI"/>
+                            <w:color w:val="444444"/>
+                            <w:sz w:val="16"/>
+                            <w:szCs w:val="16"/>
+                          </w:rPr>
+                          <w:t>11 jun '17</w:t>
+                        </w:r>
+                      </w:p>
+                    </w:txbxContent>
+                  </v:textbox>
+                </v:rect>
+                <v:shape id="Freeform 22" o:spid="_x0000_s1050" style="position:absolute;left:726;top:-14;width:0;height:14;visibility:visible;mso-wrap-style:square;v-text-anchor:top" coordsize="0,14" o:gfxdata="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" path="m,14l,e" strokecolor="#444" strokeweight="3e-5mm">
+                  <v:path o:connecttype="custom" o:connectlocs="0,14;0,0" o:connectangles="0,0"/>
+                </v:shape>
+                <v:rect id="Rectangle 23" o:spid="_x0000_s1051" alt="Documentatie&#10;din 18-4-17 - don 20-4-17" style="position:absolute;left:27;top:1;width:36;height:32;visibility:visible;mso-wrap-style:square;v-text-anchor:top" o:gfxdata="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" fillcolor="#bfbfbf" stroked="f"/>
+                <v:rect id="Rectangle 24" o:spid="_x0000_s1052" alt="Documentatie&#10;din 18-4-17 - don 20-4-17" style="position:absolute;left:27;top:1;width:0;height:32;visibility:visible;mso-wrap-style:square;v-text-anchor:top" o:gfxdata="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" fillcolor="#9c9c9c" stroked="f"/>
+                <v:rect id="Rectangle 25" o:spid="_x0000_s1053" alt="Documentatie&#10;din 18-4-17 - don 20-4-17" style="position:absolute;left:27;top:1;width:36;height:32;visibility:visible;mso-wrap-style:square;v-text-anchor:top" o:gfxdata="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" filled="f" stroked="f">
+                  <v:textbox inset="0,0,0,0">
+                    <w:txbxContent>
+                      <w:p>
+                        <w:pPr>
+                          <w:pStyle w:val="Normaalweb"/>
+                        </w:pPr>
+                        <w:r>
+                          <w:rPr>
+                            <w:rFonts w:ascii="Segoe UI" w:hAnsi="Segoe UI" w:cs="Segoe UI"/>
+                            <w:b/>
+                            <w:bCs/>
+                            <w:color w:val="444444"/>
+                            <w:sz w:val="16"/>
+                            <w:szCs w:val="16"/>
+                          </w:rPr>
+                          <w:t>Documentatie</w:t>
+                        </w:r>
+                        <w:r>
+                          <w:br/>
+                        </w:r>
+                        <w:proofErr w:type="spellStart"/>
+                        <w:r>
+                          <w:rPr>
+                            <w:rFonts w:ascii="Segoe UI" w:hAnsi="Segoe UI" w:cs="Segoe UI"/>
+                            <w:color w:val="444444"/>
+                            <w:sz w:val="16"/>
+                            <w:szCs w:val="16"/>
+                          </w:rPr>
+                          <w:t>din</w:t>
+                        </w:r>
+                        <w:proofErr w:type="spellEnd"/>
+                        <w:r>
+                          <w:rPr>
+                            <w:rFonts w:ascii="Segoe UI" w:hAnsi="Segoe UI" w:cs="Segoe UI"/>
+                            <w:color w:val="444444"/>
+                            <w:sz w:val="16"/>
+                            <w:szCs w:val="16"/>
+                          </w:rPr>
+                          <w:t xml:space="preserve"> 18-4-17 - don 20-4-17</w:t>
+                        </w:r>
+                      </w:p>
+                    </w:txbxContent>
+                  </v:textbox>
+                </v:rect>
+                <v:rect id="Rectangle 26" o:spid="_x0000_s1054" alt="Ontwerpen&#10;vri 21-4-17" style="position:absolute;left:64;top:1;width:12;height:32;visibility:visible;mso-wrap-style:square;v-text-anchor:top" o:gfxdata="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" fillcolor="#dfebf7" stroked="f"/>
+                <v:rect id="Rectangle 27" o:spid="_x0000_s1055" alt="Ontwerpen&#10;vri 21-4-17" style="position:absolute;left:64;top:1;width:0;height:32;visibility:visible;mso-wrap-style:square;v-text-anchor:top" o:gfxdata="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" fillcolor="#a8c9e9" stroked="f"/>
+                <v:rect id="Rectangle 28" o:spid="_x0000_s1056" alt="Uitvoer&#10;maa 1-5-17 - maa 12-6-17" style="position:absolute;left:191;top:1;width:542;height:32;visibility:visible;mso-wrap-style:square;v-text-anchor:top" o:gfxdata="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" fillcolor="#fee599" stroked="f"/>
+                <v:rect id="Rectangle 29" o:spid="_x0000_s1057" alt="Uitvoer&#10;maa 1-5-17 - maa 12-6-17" style="position:absolute;left:191;top:1;width:0;height:32;visibility:visible;mso-wrap-style:square;v-text-anchor:top" o:gfxdata="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" fillcolor="#fdd355" stroked="f"/>
+                <v:rect id="Rectangle 30" o:spid="_x0000_s1058" alt="Uitvoer&#10;maa 1-5-17 - maa 12-6-17" style="position:absolute;left:191;top:1;width:133;height:32;visibility:visible;mso-wrap-style:square;v-text-anchor:top" o:gfxdata="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" filled="f" stroked="f">
+                  <v:textbox inset="0,0,0,0">
+                    <w:txbxContent>
+                      <w:p>
+                        <w:pPr>
+                          <w:pStyle w:val="Normaalweb"/>
+                        </w:pPr>
+                        <w:r>
+                          <w:rPr>
+                            <w:rFonts w:ascii="Segoe UI" w:hAnsi="Segoe UI" w:cs="Segoe UI"/>
+                            <w:b/>
+                            <w:bCs/>
+                            <w:color w:val="444444"/>
+                            <w:sz w:val="16"/>
+                            <w:szCs w:val="16"/>
+                          </w:rPr>
+                          <w:t>Uitvoer</w:t>
+                        </w:r>
+                        <w:r>
+                          <w:br/>
+                        </w:r>
+                        <w:proofErr w:type="spellStart"/>
+                        <w:r>
+                          <w:rPr>
+                            <w:rFonts w:ascii="Segoe UI" w:hAnsi="Segoe UI" w:cs="Segoe UI"/>
+                            <w:color w:val="444444"/>
+                            <w:sz w:val="16"/>
+                            <w:szCs w:val="16"/>
+                          </w:rPr>
+                          <w:t>maa</w:t>
+                        </w:r>
+                        <w:proofErr w:type="spellEnd"/>
+                        <w:r>
+                          <w:rPr>
+                            <w:rFonts w:ascii="Segoe UI" w:hAnsi="Segoe UI" w:cs="Segoe UI"/>
+                            <w:color w:val="444444"/>
+                            <w:sz w:val="16"/>
+                            <w:szCs w:val="16"/>
+                          </w:rPr>
+                          <w:t xml:space="preserve"> 1-5-17 - </w:t>
+                        </w:r>
+                        <w:proofErr w:type="spellStart"/>
+                        <w:r>
+                          <w:rPr>
+                            <w:rFonts w:ascii="Segoe UI" w:hAnsi="Segoe UI" w:cs="Segoe UI"/>
+                            <w:color w:val="444444"/>
+                            <w:sz w:val="16"/>
+                            <w:szCs w:val="16"/>
+                          </w:rPr>
+                          <w:t>maa</w:t>
+                        </w:r>
+                        <w:proofErr w:type="spellEnd"/>
+                        <w:r>
+                          <w:rPr>
+                            <w:rFonts w:ascii="Segoe UI" w:hAnsi="Segoe UI" w:cs="Segoe UI"/>
+                            <w:color w:val="444444"/>
+                            <w:sz w:val="16"/>
+                            <w:szCs w:val="16"/>
+                          </w:rPr>
+                          <w:t xml:space="preserve"> 12-6-17</w:t>
+                        </w:r>
+                      </w:p>
+                    </w:txbxContent>
+                  </v:textbox>
+                </v:rect>
+                <v:rect id="Rectangle 31" o:spid="_x0000_s1059" alt="meivakantie&#10;zat 22-4-17 - zon 30-4-17" style="position:absolute;left:77;top:1;width:113;height:32;visibility:visible;mso-wrap-style:square;v-text-anchor:top" o:gfxdata="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" fillcolor="red" stroked="f"/>
+                <v:rect id="Rectangle 32" o:spid="_x0000_s1060" alt="meivakantie&#10;zat 22-4-17 - zon 30-4-17" style="position:absolute;left:77;top:1;width:0;height:32;visibility:visible;mso-wrap-style:square;v-text-anchor:top" o:gfxdata="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" fillcolor="#b00" stroked="f"/>
+                <v:rect id="Rectangle 33" o:spid="_x0000_s1061" alt="meivakantie&#10;zat 22-4-17 - zon 30-4-17" style="position:absolute;left:77;top:1;width:113;height:32;visibility:visible;mso-wrap-style:square;v-text-anchor:top" o:gfxdata="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" filled="f" stroked="f">
+                  <v:textbox inset="0,0,0,0">
+                    <w:txbxContent>
+                      <w:p>
+                        <w:pPr>
+                          <w:pStyle w:val="Normaalweb"/>
+                        </w:pPr>
+                        <w:r>
+                          <w:rPr>
+                            <w:rFonts w:ascii="Segoe UI" w:hAnsi="Segoe UI" w:cs="Segoe UI"/>
+                            <w:b/>
+                            <w:bCs/>
+                            <w:color w:val="000000"/>
+                            <w:sz w:val="16"/>
+                            <w:szCs w:val="16"/>
+                          </w:rPr>
+                          <w:t>meivakantie</w:t>
+                        </w:r>
+                        <w:r>
+                          <w:br/>
+                        </w:r>
+                        <w:r>
+                          <w:rPr>
+                            <w:rFonts w:ascii="Segoe UI" w:hAnsi="Segoe UI" w:cs="Segoe UI"/>
+                            <w:b/>
+                            <w:bCs/>
+                            <w:color w:val="000000"/>
+                            <w:sz w:val="16"/>
+                            <w:szCs w:val="16"/>
+                          </w:rPr>
+                          <w:t>zat 22-4-17 - zon 30-4-17</w:t>
+                        </w:r>
+                      </w:p>
+                    </w:txbxContent>
+                  </v:textbox>
+                </v:rect>
+                <v:rect id="Rectangle 34" o:spid="_x0000_s1062" alt="Oplevering&#10;din 13-6-17" style="position:absolute;left:734;top:1;width:12;height:32;visibility:visible;mso-wrap-style:square;v-text-anchor:top" o:gfxdata="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" fillcolor="#dfebf7" stroked="f"/>
+                <v:rect id="Rectangle 35" o:spid="_x0000_s1063" alt="Oplevering&#10;din 13-6-17" style="position:absolute;left:734;top:1;width:0;height:32;visibility:visible;mso-wrap-style:square;v-text-anchor:top" o:gfxdata="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" fillcolor="#a8c9e9" stroked="f"/>
+                <v:rect id="Rectangle 36" o:spid="_x0000_s1064" alt="Evaluatie&#10;woe 14-6-17" style="position:absolute;left:747;top:1;width:11;height:32;visibility:visible;mso-wrap-style:square;v-text-anchor:top" o:gfxdata="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" fillcolor="#dfebf7" stroked="f"/>
+                <v:rect id="Rectangle 37" o:spid="_x0000_s1065" alt="Evaluatie&#10;woe 14-6-17" style="position:absolute;left:747;top:1;width:0;height:32;visibility:visible;mso-wrap-style:square;v-text-anchor:top" o:gfxdata="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" fillcolor="#a8c9e9" stroked="f"/>
+                <w10:wrap anchorx="page"/>
+              </v:group>
+            </w:pict>
+          </mc:Fallback>
+        </mc:AlternateContent>
+      </w:r>
+      <w:bookmarkEnd w:id="24"/>
+      <w:r>
+        <w:rPr>
+          <w:rFonts w:ascii="Times New Roman" w:eastAsia="Times New Roman" w:hAnsi="Times New Roman" w:cs="Times New Roman"/>
+          <w:noProof/>
+          <w:sz w:val="24"/>
+          <w:szCs w:val="24"/>
+          <w:lang w:eastAsia="nl-NL"/>
+        </w:rPr>
+        <mc:AlternateContent>
+          <mc:Choice Requires="wps">
+            <w:drawing>
+              <wp:inline distT="0" distB="0" distL="0" distR="0">
+                <wp:extent cx="246380" cy="24130"/>
+                <wp:effectExtent l="0" t="0" r="0" b="0"/>
+                <wp:docPr id="40" name="Rechthoek 40"/>
+                <wp:cNvGraphicFramePr>
+                  <a:graphicFrameLocks xmlns:a="http://schemas.openxmlformats.org/drawingml/2006/main" noChangeAspect="1"/>
+                </wp:cNvGraphicFramePr>
+                <a:graphic xmlns:a="http://schemas.openxmlformats.org/drawingml/2006/main">
+                  <a:graphicData uri="http://schemas.microsoft.com/office/word/2010/wordprocessingShape">
+                    <wps:wsp>
+                      <wps:cNvSpPr>
+                        <a:spLocks noChangeAspect="1" noChangeArrowheads="1"/>
+                      </wps:cNvSpPr>
+                      <wps:spPr bwMode="auto">
+                        <a:xfrm>
+                          <a:off x="0" y="0"/>
+                          <a:ext cx="246380" cy="24130"/>
+                        </a:xfrm>
+                        <a:prstGeom prst="rect">
+                          <a:avLst/>
+                        </a:prstGeom>
+                        <a:noFill/>
+                        <a:ln>
+                          <a:noFill/>
+                        </a:ln>
+                        <a:extLst>
+                          <a:ext uri="{909E8E84-426E-40DD-AFC4-6F175D3DCCD1}">
+                            <a14:hiddenFill xmlns:a14="http://schemas.microsoft.com/office/drawing/2010/main">
+                              <a:solidFill>
+                                <a:srgbClr val="FFFFFF"/>
+                              </a:solidFill>
+                            </a14:hiddenFill>
+                          </a:ext>
+                          <a:ext uri="{91240B29-F687-4F45-9708-019B960494DF}">
+                            <a14:hiddenLine xmlns:a14="http://schemas.microsoft.com/office/drawing/2010/main" w="9525">
+                              <a:solidFill>
+                                <a:srgbClr val="000000"/>
+                              </a:solidFill>
+                              <a:miter lim="800000"/>
+                              <a:headEnd/>
+                              <a:tailEnd/>
+                            </a14:hiddenLine>
+                          </a:ext>
+                        </a:extLst>
+                      </wps:spPr>
+                      <wps:bodyPr rot="0" vert="horz" wrap="square" lIns="91440" tIns="45720" rIns="91440" bIns="45720" anchor="t" anchorCtr="0" upright="1">
+                        <a:noAutofit/>
+                      </wps:bodyPr>
+                    </wps:wsp>
+                  </a:graphicData>
+                </a:graphic>
+              </wp:inline>
+            </w:drawing>
+          </mc:Choice>
+          <mc:Fallback>
+            <w:pict>
+              <v:rect w14:anchorId="600C89B1" id="Rechthoek 40" o:spid="_x0000_s1026" style="width:19.4pt;height:1.9pt;visibility:visible;mso-wrap-style:square;mso-left-percent:-10001;mso-top-percent:-10001;mso-position-horizontal:absolute;mso-position-horizontal-relative:char;mso-position-vertical:absolute;mso-position-vertical-relative:line;mso-left-percent:-10001;mso-top-percent:-10001;v-text-anchor:top" o:gfxdata="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" filled="f" stroked="f">
+                <o:lock v:ext="edit" aspectratio="t"/>
+                <w10:anchorlock/>
+              </v:rect>
+            </w:pict>
+          </mc:Fallback>
+        </mc:AlternateContent>
       </w:r>
     </w:p>
-    <w:p>
-      <w:r>
-        <w:t xml:space="preserve">Ten tweede kan het voorkomen dat één of meerdere groepsleden minder skills hebben in het programmeren o.i.d. in dat geval zal de planner daarmee rekening moeten houden en hen meer tijd geven voor de te maken opdrachten. </w:t>
-      </w:r>
-    </w:p>
-    <w:p>
-      <w:r>
-        <w:t>Ten</w:t>
-      </w:r>
-      <w:r>
-        <w:t xml:space="preserve"> derde kan het zijn dat de communicatie slecht verloopt en er misverstanden ontstaan. In dat geval kan het gebeuren dat er dubbel, of juist geen, werk wordt verricht. We zullen daarom dus extra scherp moeten zijn op de communicatie en onze duidelijkheid naar elkaar toe. </w:t>
-      </w:r>
-    </w:p>
-    <w:p>
-      <w:r>
-        <w:t>Ten vierde kunnen er fouten ontstaan doordat code’s niet goed op elkaar aansluiten en er dus code herschreven moet worden. Daarom is het dus van belang dat ieder groepslid zich aan de style/code-guide houdt en goed weet wat daarin staat. En als er onduidelijkheden zijn moeten die zo snel mogelijk in de groep gegooid worden.</w:t>
-      </w:r>
-    </w:p>
-    <w:p>
-      <w:r>
-        <w:br w:type="page"/>
-      </w:r>
-    </w:p>
-    <w:p>
-      <w:pPr>
-        <w:pStyle w:val="Kop1"/>
-      </w:pPr>
-      <w:bookmarkStart w:id="24" w:name="_Toc480375778"/>
-      <w:bookmarkStart w:id="25" w:name="_Toc480380005"/>
-      <w:r>
-        <w:lastRenderedPageBreak/>
-        <w:t>Hoofdstuk 5: Planning</w:t>
-      </w:r>
-      <w:bookmarkEnd w:id="24"/>
-      <w:bookmarkEnd w:id="25"/>
-    </w:p>
-    <w:p/>
-    <w:p/>
     <w:sectPr>
       <w:headerReference w:type="default" r:id="rId8"/>
       <w:footerReference w:type="default" r:id="rId9"/>
@@ -2143,13 +5788,45 @@
       <w:pStyle w:val="Koptekst"/>
     </w:pPr>
     <w:r>
-      <w:t xml:space="preserve">     Joey Oonincx     Kaan Yasar     Kevin Nunes da Silva</w:t>
+      <w:t xml:space="preserve">     Joey </w:t>
+    </w:r>
+    <w:proofErr w:type="spellStart"/>
+    <w:r>
+      <w:t>Oonincx</w:t>
+    </w:r>
+    <w:proofErr w:type="spellEnd"/>
+    <w:r>
+      <w:t xml:space="preserve">     Kaan </w:t>
+    </w:r>
+    <w:proofErr w:type="spellStart"/>
+    <w:r>
+      <w:t>Yasar</w:t>
+    </w:r>
+    <w:proofErr w:type="spellEnd"/>
+    <w:r>
+      <w:t xml:space="preserve">     Kevin </w:t>
+    </w:r>
+    <w:proofErr w:type="spellStart"/>
+    <w:r>
+      <w:t>Nunes</w:t>
+    </w:r>
+    <w:proofErr w:type="spellEnd"/>
+    <w:r>
+      <w:t xml:space="preserve"> da Silva</w:t>
     </w:r>
     <w:r>
-      <w:t xml:space="preserve">     Ben Smits     Noël van Bijn</w:t>
+      <w:t xml:space="preserve">     Ben Smits     Noël van </w:t>
+    </w:r>
+    <w:proofErr w:type="spellStart"/>
+    <w:r>
+      <w:t>Bijn</w:t>
     </w:r>
     <w:r>
-      <w:t>en      Groep 10</w:t>
+      <w:t>en</w:t>
+    </w:r>
+    <w:proofErr w:type="spellEnd"/>
+    <w:r>
+      <w:t xml:space="preserve">      Groep 10</w:t>
     </w:r>
     <w:r>
       <w:ptab w:relativeTo="margin" w:alignment="center" w:leader="none"/>
@@ -2897,6 +6574,23 @@
       <w:ind w:left="220"/>
     </w:pPr>
   </w:style>
+  <w:style w:type="paragraph" w:styleId="Normaalweb">
+    <w:name w:val="Normal (Web)"/>
+    <w:basedOn w:val="Standaard"/>
+    <w:uiPriority w:val="99"/>
+    <w:semiHidden/>
+    <w:unhideWhenUsed/>
+    <w:rsid w:val="00CB430A"/>
+    <w:pPr>
+      <w:spacing w:before="100" w:beforeAutospacing="1" w:after="100" w:afterAutospacing="1"/>
+    </w:pPr>
+    <w:rPr>
+      <w:rFonts w:ascii="Times New Roman" w:eastAsia="Times New Roman" w:hAnsi="Times New Roman" w:cs="Times New Roman"/>
+      <w:sz w:val="24"/>
+      <w:szCs w:val="24"/>
+      <w:lang w:eastAsia="nl-NL"/>
+    </w:rPr>
+  </w:style>
 </w:styles>
 </file>
 
@@ -3166,7 +6860,7 @@
 </file>
 
 <file path=customXml/itemProps1.xml><?xml version="1.0" encoding="utf-8"?>
-<ds:datastoreItem xmlns:ds="http://schemas.openxmlformats.org/officeDocument/2006/customXml" ds:itemID="{8951F29E-E319-40D8-B416-0E5E71C8F3E7}">
+<ds:datastoreItem xmlns:ds="http://schemas.openxmlformats.org/officeDocument/2006/customXml" ds:itemID="{C1F08D06-7E87-43A8-B7B5-10FB7D8C67A3}">
   <ds:schemaRefs>
     <ds:schemaRef ds:uri="http://schemas.openxmlformats.org/officeDocument/2006/bibliography"/>
   </ds:schemaRefs>

</xml_diff>